<commit_message>
Notes till Native SQL Query
</commit_message>
<xml_diff>
--- a/Resources/Spring Data JPA - Notes.docx
+++ b/Resources/Spring Data JPA - Notes.docx
@@ -3172,6 +3172,8 @@
       <w:pPr>
         <w:pStyle w:val="Heading1"/>
       </w:pPr>
+      <w:bookmarkStart w:id="0" w:name="_Paging_and_Sorting"/>
+      <w:bookmarkEnd w:id="0"/>
       <w:r>
         <w:lastRenderedPageBreak/>
         <w:t>Paging and Sorting</w:t>
@@ -3388,6 +3390,12 @@
       </w:r>
       <w:proofErr w:type="spellEnd"/>
       <w:r>
+        <w:rPr>
+          <w:rFonts w:cs="Segoe UI"/>
+        </w:rPr>
+        <w:t xml:space="preserve"> as last parameter</w:t>
+      </w:r>
+      <w:r>
         <w:t>.</w:t>
       </w:r>
       <w:r>
@@ -3902,35 +3910,2429 @@
     <w:p/>
     <w:p/>
     <w:p/>
-    <w:p/>
-    <w:p/>
-    <w:p/>
-    <w:p/>
-    <w:p/>
-    <w:p/>
-    <w:p/>
-    <w:p/>
-    <w:p/>
-    <w:p/>
-    <w:p/>
-    <w:p/>
-    <w:p/>
-    <w:p/>
-    <w:p/>
-    <w:p/>
-    <w:p/>
-    <w:p/>
-    <w:p/>
-    <w:p/>
-    <w:p/>
-    <w:p/>
-    <w:p/>
     <w:p>
       <w:pPr>
         <w:pStyle w:val="Heading1"/>
       </w:pPr>
-      <w:bookmarkStart w:id="0" w:name="_Toc60666887"/>
-      <w:bookmarkStart w:id="1" w:name="_Toc62489510"/>
+      <w:r>
+        <w:lastRenderedPageBreak/>
+        <w:t>JPQL</w:t>
+      </w:r>
+    </w:p>
+    <w:p>
+      <w:pPr>
+        <w:pStyle w:val="Heading2"/>
+      </w:pPr>
+      <w:r>
+        <w:t>Introduction</w:t>
+      </w:r>
+    </w:p>
+    <w:p>
+      <w:pPr>
+        <w:pStyle w:val="ListParagraph"/>
+        <w:numPr>
+          <w:ilvl w:val="0"/>
+          <w:numId w:val="17"/>
+        </w:numPr>
+      </w:pPr>
+      <w:r>
+        <w:t>JPQL stands for a Java Persistence Query Language.</w:t>
+      </w:r>
+    </w:p>
+    <w:p>
+      <w:pPr>
+        <w:pStyle w:val="ListParagraph"/>
+        <w:numPr>
+          <w:ilvl w:val="0"/>
+          <w:numId w:val="17"/>
+        </w:numPr>
+      </w:pPr>
+      <w:r>
+        <w:t>It is a standard from JPA to perform queries against objects and domain classes</w:t>
+      </w:r>
+      <w:r>
+        <w:t>.</w:t>
+      </w:r>
+      <w:r>
+        <w:t xml:space="preserve"> So </w:t>
+      </w:r>
+      <w:r>
+        <w:t xml:space="preserve">instead of writing </w:t>
+      </w:r>
+      <w:r>
+        <w:t xml:space="preserve">SQL </w:t>
+      </w:r>
+      <w:r>
+        <w:t>queries agai</w:t>
+      </w:r>
+      <w:r>
+        <w:t>nst database tables and columns, we w</w:t>
+      </w:r>
+      <w:r>
+        <w:t>rite JP queries against our objects and their fields.</w:t>
+      </w:r>
+    </w:p>
+    <w:p>
+      <w:pPr>
+        <w:pStyle w:val="ListParagraph"/>
+        <w:numPr>
+          <w:ilvl w:val="0"/>
+          <w:numId w:val="17"/>
+        </w:numPr>
+      </w:pPr>
+      <w:r>
+        <w:t>These JP queries are internally converted to native SQL queries by the ORM tools like Hibernate.</w:t>
+      </w:r>
+    </w:p>
+    <w:p>
+      <w:pPr>
+        <w:pStyle w:val="ListParagraph"/>
+        <w:numPr>
+          <w:ilvl w:val="0"/>
+          <w:numId w:val="17"/>
+        </w:numPr>
+      </w:pPr>
+      <w:r>
+        <w:t xml:space="preserve">Most of what is there in </w:t>
+      </w:r>
+      <w:proofErr w:type="spellStart"/>
+      <w:r>
+        <w:t>sql</w:t>
+      </w:r>
+      <w:proofErr w:type="spellEnd"/>
+      <w:r>
+        <w:t xml:space="preserve"> is also provided in JPQL keywords and syntax.</w:t>
+      </w:r>
+    </w:p>
+    <w:p>
+      <w:pPr>
+        <w:pStyle w:val="ListParagraph"/>
+        <w:numPr>
+          <w:ilvl w:val="0"/>
+          <w:numId w:val="17"/>
+        </w:numPr>
+      </w:pPr>
+      <w:r>
+        <w:t xml:space="preserve">JPQL is </w:t>
+      </w:r>
+      <w:r>
+        <w:rPr>
+          <w:b/>
+        </w:rPr>
+        <w:t>case sensitive</w:t>
+      </w:r>
+      <w:r>
+        <w:t xml:space="preserve"> when it comes to the domain class names and its field</w:t>
+      </w:r>
+      <w:r>
+        <w:t xml:space="preserve"> </w:t>
+      </w:r>
+      <w:r>
+        <w:t xml:space="preserve">names but it is </w:t>
+      </w:r>
+      <w:r>
+        <w:rPr>
+          <w:b/>
+        </w:rPr>
+        <w:t>not case sensitive</w:t>
+      </w:r>
+      <w:r>
+        <w:t xml:space="preserve"> to when it comes to keywords in the language syntax itself like</w:t>
+      </w:r>
+      <w:r>
+        <w:t xml:space="preserve"> ‘select’, ‘count’, etc.</w:t>
+      </w:r>
+    </w:p>
+    <w:p>
+      <w:pPr>
+        <w:pStyle w:val="Heading2"/>
+      </w:pPr>
+      <w:r>
+        <w:t>Using JPQL</w:t>
+      </w:r>
+    </w:p>
+    <w:p>
+      <w:pPr>
+        <w:pStyle w:val="ListParagraph"/>
+        <w:numPr>
+          <w:ilvl w:val="0"/>
+          <w:numId w:val="18"/>
+        </w:numPr>
+      </w:pPr>
+      <w:r>
+        <w:t>Mark the method in your repository interface with @Query annotation.</w:t>
+      </w:r>
+      <w:r>
+        <w:t xml:space="preserve"> And pass your JP query to it.</w:t>
+      </w:r>
+      <w:r>
+        <w:t xml:space="preserve"> You can also use alias for your entity names in the JPQ like native queries.</w:t>
+      </w:r>
+    </w:p>
+    <w:p>
+      <w:pPr>
+        <w:pStyle w:val="ListParagraph"/>
+        <w:numPr>
+          <w:ilvl w:val="0"/>
+          <w:numId w:val="18"/>
+        </w:numPr>
+        <w:rPr>
+          <w:rFonts w:ascii="Consolas" w:hAnsi="Consolas" w:cs="Consolas"/>
+        </w:rPr>
+      </w:pPr>
+      <w:r>
+        <w:t xml:space="preserve">E.g. </w:t>
+      </w:r>
+      <w:r>
+        <w:br/>
+        <w:t xml:space="preserve">Assuming Entity class name as Student and underlying table name as </w:t>
+      </w:r>
+      <w:proofErr w:type="spellStart"/>
+      <w:r>
+        <w:t>student_t</w:t>
+      </w:r>
+      <w:proofErr w:type="spellEnd"/>
+      <w:r>
+        <w:t>.</w:t>
+      </w:r>
+      <w:r>
+        <w:br/>
+      </w:r>
+      <w:r>
+        <w:rPr>
+          <w:rFonts w:ascii="Consolas" w:hAnsi="Consolas" w:cs="Consolas"/>
+        </w:rPr>
+        <w:t>@Query(“</w:t>
+      </w:r>
+      <w:r>
+        <w:rPr>
+          <w:rFonts w:ascii="Consolas" w:hAnsi="Consolas" w:cs="Consolas"/>
+        </w:rPr>
+        <w:t xml:space="preserve">select * from </w:t>
+      </w:r>
+      <w:r>
+        <w:rPr>
+          <w:rFonts w:ascii="Consolas" w:hAnsi="Consolas" w:cs="Consolas"/>
+          <w:b/>
+        </w:rPr>
+        <w:t>S</w:t>
+      </w:r>
+      <w:r>
+        <w:rPr>
+          <w:rFonts w:ascii="Consolas" w:hAnsi="Consolas" w:cs="Consolas"/>
+        </w:rPr>
+        <w:t>tudent”)</w:t>
+      </w:r>
+      <w:r>
+        <w:rPr>
+          <w:rFonts w:ascii="Consolas" w:hAnsi="Consolas" w:cs="Consolas"/>
+        </w:rPr>
+        <w:br/>
+        <w:t xml:space="preserve">List&lt;Student&gt; </w:t>
+      </w:r>
+      <w:proofErr w:type="spellStart"/>
+      <w:r>
+        <w:rPr>
+          <w:rFonts w:ascii="Consolas" w:hAnsi="Consolas" w:cs="Consolas"/>
+        </w:rPr>
+        <w:t>findAll</w:t>
+      </w:r>
+      <w:r>
+        <w:rPr>
+          <w:rFonts w:ascii="Consolas" w:hAnsi="Consolas" w:cs="Consolas"/>
+        </w:rPr>
+        <w:t>Students</w:t>
+      </w:r>
+      <w:proofErr w:type="spellEnd"/>
+      <w:r>
+        <w:rPr>
+          <w:rFonts w:ascii="Consolas" w:hAnsi="Consolas" w:cs="Consolas"/>
+        </w:rPr>
+        <w:t>();</w:t>
+      </w:r>
+      <w:r>
+        <w:rPr>
+          <w:rFonts w:ascii="Consolas" w:hAnsi="Consolas" w:cs="Consolas"/>
+        </w:rPr>
+        <w:br/>
+      </w:r>
+    </w:p>
+    <w:p>
+      <w:pPr>
+        <w:pStyle w:val="ListParagraph"/>
+        <w:rPr>
+          <w:rFonts w:ascii="Consolas" w:hAnsi="Consolas" w:cs="Consolas"/>
+        </w:rPr>
+      </w:pPr>
+      <w:proofErr w:type="gramStart"/>
+      <w:r>
+        <w:rPr>
+          <w:rFonts w:ascii="Consolas" w:hAnsi="Consolas" w:cs="Consolas"/>
+        </w:rPr>
+        <w:t>@Query(</w:t>
+      </w:r>
+      <w:proofErr w:type="gramEnd"/>
+      <w:r>
+        <w:rPr>
+          <w:rFonts w:ascii="Consolas" w:hAnsi="Consolas" w:cs="Consolas"/>
+        </w:rPr>
+        <w:t>“</w:t>
+      </w:r>
+      <w:r>
+        <w:rPr>
+          <w:rFonts w:ascii="Consolas" w:hAnsi="Consolas" w:cs="Consolas"/>
+        </w:rPr>
+        <w:t xml:space="preserve">from </w:t>
+      </w:r>
+      <w:r>
+        <w:rPr>
+          <w:rFonts w:ascii="Consolas" w:hAnsi="Consolas" w:cs="Consolas"/>
+          <w:b/>
+        </w:rPr>
+        <w:t>S</w:t>
+      </w:r>
+      <w:r>
+        <w:rPr>
+          <w:rFonts w:ascii="Consolas" w:hAnsi="Consolas" w:cs="Consolas"/>
+        </w:rPr>
+        <w:t>tudent”)</w:t>
+      </w:r>
+      <w:r>
+        <w:rPr>
+          <w:rFonts w:ascii="Consolas" w:hAnsi="Consolas" w:cs="Consolas"/>
+        </w:rPr>
+        <w:br/>
+      </w:r>
+      <w:r>
+        <w:rPr>
+          <w:rFonts w:ascii="Consolas" w:hAnsi="Consolas" w:cs="Consolas"/>
+        </w:rPr>
+        <w:t xml:space="preserve">List&lt;Student&gt; </w:t>
+      </w:r>
+      <w:proofErr w:type="spellStart"/>
+      <w:r>
+        <w:rPr>
+          <w:rFonts w:ascii="Consolas" w:hAnsi="Consolas" w:cs="Consolas"/>
+        </w:rPr>
+        <w:t>findAll</w:t>
+      </w:r>
+      <w:r>
+        <w:rPr>
+          <w:rFonts w:ascii="Consolas" w:hAnsi="Consolas" w:cs="Consolas"/>
+        </w:rPr>
+        <w:t>Students</w:t>
+      </w:r>
+      <w:proofErr w:type="spellEnd"/>
+      <w:r>
+        <w:rPr>
+          <w:rFonts w:ascii="Consolas" w:hAnsi="Consolas" w:cs="Consolas"/>
+        </w:rPr>
+        <w:t>();</w:t>
+      </w:r>
+    </w:p>
+    <w:p>
+      <w:pPr>
+        <w:pStyle w:val="ListParagraph"/>
+        <w:numPr>
+          <w:ilvl w:val="0"/>
+          <w:numId w:val="18"/>
+        </w:numPr>
+        <w:rPr>
+          <w:rFonts w:ascii="Consolas" w:hAnsi="Consolas" w:cs="Consolas"/>
+        </w:rPr>
+      </w:pPr>
+      <w:r>
+        <w:t xml:space="preserve">Note – @Query takes one optional </w:t>
+      </w:r>
+      <w:proofErr w:type="spellStart"/>
+      <w:proofErr w:type="gramStart"/>
+      <w:r>
+        <w:t>boolean</w:t>
+      </w:r>
+      <w:proofErr w:type="spellEnd"/>
+      <w:proofErr w:type="gramEnd"/>
+      <w:r>
+        <w:t xml:space="preserve"> parameter called </w:t>
+      </w:r>
+      <w:proofErr w:type="spellStart"/>
+      <w:r>
+        <w:rPr>
+          <w:rFonts w:ascii="Consolas" w:hAnsi="Consolas" w:cs="Consolas"/>
+        </w:rPr>
+        <w:t>nativeQuery</w:t>
+      </w:r>
+      <w:proofErr w:type="spellEnd"/>
+      <w:r>
+        <w:t>. If set to true, you can pass native SQL query. Otherwise it is treated as JPQ.</w:t>
+      </w:r>
+    </w:p>
+    <w:p>
+      <w:pPr>
+        <w:pStyle w:val="ListParagraph"/>
+        <w:rPr>
+          <w:rFonts w:ascii="Consolas" w:hAnsi="Consolas" w:cs="Consolas"/>
+        </w:rPr>
+      </w:pPr>
+      <w:r>
+        <w:t>E.g</w:t>
+      </w:r>
+      <w:proofErr w:type="gramStart"/>
+      <w:r>
+        <w:t>.</w:t>
+      </w:r>
+      <w:proofErr w:type="gramEnd"/>
+      <w:r>
+        <w:br/>
+      </w:r>
+      <w:r>
+        <w:rPr>
+          <w:rFonts w:ascii="Consolas" w:hAnsi="Consolas" w:cs="Consolas"/>
+        </w:rPr>
+        <w:t xml:space="preserve">@Query(value = "select * from </w:t>
+      </w:r>
+      <w:proofErr w:type="spellStart"/>
+      <w:r>
+        <w:rPr>
+          <w:rFonts w:ascii="Consolas" w:hAnsi="Consolas" w:cs="Consolas"/>
+          <w:b/>
+        </w:rPr>
+        <w:t>student</w:t>
+      </w:r>
+      <w:r>
+        <w:rPr>
+          <w:rFonts w:ascii="Consolas" w:hAnsi="Consolas" w:cs="Consolas"/>
+          <w:b/>
+        </w:rPr>
+        <w:t>_t</w:t>
+      </w:r>
+      <w:proofErr w:type="spellEnd"/>
+      <w:r>
+        <w:rPr>
+          <w:rFonts w:ascii="Consolas" w:hAnsi="Consolas" w:cs="Consolas"/>
+        </w:rPr>
+        <w:t xml:space="preserve">", </w:t>
+      </w:r>
+      <w:proofErr w:type="spellStart"/>
+      <w:r>
+        <w:rPr>
+          <w:rFonts w:ascii="Consolas" w:hAnsi="Consolas" w:cs="Consolas"/>
+          <w:b/>
+        </w:rPr>
+        <w:t>nativeQuery</w:t>
+      </w:r>
+      <w:proofErr w:type="spellEnd"/>
+      <w:r>
+        <w:rPr>
+          <w:rFonts w:ascii="Consolas" w:hAnsi="Consolas" w:cs="Consolas"/>
+          <w:b/>
+        </w:rPr>
+        <w:t xml:space="preserve"> = true</w:t>
+      </w:r>
+      <w:r>
+        <w:rPr>
+          <w:rFonts w:ascii="Consolas" w:hAnsi="Consolas" w:cs="Consolas"/>
+        </w:rPr>
+        <w:t>)</w:t>
+      </w:r>
+    </w:p>
+    <w:p>
+      <w:pPr>
+        <w:pStyle w:val="ListParagraph"/>
+        <w:rPr>
+          <w:rFonts w:ascii="Consolas" w:hAnsi="Consolas" w:cs="Consolas"/>
+        </w:rPr>
+      </w:pPr>
+      <w:r>
+        <w:rPr>
+          <w:rFonts w:ascii="Consolas" w:hAnsi="Consolas" w:cs="Consolas"/>
+        </w:rPr>
+        <w:t xml:space="preserve">List&lt;Student&gt; </w:t>
+      </w:r>
+      <w:proofErr w:type="spellStart"/>
+      <w:proofErr w:type="gramStart"/>
+      <w:r>
+        <w:rPr>
+          <w:rFonts w:ascii="Consolas" w:hAnsi="Consolas" w:cs="Consolas"/>
+        </w:rPr>
+        <w:t>findAllStudentNQ</w:t>
+      </w:r>
+      <w:proofErr w:type="spellEnd"/>
+      <w:r>
+        <w:rPr>
+          <w:rFonts w:ascii="Consolas" w:hAnsi="Consolas" w:cs="Consolas"/>
+        </w:rPr>
+        <w:t>(</w:t>
+      </w:r>
+      <w:proofErr w:type="gramEnd"/>
+      <w:r>
+        <w:rPr>
+          <w:rFonts w:ascii="Consolas" w:hAnsi="Consolas" w:cs="Consolas"/>
+        </w:rPr>
+        <w:t>);</w:t>
+      </w:r>
+    </w:p>
+    <w:p>
+      <w:pPr>
+        <w:pStyle w:val="ListParagraph"/>
+        <w:numPr>
+          <w:ilvl w:val="0"/>
+          <w:numId w:val="18"/>
+        </w:numPr>
+      </w:pPr>
+      <w:r>
+        <w:t xml:space="preserve">Note – </w:t>
+      </w:r>
+    </w:p>
+    <w:p>
+      <w:pPr>
+        <w:pStyle w:val="ListParagraph"/>
+        <w:numPr>
+          <w:ilvl w:val="1"/>
+          <w:numId w:val="18"/>
+        </w:numPr>
+      </w:pPr>
+      <w:r>
+        <w:t>If you are fetching all columns, then writing ‘select *’ is optional.</w:t>
+      </w:r>
+    </w:p>
+    <w:p>
+      <w:pPr>
+        <w:pStyle w:val="ListParagraph"/>
+        <w:numPr>
+          <w:ilvl w:val="1"/>
+          <w:numId w:val="18"/>
+        </w:numPr>
+      </w:pPr>
+      <w:r>
+        <w:t>If you are fetching only specific columns, the return type of your method should be List&lt;</w:t>
+      </w:r>
+      <w:proofErr w:type="gramStart"/>
+      <w:r>
+        <w:t>Object[</w:t>
+      </w:r>
+      <w:proofErr w:type="gramEnd"/>
+      <w:r>
+        <w:t>]&gt;.</w:t>
+      </w:r>
+      <w:r>
+        <w:t xml:space="preserve"> And each element in the list is an array of Object type. So to access each columns, use indexes.</w:t>
+      </w:r>
+    </w:p>
+    <w:p>
+      <w:pPr>
+        <w:pStyle w:val="ListParagraph"/>
+        <w:ind w:left="1440"/>
+      </w:pPr>
+      <w:r>
+        <w:t>E.g.</w:t>
+      </w:r>
+    </w:p>
+    <w:p>
+      <w:pPr>
+        <w:pStyle w:val="ListParagraph"/>
+        <w:ind w:left="1440"/>
+        <w:rPr>
+          <w:rFonts w:ascii="Consolas" w:hAnsi="Consolas" w:cs="Consolas"/>
+        </w:rPr>
+      </w:pPr>
+      <w:proofErr w:type="gramStart"/>
+      <w:r>
+        <w:rPr>
+          <w:rFonts w:ascii="Consolas" w:hAnsi="Consolas" w:cs="Consolas"/>
+        </w:rPr>
+        <w:t>@Query(</w:t>
+      </w:r>
+      <w:proofErr w:type="gramEnd"/>
+      <w:r>
+        <w:rPr>
+          <w:rFonts w:ascii="Consolas" w:hAnsi="Consolas" w:cs="Consolas"/>
+        </w:rPr>
+        <w:t xml:space="preserve">“select </w:t>
+      </w:r>
+      <w:proofErr w:type="spellStart"/>
+      <w:r>
+        <w:rPr>
+          <w:rFonts w:ascii="Consolas" w:hAnsi="Consolas" w:cs="Consolas"/>
+        </w:rPr>
+        <w:t>firstName</w:t>
+      </w:r>
+      <w:proofErr w:type="spellEnd"/>
+      <w:r>
+        <w:rPr>
+          <w:rFonts w:ascii="Consolas" w:hAnsi="Consolas" w:cs="Consolas"/>
+        </w:rPr>
+        <w:t xml:space="preserve">, </w:t>
+      </w:r>
+      <w:proofErr w:type="spellStart"/>
+      <w:r>
+        <w:rPr>
+          <w:rFonts w:ascii="Consolas" w:hAnsi="Consolas" w:cs="Consolas"/>
+        </w:rPr>
+        <w:t>lastName</w:t>
+      </w:r>
+      <w:proofErr w:type="spellEnd"/>
+      <w:r>
+        <w:rPr>
+          <w:rFonts w:ascii="Consolas" w:hAnsi="Consolas" w:cs="Consolas"/>
+        </w:rPr>
+        <w:t xml:space="preserve"> from Student”)</w:t>
+      </w:r>
+      <w:r>
+        <w:rPr>
+          <w:rFonts w:ascii="Consolas" w:hAnsi="Consolas" w:cs="Consolas"/>
+        </w:rPr>
+        <w:br/>
+        <w:t>List&lt;</w:t>
+      </w:r>
+      <w:r>
+        <w:rPr>
+          <w:rFonts w:ascii="Consolas" w:hAnsi="Consolas" w:cs="Consolas"/>
+        </w:rPr>
+        <w:t>Object[]</w:t>
+      </w:r>
+      <w:r>
+        <w:rPr>
+          <w:rFonts w:ascii="Consolas" w:hAnsi="Consolas" w:cs="Consolas"/>
+        </w:rPr>
+        <w:t xml:space="preserve">&gt; </w:t>
+      </w:r>
+      <w:proofErr w:type="spellStart"/>
+      <w:r>
+        <w:rPr>
+          <w:rFonts w:ascii="Consolas" w:hAnsi="Consolas" w:cs="Consolas"/>
+        </w:rPr>
+        <w:t>findAll</w:t>
+      </w:r>
+      <w:r>
+        <w:rPr>
+          <w:rFonts w:ascii="Consolas" w:hAnsi="Consolas" w:cs="Consolas"/>
+        </w:rPr>
+        <w:t>Students</w:t>
+      </w:r>
+      <w:r>
+        <w:rPr>
+          <w:rFonts w:ascii="Consolas" w:hAnsi="Consolas" w:cs="Consolas"/>
+        </w:rPr>
+        <w:t>PartialData</w:t>
+      </w:r>
+      <w:proofErr w:type="spellEnd"/>
+      <w:r>
+        <w:rPr>
+          <w:rFonts w:ascii="Consolas" w:hAnsi="Consolas" w:cs="Consolas"/>
+        </w:rPr>
+        <w:t>();</w:t>
+      </w:r>
+    </w:p>
+    <w:p>
+      <w:pPr>
+        <w:pStyle w:val="ListParagraph"/>
+        <w:ind w:left="1440"/>
+      </w:pPr>
+      <w:r>
+        <w:t xml:space="preserve">When you loop over this returned List, you can access </w:t>
+      </w:r>
+      <w:proofErr w:type="spellStart"/>
+      <w:r>
+        <w:t>firstName</w:t>
+      </w:r>
+      <w:proofErr w:type="spellEnd"/>
+      <w:r>
+        <w:t xml:space="preserve"> as </w:t>
+      </w:r>
+      <w:proofErr w:type="spellStart"/>
+      <w:proofErr w:type="gramStart"/>
+      <w:r>
+        <w:t>obj</w:t>
+      </w:r>
+      <w:proofErr w:type="spellEnd"/>
+      <w:r>
+        <w:t>[</w:t>
+      </w:r>
+      <w:proofErr w:type="gramEnd"/>
+      <w:r>
+        <w:t xml:space="preserve">0], </w:t>
+      </w:r>
+      <w:proofErr w:type="spellStart"/>
+      <w:r>
+        <w:t>lastName</w:t>
+      </w:r>
+      <w:proofErr w:type="spellEnd"/>
+      <w:r>
+        <w:t xml:space="preserve"> as </w:t>
+      </w:r>
+      <w:proofErr w:type="spellStart"/>
+      <w:r>
+        <w:t>obj</w:t>
+      </w:r>
+      <w:proofErr w:type="spellEnd"/>
+      <w:r>
+        <w:t>[1].</w:t>
+      </w:r>
+    </w:p>
+    <w:p>
+      <w:pPr>
+        <w:pStyle w:val="Heading3"/>
+      </w:pPr>
+      <w:r>
+        <w:lastRenderedPageBreak/>
+        <w:t>Using Named Query Parameters</w:t>
+      </w:r>
+    </w:p>
+    <w:p>
+      <w:pPr>
+        <w:pStyle w:val="ListParagraph"/>
+        <w:numPr>
+          <w:ilvl w:val="0"/>
+          <w:numId w:val="18"/>
+        </w:numPr>
+      </w:pPr>
+      <w:r>
+        <w:t>Using named query parameters, we</w:t>
+      </w:r>
+      <w:r>
+        <w:t xml:space="preserve"> can dynamically pass in parameters to </w:t>
+      </w:r>
+      <w:r>
+        <w:t xml:space="preserve">the repository function and </w:t>
+      </w:r>
+      <w:r>
+        <w:t>then set those into the query</w:t>
+      </w:r>
+      <w:r>
+        <w:t xml:space="preserve"> mentioned in @Query</w:t>
+      </w:r>
+      <w:r>
+        <w:t>.</w:t>
+      </w:r>
+    </w:p>
+    <w:p>
+      <w:pPr>
+        <w:pStyle w:val="ListParagraph"/>
+        <w:numPr>
+          <w:ilvl w:val="0"/>
+          <w:numId w:val="18"/>
+        </w:numPr>
+      </w:pPr>
+      <w:r>
+        <w:t>To bind the correct method argument to the named parameter in the JPQ, we need to use @</w:t>
+      </w:r>
+      <w:proofErr w:type="spellStart"/>
+      <w:r>
+        <w:t>Param</w:t>
+      </w:r>
+      <w:proofErr w:type="spellEnd"/>
+      <w:r>
+        <w:t xml:space="preserve"> annotation.</w:t>
+      </w:r>
+    </w:p>
+    <w:p>
+      <w:pPr>
+        <w:pStyle w:val="ListParagraph"/>
+        <w:numPr>
+          <w:ilvl w:val="0"/>
+          <w:numId w:val="18"/>
+        </w:numPr>
+      </w:pPr>
+      <w:r>
+        <w:t xml:space="preserve">E.g. </w:t>
+      </w:r>
+      <w:r>
+        <w:t>1</w:t>
+      </w:r>
+    </w:p>
+    <w:p>
+      <w:pPr>
+        <w:pStyle w:val="ListParagraph"/>
+        <w:rPr>
+          <w:rFonts w:ascii="Consolas" w:hAnsi="Consolas" w:cs="Consolas"/>
+        </w:rPr>
+      </w:pPr>
+      <w:proofErr w:type="gramStart"/>
+      <w:r>
+        <w:rPr>
+          <w:rFonts w:ascii="Consolas" w:hAnsi="Consolas" w:cs="Consolas"/>
+        </w:rPr>
+        <w:t>@Query(</w:t>
+      </w:r>
+      <w:proofErr w:type="gramEnd"/>
+      <w:r>
+        <w:rPr>
+          <w:rFonts w:ascii="Consolas" w:hAnsi="Consolas" w:cs="Consolas"/>
+        </w:rPr>
+        <w:t xml:space="preserve">"from Student where </w:t>
+      </w:r>
+      <w:proofErr w:type="spellStart"/>
+      <w:r>
+        <w:rPr>
+          <w:rFonts w:ascii="Consolas" w:hAnsi="Consolas" w:cs="Consolas"/>
+        </w:rPr>
+        <w:t>firstName</w:t>
+      </w:r>
+      <w:proofErr w:type="spellEnd"/>
+      <w:r>
+        <w:rPr>
+          <w:rFonts w:ascii="Consolas" w:hAnsi="Consolas" w:cs="Consolas"/>
+        </w:rPr>
+        <w:t>=:</w:t>
+      </w:r>
+      <w:proofErr w:type="spellStart"/>
+      <w:r>
+        <w:rPr>
+          <w:rFonts w:ascii="Consolas" w:hAnsi="Consolas" w:cs="Consolas"/>
+          <w:b/>
+        </w:rPr>
+        <w:t>firstName</w:t>
+      </w:r>
+      <w:proofErr w:type="spellEnd"/>
+      <w:r>
+        <w:rPr>
+          <w:rFonts w:ascii="Consolas" w:hAnsi="Consolas" w:cs="Consolas"/>
+        </w:rPr>
+        <w:t>")</w:t>
+      </w:r>
+    </w:p>
+    <w:p>
+      <w:pPr>
+        <w:pStyle w:val="ListParagraph"/>
+      </w:pPr>
+      <w:r>
+        <w:rPr>
+          <w:rFonts w:ascii="Consolas" w:hAnsi="Consolas" w:cs="Consolas"/>
+        </w:rPr>
+        <w:t xml:space="preserve">List&lt;Student&gt; </w:t>
+      </w:r>
+      <w:proofErr w:type="spellStart"/>
+      <w:proofErr w:type="gramStart"/>
+      <w:r>
+        <w:rPr>
+          <w:rFonts w:ascii="Consolas" w:hAnsi="Consolas" w:cs="Consolas"/>
+        </w:rPr>
+        <w:t>findAllStudentsByFirstName</w:t>
+      </w:r>
+      <w:proofErr w:type="spellEnd"/>
+      <w:r>
+        <w:rPr>
+          <w:rFonts w:ascii="Consolas" w:hAnsi="Consolas" w:cs="Consolas"/>
+        </w:rPr>
+        <w:t>(</w:t>
+      </w:r>
+      <w:proofErr w:type="gramEnd"/>
+      <w:r>
+        <w:rPr>
+          <w:rFonts w:ascii="Consolas" w:hAnsi="Consolas" w:cs="Consolas"/>
+          <w:b/>
+        </w:rPr>
+        <w:t>@</w:t>
+      </w:r>
+      <w:proofErr w:type="spellStart"/>
+      <w:r>
+        <w:rPr>
+          <w:rFonts w:ascii="Consolas" w:hAnsi="Consolas" w:cs="Consolas"/>
+          <w:b/>
+        </w:rPr>
+        <w:t>Param</w:t>
+      </w:r>
+      <w:proofErr w:type="spellEnd"/>
+      <w:r>
+        <w:rPr>
+          <w:rFonts w:ascii="Consolas" w:hAnsi="Consolas" w:cs="Consolas"/>
+        </w:rPr>
+        <w:t>("</w:t>
+      </w:r>
+      <w:proofErr w:type="spellStart"/>
+      <w:r>
+        <w:rPr>
+          <w:rFonts w:ascii="Consolas" w:hAnsi="Consolas" w:cs="Consolas"/>
+          <w:b/>
+        </w:rPr>
+        <w:t>firstName</w:t>
+      </w:r>
+      <w:proofErr w:type="spellEnd"/>
+      <w:r>
+        <w:rPr>
+          <w:rFonts w:ascii="Consolas" w:hAnsi="Consolas" w:cs="Consolas"/>
+        </w:rPr>
+        <w:t xml:space="preserve">") String </w:t>
+      </w:r>
+      <w:proofErr w:type="spellStart"/>
+      <w:r>
+        <w:rPr>
+          <w:rFonts w:ascii="Consolas" w:hAnsi="Consolas" w:cs="Consolas"/>
+        </w:rPr>
+        <w:t>firstName</w:t>
+      </w:r>
+      <w:proofErr w:type="spellEnd"/>
+      <w:r>
+        <w:rPr>
+          <w:rFonts w:ascii="Consolas" w:hAnsi="Consolas" w:cs="Consolas"/>
+        </w:rPr>
+        <w:t>);</w:t>
+      </w:r>
+    </w:p>
+    <w:p>
+      <w:pPr>
+        <w:pStyle w:val="ListParagraph"/>
+        <w:numPr>
+          <w:ilvl w:val="0"/>
+          <w:numId w:val="18"/>
+        </w:numPr>
+      </w:pPr>
+      <w:r>
+        <w:t>E.g. 2</w:t>
+      </w:r>
+    </w:p>
+    <w:p>
+      <w:pPr>
+        <w:pStyle w:val="ListParagraph"/>
+        <w:rPr>
+          <w:rFonts w:ascii="Consolas" w:hAnsi="Consolas" w:cs="Consolas"/>
+        </w:rPr>
+      </w:pPr>
+      <w:proofErr w:type="gramStart"/>
+      <w:r>
+        <w:rPr>
+          <w:rFonts w:ascii="Consolas" w:hAnsi="Consolas" w:cs="Consolas"/>
+        </w:rPr>
+        <w:t>@Query(</w:t>
+      </w:r>
+      <w:proofErr w:type="gramEnd"/>
+      <w:r>
+        <w:rPr>
+          <w:rFonts w:ascii="Consolas" w:hAnsi="Consolas" w:cs="Consolas"/>
+        </w:rPr>
+        <w:t>"from Student where score&gt;</w:t>
+      </w:r>
+      <w:r>
+        <w:rPr>
+          <w:rFonts w:ascii="Consolas" w:hAnsi="Consolas" w:cs="Consolas"/>
+          <w:b/>
+        </w:rPr>
+        <w:t>:min</w:t>
+      </w:r>
+      <w:r>
+        <w:rPr>
+          <w:rFonts w:ascii="Consolas" w:hAnsi="Consolas" w:cs="Consolas"/>
+        </w:rPr>
+        <w:t xml:space="preserve"> and score&lt;</w:t>
+      </w:r>
+      <w:r>
+        <w:rPr>
+          <w:rFonts w:ascii="Consolas" w:hAnsi="Consolas" w:cs="Consolas"/>
+          <w:b/>
+        </w:rPr>
+        <w:t>:max</w:t>
+      </w:r>
+      <w:r>
+        <w:rPr>
+          <w:rFonts w:ascii="Consolas" w:hAnsi="Consolas" w:cs="Consolas"/>
+        </w:rPr>
+        <w:t>")</w:t>
+      </w:r>
+    </w:p>
+    <w:p>
+      <w:pPr>
+        <w:pStyle w:val="ListParagraph"/>
+        <w:rPr>
+          <w:rFonts w:ascii="Consolas" w:hAnsi="Consolas" w:cs="Consolas"/>
+        </w:rPr>
+      </w:pPr>
+      <w:r>
+        <w:rPr>
+          <w:rFonts w:ascii="Consolas" w:hAnsi="Consolas" w:cs="Consolas"/>
+        </w:rPr>
+        <w:t xml:space="preserve">List&lt;Student&gt; </w:t>
+      </w:r>
+      <w:proofErr w:type="spellStart"/>
+      <w:r>
+        <w:rPr>
+          <w:rFonts w:ascii="Consolas" w:hAnsi="Consolas" w:cs="Consolas"/>
+        </w:rPr>
+        <w:t>findStudentsForGivenScores</w:t>
+      </w:r>
+      <w:proofErr w:type="spellEnd"/>
+      <w:r>
+        <w:rPr>
+          <w:rFonts w:ascii="Consolas" w:hAnsi="Consolas" w:cs="Consolas"/>
+        </w:rPr>
+        <w:t>(@</w:t>
+      </w:r>
+      <w:proofErr w:type="spellStart"/>
+      <w:r>
+        <w:rPr>
+          <w:rFonts w:ascii="Consolas" w:hAnsi="Consolas" w:cs="Consolas"/>
+        </w:rPr>
+        <w:t>Param</w:t>
+      </w:r>
+      <w:proofErr w:type="spellEnd"/>
+      <w:r>
+        <w:rPr>
+          <w:rFonts w:ascii="Consolas" w:hAnsi="Consolas" w:cs="Consolas"/>
+        </w:rPr>
+        <w:t>("</w:t>
+      </w:r>
+      <w:r>
+        <w:rPr>
+          <w:rFonts w:ascii="Consolas" w:hAnsi="Consolas" w:cs="Consolas"/>
+          <w:b/>
+        </w:rPr>
+        <w:t>min</w:t>
+      </w:r>
+      <w:r>
+        <w:rPr>
+          <w:rFonts w:ascii="Consolas" w:hAnsi="Consolas" w:cs="Consolas"/>
+        </w:rPr>
+        <w:t xml:space="preserve">") </w:t>
+      </w:r>
+      <w:proofErr w:type="spellStart"/>
+      <w:r>
+        <w:rPr>
+          <w:rFonts w:ascii="Consolas" w:hAnsi="Consolas" w:cs="Consolas"/>
+        </w:rPr>
+        <w:t>int</w:t>
+      </w:r>
+      <w:proofErr w:type="spellEnd"/>
+      <w:r>
+        <w:rPr>
+          <w:rFonts w:ascii="Consolas" w:hAnsi="Consolas" w:cs="Consolas"/>
+        </w:rPr>
+        <w:t xml:space="preserve"> min, @</w:t>
+      </w:r>
+      <w:proofErr w:type="spellStart"/>
+      <w:r>
+        <w:rPr>
+          <w:rFonts w:ascii="Consolas" w:hAnsi="Consolas" w:cs="Consolas"/>
+        </w:rPr>
+        <w:t>Param</w:t>
+      </w:r>
+      <w:proofErr w:type="spellEnd"/>
+      <w:r>
+        <w:rPr>
+          <w:rFonts w:ascii="Consolas" w:hAnsi="Consolas" w:cs="Consolas"/>
+        </w:rPr>
+        <w:t>("</w:t>
+      </w:r>
+      <w:r>
+        <w:rPr>
+          <w:rFonts w:ascii="Consolas" w:hAnsi="Consolas" w:cs="Consolas"/>
+          <w:b/>
+        </w:rPr>
+        <w:t>max</w:t>
+      </w:r>
+      <w:r>
+        <w:rPr>
+          <w:rFonts w:ascii="Consolas" w:hAnsi="Consolas" w:cs="Consolas"/>
+        </w:rPr>
+        <w:t xml:space="preserve">") </w:t>
+      </w:r>
+      <w:proofErr w:type="spellStart"/>
+      <w:r>
+        <w:rPr>
+          <w:rFonts w:ascii="Consolas" w:hAnsi="Consolas" w:cs="Consolas"/>
+        </w:rPr>
+        <w:t>int</w:t>
+      </w:r>
+      <w:proofErr w:type="spellEnd"/>
+      <w:r>
+        <w:rPr>
+          <w:rFonts w:ascii="Consolas" w:hAnsi="Consolas" w:cs="Consolas"/>
+        </w:rPr>
+        <w:t xml:space="preserve"> max);</w:t>
+      </w:r>
+    </w:p>
+    <w:p>
+      <w:pPr>
+        <w:pStyle w:val="Heading3"/>
+      </w:pPr>
+      <w:r>
+        <w:t>Non Select (DML) Operations</w:t>
+      </w:r>
+    </w:p>
+    <w:p>
+      <w:pPr>
+        <w:pStyle w:val="ListParagraph"/>
+        <w:numPr>
+          <w:ilvl w:val="0"/>
+          <w:numId w:val="18"/>
+        </w:numPr>
+      </w:pPr>
+      <w:r>
+        <w:t>JPQL not only supports select operations but also DML statements like insert</w:t>
+      </w:r>
+      <w:r>
+        <w:t>,</w:t>
+      </w:r>
+      <w:r>
+        <w:t xml:space="preserve"> update and delete.</w:t>
+      </w:r>
+    </w:p>
+    <w:p>
+      <w:pPr>
+        <w:pStyle w:val="ListParagraph"/>
+        <w:numPr>
+          <w:ilvl w:val="0"/>
+          <w:numId w:val="18"/>
+        </w:numPr>
+      </w:pPr>
+      <w:r>
+        <w:t xml:space="preserve">It is almost the same as writing select/find queries. </w:t>
+      </w:r>
+      <w:proofErr w:type="gramStart"/>
+      <w:r>
+        <w:t>i.e</w:t>
+      </w:r>
+      <w:proofErr w:type="gramEnd"/>
+      <w:r>
+        <w:t xml:space="preserve">. it also uses the same </w:t>
+      </w:r>
+      <w:r>
+        <w:rPr>
+          <w:rFonts w:ascii="Consolas" w:hAnsi="Consolas" w:cs="Consolas"/>
+        </w:rPr>
+        <w:t>@Query</w:t>
+      </w:r>
+      <w:r>
+        <w:t xml:space="preserve">, </w:t>
+      </w:r>
+      <w:r>
+        <w:rPr>
+          <w:rFonts w:ascii="Consolas" w:hAnsi="Consolas" w:cs="Consolas"/>
+        </w:rPr>
+        <w:t>@</w:t>
+      </w:r>
+      <w:proofErr w:type="spellStart"/>
+      <w:r>
+        <w:rPr>
+          <w:rFonts w:ascii="Consolas" w:hAnsi="Consolas" w:cs="Consolas"/>
+        </w:rPr>
+        <w:t>Param</w:t>
+      </w:r>
+      <w:proofErr w:type="spellEnd"/>
+      <w:r>
+        <w:t xml:space="preserve"> </w:t>
+      </w:r>
+      <w:proofErr w:type="spellStart"/>
+      <w:r>
+        <w:t>annocatations</w:t>
+      </w:r>
+      <w:proofErr w:type="spellEnd"/>
+      <w:r>
+        <w:t xml:space="preserve">. </w:t>
+      </w:r>
+    </w:p>
+    <w:p>
+      <w:pPr>
+        <w:pStyle w:val="ListParagraph"/>
+        <w:numPr>
+          <w:ilvl w:val="0"/>
+          <w:numId w:val="18"/>
+        </w:numPr>
+      </w:pPr>
+      <w:r>
+        <w:t xml:space="preserve">In addition to this, we also need to annotate the method with </w:t>
+      </w:r>
+      <w:r>
+        <w:rPr>
+          <w:rFonts w:ascii="Consolas" w:hAnsi="Consolas" w:cs="Consolas"/>
+          <w:b/>
+        </w:rPr>
+        <w:t>@Modifying</w:t>
+      </w:r>
+      <w:r>
+        <w:t xml:space="preserve"> annotation. </w:t>
+      </w:r>
+      <w:r>
+        <w:t>T</w:t>
+      </w:r>
+      <w:r>
+        <w:t>he reason</w:t>
+      </w:r>
+      <w:r>
+        <w:t xml:space="preserve"> </w:t>
+      </w:r>
+      <w:r>
+        <w:t>being spring data by default</w:t>
+      </w:r>
+      <w:r>
+        <w:t xml:space="preserve"> assumes that </w:t>
+      </w:r>
+      <w:r>
+        <w:t>all queries</w:t>
+      </w:r>
+      <w:r>
+        <w:t xml:space="preserve"> in </w:t>
+      </w:r>
+      <w:proofErr w:type="spellStart"/>
+      <w:r>
+        <w:t>your</w:t>
+      </w:r>
+      <w:proofErr w:type="spellEnd"/>
+      <w:r>
+        <w:t xml:space="preserve"> repository</w:t>
+      </w:r>
+      <w:r>
+        <w:t xml:space="preserve"> are read queries.</w:t>
+      </w:r>
+      <w:r>
+        <w:t xml:space="preserve"> So with </w:t>
+      </w:r>
+      <w:r>
+        <w:rPr>
+          <w:rFonts w:ascii="Consolas" w:hAnsi="Consolas" w:cs="Consolas"/>
+        </w:rPr>
+        <w:t>@Modifying</w:t>
+      </w:r>
+      <w:r>
+        <w:t>, we tell Soring data that this query is going to modify data (insert, update or delete).</w:t>
+      </w:r>
+    </w:p>
+    <w:p>
+      <w:pPr>
+        <w:pStyle w:val="ListParagraph"/>
+        <w:numPr>
+          <w:ilvl w:val="0"/>
+          <w:numId w:val="18"/>
+        </w:numPr>
+      </w:pPr>
+      <w:r>
+        <w:t>E.g.</w:t>
+      </w:r>
+    </w:p>
+    <w:p>
+      <w:pPr>
+        <w:pStyle w:val="ListParagraph"/>
+        <w:rPr>
+          <w:rFonts w:ascii="Consolas" w:hAnsi="Consolas" w:cs="Consolas"/>
+        </w:rPr>
+      </w:pPr>
+      <w:r>
+        <w:rPr>
+          <w:rFonts w:ascii="Consolas" w:hAnsi="Consolas" w:cs="Consolas"/>
+        </w:rPr>
+        <w:t>@Modifying</w:t>
+      </w:r>
+    </w:p>
+    <w:p>
+      <w:pPr>
+        <w:pStyle w:val="ListParagraph"/>
+        <w:rPr>
+          <w:rFonts w:ascii="Consolas" w:hAnsi="Consolas" w:cs="Consolas"/>
+        </w:rPr>
+      </w:pPr>
+      <w:proofErr w:type="gramStart"/>
+      <w:r>
+        <w:rPr>
+          <w:rFonts w:ascii="Consolas" w:hAnsi="Consolas" w:cs="Consolas"/>
+        </w:rPr>
+        <w:t>@Query(</w:t>
+      </w:r>
+      <w:proofErr w:type="gramEnd"/>
+      <w:r>
+        <w:rPr>
+          <w:rFonts w:ascii="Consolas" w:hAnsi="Consolas" w:cs="Consolas"/>
+        </w:rPr>
+        <w:t xml:space="preserve">"delete from Student where </w:t>
+      </w:r>
+      <w:proofErr w:type="spellStart"/>
+      <w:r>
+        <w:rPr>
+          <w:rFonts w:ascii="Consolas" w:hAnsi="Consolas" w:cs="Consolas"/>
+        </w:rPr>
+        <w:t>firstName</w:t>
+      </w:r>
+      <w:proofErr w:type="spellEnd"/>
+      <w:r>
+        <w:rPr>
+          <w:rFonts w:ascii="Consolas" w:hAnsi="Consolas" w:cs="Consolas"/>
+        </w:rPr>
+        <w:t xml:space="preserve"> = :</w:t>
+      </w:r>
+      <w:proofErr w:type="spellStart"/>
+      <w:r>
+        <w:rPr>
+          <w:rFonts w:ascii="Consolas" w:hAnsi="Consolas" w:cs="Consolas"/>
+        </w:rPr>
+        <w:t>firstName</w:t>
+      </w:r>
+      <w:proofErr w:type="spellEnd"/>
+      <w:r>
+        <w:rPr>
+          <w:rFonts w:ascii="Consolas" w:hAnsi="Consolas" w:cs="Consolas"/>
+        </w:rPr>
+        <w:t>")</w:t>
+      </w:r>
+    </w:p>
+    <w:p>
+      <w:pPr>
+        <w:pStyle w:val="ListParagraph"/>
+      </w:pPr>
+      <w:proofErr w:type="gramStart"/>
+      <w:r>
+        <w:rPr>
+          <w:rFonts w:ascii="Consolas" w:hAnsi="Consolas" w:cs="Consolas"/>
+        </w:rPr>
+        <w:t>v</w:t>
+      </w:r>
+      <w:r>
+        <w:rPr>
+          <w:rFonts w:ascii="Consolas" w:hAnsi="Consolas" w:cs="Consolas"/>
+        </w:rPr>
+        <w:t>oid</w:t>
+      </w:r>
+      <w:proofErr w:type="gramEnd"/>
+      <w:r>
+        <w:rPr>
+          <w:rFonts w:ascii="Consolas" w:hAnsi="Consolas" w:cs="Consolas"/>
+        </w:rPr>
+        <w:t xml:space="preserve"> </w:t>
+      </w:r>
+      <w:proofErr w:type="spellStart"/>
+      <w:r>
+        <w:rPr>
+          <w:rFonts w:ascii="Consolas" w:hAnsi="Consolas" w:cs="Consolas"/>
+        </w:rPr>
+        <w:t>deleteStudentsByFirstName</w:t>
+      </w:r>
+      <w:proofErr w:type="spellEnd"/>
+      <w:r>
+        <w:rPr>
+          <w:rFonts w:ascii="Consolas" w:hAnsi="Consolas" w:cs="Consolas"/>
+        </w:rPr>
+        <w:t>(@</w:t>
+      </w:r>
+      <w:proofErr w:type="spellStart"/>
+      <w:r>
+        <w:rPr>
+          <w:rFonts w:ascii="Consolas" w:hAnsi="Consolas" w:cs="Consolas"/>
+        </w:rPr>
+        <w:t>Param</w:t>
+      </w:r>
+      <w:proofErr w:type="spellEnd"/>
+      <w:r>
+        <w:rPr>
+          <w:rFonts w:ascii="Consolas" w:hAnsi="Consolas" w:cs="Consolas"/>
+        </w:rPr>
+        <w:t>("</w:t>
+      </w:r>
+      <w:proofErr w:type="spellStart"/>
+      <w:r>
+        <w:rPr>
+          <w:rFonts w:ascii="Consolas" w:hAnsi="Consolas" w:cs="Consolas"/>
+        </w:rPr>
+        <w:t>firstName</w:t>
+      </w:r>
+      <w:proofErr w:type="spellEnd"/>
+      <w:r>
+        <w:rPr>
+          <w:rFonts w:ascii="Consolas" w:hAnsi="Consolas" w:cs="Consolas"/>
+        </w:rPr>
+        <w:t xml:space="preserve">") String </w:t>
+      </w:r>
+      <w:proofErr w:type="spellStart"/>
+      <w:r>
+        <w:rPr>
+          <w:rFonts w:ascii="Consolas" w:hAnsi="Consolas" w:cs="Consolas"/>
+        </w:rPr>
+        <w:t>firstName</w:t>
+      </w:r>
+      <w:proofErr w:type="spellEnd"/>
+      <w:r>
+        <w:rPr>
+          <w:rFonts w:ascii="Consolas" w:hAnsi="Consolas" w:cs="Consolas"/>
+        </w:rPr>
+        <w:t>);</w:t>
+      </w:r>
+    </w:p>
+    <w:p>
+      <w:pPr>
+        <w:pStyle w:val="ListParagraph"/>
+        <w:numPr>
+          <w:ilvl w:val="0"/>
+          <w:numId w:val="18"/>
+        </w:numPr>
+      </w:pPr>
+      <w:r>
+        <w:t xml:space="preserve">So </w:t>
+      </w:r>
+      <w:r>
+        <w:t xml:space="preserve">if you try to perform a </w:t>
+      </w:r>
+      <w:r>
+        <w:t>n</w:t>
+      </w:r>
+      <w:r>
+        <w:t>on</w:t>
+      </w:r>
+      <w:r>
+        <w:t>-</w:t>
+      </w:r>
+      <w:r>
+        <w:t xml:space="preserve">select operation without using </w:t>
+      </w:r>
+      <w:r>
+        <w:rPr>
+          <w:rFonts w:ascii="Consolas" w:hAnsi="Consolas" w:cs="Consolas"/>
+        </w:rPr>
+        <w:t>@Modifying</w:t>
+      </w:r>
+      <w:r>
+        <w:t xml:space="preserve"> annotation, y</w:t>
+      </w:r>
+      <w:r>
+        <w:t>ou will get an exception.</w:t>
+      </w:r>
+    </w:p>
+    <w:p>
+      <w:pPr>
+        <w:pStyle w:val="ListParagraph"/>
+        <w:numPr>
+          <w:ilvl w:val="0"/>
+          <w:numId w:val="18"/>
+        </w:numPr>
+      </w:pPr>
+      <w:r>
+        <w:t xml:space="preserve">Side Note – </w:t>
+      </w:r>
+    </w:p>
+    <w:p>
+      <w:pPr>
+        <w:pStyle w:val="ListParagraph"/>
+        <w:numPr>
+          <w:ilvl w:val="1"/>
+          <w:numId w:val="18"/>
+        </w:numPr>
+      </w:pPr>
+      <w:r>
+        <w:t xml:space="preserve">If you are writing a test, you need to mark that test as </w:t>
+      </w:r>
+      <w:r>
+        <w:rPr>
+          <w:rFonts w:ascii="Consolas" w:hAnsi="Consolas" w:cs="Consolas"/>
+          <w:b/>
+        </w:rPr>
+        <w:t>@Transactional</w:t>
+      </w:r>
+      <w:r>
+        <w:t xml:space="preserve"> since we are performing a DML operation.</w:t>
+      </w:r>
+      <w:r>
+        <w:t xml:space="preserve"> </w:t>
+      </w:r>
+    </w:p>
+    <w:p>
+      <w:pPr>
+        <w:pStyle w:val="ListParagraph"/>
+        <w:numPr>
+          <w:ilvl w:val="1"/>
+          <w:numId w:val="18"/>
+        </w:numPr>
+      </w:pPr>
+      <w:r>
+        <w:t xml:space="preserve">A </w:t>
+      </w:r>
+      <w:proofErr w:type="spellStart"/>
+      <w:r>
+        <w:t>Junit</w:t>
+      </w:r>
+      <w:proofErr w:type="spellEnd"/>
+      <w:r>
+        <w:t xml:space="preserve"> test will </w:t>
+      </w:r>
+      <w:proofErr w:type="spellStart"/>
+      <w:r>
+        <w:t>rollback</w:t>
+      </w:r>
+      <w:proofErr w:type="spellEnd"/>
+      <w:r>
+        <w:t xml:space="preserve"> the transaction even if you annotate it with </w:t>
+      </w:r>
+      <w:r>
+        <w:rPr>
+          <w:rFonts w:ascii="Consolas" w:hAnsi="Consolas" w:cs="Consolas"/>
+        </w:rPr>
+        <w:t>@Transactional</w:t>
+      </w:r>
+      <w:r>
+        <w:t>. This is the default behavior for Tests.</w:t>
+      </w:r>
+    </w:p>
+    <w:p>
+      <w:pPr>
+        <w:pStyle w:val="ListParagraph"/>
+        <w:numPr>
+          <w:ilvl w:val="1"/>
+          <w:numId w:val="18"/>
+        </w:numPr>
+      </w:pPr>
+      <w:r>
+        <w:t xml:space="preserve">To avoid this default behavior of rollback in Tests, we need to annotate the test method with </w:t>
+      </w:r>
+      <w:proofErr w:type="gramStart"/>
+      <w:r>
+        <w:rPr>
+          <w:rFonts w:ascii="Consolas" w:hAnsi="Consolas" w:cs="Consolas"/>
+          <w:b/>
+        </w:rPr>
+        <w:t>@Rollback(</w:t>
+      </w:r>
+      <w:proofErr w:type="gramEnd"/>
+      <w:r>
+        <w:rPr>
+          <w:rFonts w:ascii="Consolas" w:hAnsi="Consolas" w:cs="Consolas"/>
+          <w:b/>
+        </w:rPr>
+        <w:t>false)</w:t>
+      </w:r>
+      <w:r>
+        <w:t xml:space="preserve"> annotation.</w:t>
+      </w:r>
+      <w:r>
+        <w:t xml:space="preserve"> Use it with caution.</w:t>
+      </w:r>
+    </w:p>
+    <w:p/>
+    <w:p/>
+    <w:p>
+      <w:pPr>
+        <w:pStyle w:val="Heading2"/>
+      </w:pPr>
+      <w:r>
+        <w:lastRenderedPageBreak/>
+        <w:t>Paging and Sorting with JQPL</w:t>
+      </w:r>
+    </w:p>
+    <w:p>
+      <w:pPr>
+        <w:pStyle w:val="ListParagraph"/>
+        <w:numPr>
+          <w:ilvl w:val="0"/>
+          <w:numId w:val="19"/>
+        </w:numPr>
+      </w:pPr>
+      <w:r>
+        <w:t xml:space="preserve">Using paging and sorting with JPQL is no different. </w:t>
+      </w:r>
+    </w:p>
+    <w:p>
+      <w:pPr>
+        <w:pStyle w:val="ListParagraph"/>
+      </w:pPr>
+      <w:r>
+        <w:t xml:space="preserve">It is described here – </w:t>
+      </w:r>
+      <w:hyperlink w:anchor="_Paging_and_Sorting" w:history="1">
+        <w:r>
+          <w:rPr>
+            <w:rStyle w:val="Hyperlink"/>
+          </w:rPr>
+          <w:t>Paging and Sorting</w:t>
+        </w:r>
+      </w:hyperlink>
+    </w:p>
+    <w:p>
+      <w:pPr>
+        <w:pStyle w:val="ListParagraph"/>
+        <w:numPr>
+          <w:ilvl w:val="0"/>
+          <w:numId w:val="19"/>
+        </w:numPr>
+      </w:pPr>
+      <w:r>
+        <w:t>E.g.</w:t>
+      </w:r>
+    </w:p>
+    <w:p>
+      <w:pPr>
+        <w:pStyle w:val="ListParagraph"/>
+        <w:rPr>
+          <w:rFonts w:ascii="Consolas" w:hAnsi="Consolas" w:cs="Consolas"/>
+        </w:rPr>
+      </w:pPr>
+      <w:proofErr w:type="gramStart"/>
+      <w:r>
+        <w:rPr>
+          <w:rFonts w:ascii="Consolas" w:hAnsi="Consolas" w:cs="Consolas"/>
+        </w:rPr>
+        <w:t>@Query(</w:t>
+      </w:r>
+      <w:proofErr w:type="gramEnd"/>
+      <w:r>
+        <w:rPr>
+          <w:rFonts w:ascii="Consolas" w:hAnsi="Consolas" w:cs="Consolas"/>
+        </w:rPr>
+        <w:t>"from Student")</w:t>
+      </w:r>
+    </w:p>
+    <w:p>
+      <w:pPr>
+        <w:pStyle w:val="ListParagraph"/>
+        <w:rPr>
+          <w:rFonts w:ascii="Consolas" w:hAnsi="Consolas" w:cs="Consolas"/>
+        </w:rPr>
+      </w:pPr>
+      <w:r>
+        <w:rPr>
+          <w:rFonts w:ascii="Consolas" w:hAnsi="Consolas" w:cs="Consolas"/>
+        </w:rPr>
+        <w:t xml:space="preserve">List&lt;Student&gt; </w:t>
+      </w:r>
+      <w:proofErr w:type="spellStart"/>
+      <w:proofErr w:type="gramStart"/>
+      <w:r>
+        <w:rPr>
+          <w:rFonts w:ascii="Consolas" w:hAnsi="Consolas" w:cs="Consolas"/>
+        </w:rPr>
+        <w:t>findAllStudents</w:t>
+      </w:r>
+      <w:proofErr w:type="spellEnd"/>
+      <w:r>
+        <w:rPr>
+          <w:rFonts w:ascii="Consolas" w:hAnsi="Consolas" w:cs="Consolas"/>
+        </w:rPr>
+        <w:t>(</w:t>
+      </w:r>
+      <w:proofErr w:type="spellStart"/>
+      <w:proofErr w:type="gramEnd"/>
+      <w:r>
+        <w:rPr>
+          <w:rFonts w:ascii="Consolas" w:hAnsi="Consolas" w:cs="Consolas"/>
+          <w:b/>
+        </w:rPr>
+        <w:t>Pageable</w:t>
+      </w:r>
+      <w:proofErr w:type="spellEnd"/>
+      <w:r>
+        <w:rPr>
+          <w:rFonts w:ascii="Consolas" w:hAnsi="Consolas" w:cs="Consolas"/>
+        </w:rPr>
+        <w:t xml:space="preserve"> </w:t>
+      </w:r>
+      <w:proofErr w:type="spellStart"/>
+      <w:r>
+        <w:rPr>
+          <w:rFonts w:ascii="Consolas" w:hAnsi="Consolas" w:cs="Consolas"/>
+        </w:rPr>
+        <w:t>pageable</w:t>
+      </w:r>
+      <w:proofErr w:type="spellEnd"/>
+      <w:r>
+        <w:rPr>
+          <w:rFonts w:ascii="Consolas" w:hAnsi="Consolas" w:cs="Consolas"/>
+        </w:rPr>
+        <w:t>);</w:t>
+      </w:r>
+    </w:p>
+    <w:p>
+      <w:pPr>
+        <w:pStyle w:val="ListParagraph"/>
+        <w:rPr>
+          <w:rFonts w:ascii="Consolas" w:hAnsi="Consolas" w:cs="Consolas"/>
+        </w:rPr>
+      </w:pPr>
+    </w:p>
+    <w:p>
+      <w:pPr>
+        <w:pStyle w:val="ListParagraph"/>
+        <w:rPr>
+          <w:rFonts w:ascii="Consolas" w:hAnsi="Consolas" w:cs="Consolas"/>
+        </w:rPr>
+      </w:pPr>
+      <w:r>
+        <w:rPr>
+          <w:rFonts w:ascii="Consolas" w:hAnsi="Consolas" w:cs="Consolas"/>
+        </w:rPr>
+        <w:t>@Test</w:t>
+      </w:r>
+    </w:p>
+    <w:p>
+      <w:pPr>
+        <w:pStyle w:val="ListParagraph"/>
+        <w:rPr>
+          <w:rFonts w:ascii="Consolas" w:hAnsi="Consolas" w:cs="Consolas"/>
+        </w:rPr>
+      </w:pPr>
+      <w:proofErr w:type="gramStart"/>
+      <w:r>
+        <w:rPr>
+          <w:rFonts w:ascii="Consolas" w:hAnsi="Consolas" w:cs="Consolas"/>
+        </w:rPr>
+        <w:t>public</w:t>
+      </w:r>
+      <w:proofErr w:type="gramEnd"/>
+      <w:r>
+        <w:rPr>
+          <w:rFonts w:ascii="Consolas" w:hAnsi="Consolas" w:cs="Consolas"/>
+        </w:rPr>
+        <w:t xml:space="preserve"> void </w:t>
+      </w:r>
+      <w:proofErr w:type="spellStart"/>
+      <w:r>
+        <w:rPr>
+          <w:rFonts w:ascii="Consolas" w:hAnsi="Consolas" w:cs="Consolas"/>
+        </w:rPr>
+        <w:t>testFindAllStudents</w:t>
+      </w:r>
+      <w:proofErr w:type="spellEnd"/>
+      <w:r>
+        <w:rPr>
+          <w:rFonts w:ascii="Consolas" w:hAnsi="Consolas" w:cs="Consolas"/>
+        </w:rPr>
+        <w:t>() {</w:t>
+      </w:r>
+    </w:p>
+    <w:p>
+      <w:pPr>
+        <w:pStyle w:val="ListParagraph"/>
+        <w:rPr>
+          <w:rFonts w:ascii="Consolas" w:hAnsi="Consolas" w:cs="Consolas"/>
+        </w:rPr>
+      </w:pPr>
+      <w:r>
+        <w:rPr>
+          <w:rFonts w:ascii="Consolas" w:hAnsi="Consolas" w:cs="Consolas"/>
+        </w:rPr>
+        <w:tab/>
+      </w:r>
+      <w:proofErr w:type="spellStart"/>
+      <w:proofErr w:type="gramStart"/>
+      <w:r>
+        <w:rPr>
+          <w:rFonts w:ascii="Consolas" w:hAnsi="Consolas" w:cs="Consolas"/>
+        </w:rPr>
+        <w:t>System.out.println</w:t>
+      </w:r>
+      <w:proofErr w:type="spellEnd"/>
+      <w:r>
+        <w:rPr>
+          <w:rFonts w:ascii="Consolas" w:hAnsi="Consolas" w:cs="Consolas"/>
+        </w:rPr>
+        <w:t>(</w:t>
+      </w:r>
+      <w:proofErr w:type="spellStart"/>
+      <w:proofErr w:type="gramEnd"/>
+      <w:r>
+        <w:rPr>
+          <w:rFonts w:ascii="Consolas" w:hAnsi="Consolas" w:cs="Consolas"/>
+        </w:rPr>
+        <w:t>repository.findAllStudents</w:t>
+      </w:r>
+      <w:proofErr w:type="spellEnd"/>
+      <w:r>
+        <w:rPr>
+          <w:rFonts w:ascii="Consolas" w:hAnsi="Consolas" w:cs="Consolas"/>
+        </w:rPr>
+        <w:t xml:space="preserve">(new </w:t>
+      </w:r>
+      <w:proofErr w:type="spellStart"/>
+      <w:r>
+        <w:rPr>
+          <w:rFonts w:ascii="Consolas" w:hAnsi="Consolas" w:cs="Consolas"/>
+          <w:b/>
+        </w:rPr>
+        <w:t>PageRequest</w:t>
+      </w:r>
+      <w:proofErr w:type="spellEnd"/>
+      <w:r>
+        <w:rPr>
+          <w:rFonts w:ascii="Consolas" w:hAnsi="Consolas" w:cs="Consolas"/>
+        </w:rPr>
+        <w:t xml:space="preserve">(0, 5, </w:t>
+      </w:r>
+      <w:proofErr w:type="spellStart"/>
+      <w:r>
+        <w:rPr>
+          <w:rFonts w:ascii="Consolas" w:hAnsi="Consolas" w:cs="Consolas"/>
+        </w:rPr>
+        <w:t>Direction.DESC</w:t>
+      </w:r>
+      <w:proofErr w:type="spellEnd"/>
+      <w:r>
+        <w:rPr>
+          <w:rFonts w:ascii="Consolas" w:hAnsi="Consolas" w:cs="Consolas"/>
+        </w:rPr>
+        <w:t>, "id")));</w:t>
+      </w:r>
+    </w:p>
+    <w:p>
+      <w:pPr>
+        <w:pStyle w:val="ListParagraph"/>
+        <w:rPr>
+          <w:rFonts w:ascii="Consolas" w:hAnsi="Consolas" w:cs="Consolas"/>
+        </w:rPr>
+      </w:pPr>
+      <w:r>
+        <w:rPr>
+          <w:rFonts w:ascii="Consolas" w:hAnsi="Consolas" w:cs="Consolas"/>
+        </w:rPr>
+        <w:t>}</w:t>
+      </w:r>
+    </w:p>
+    <w:p/>
+    <w:p/>
+    <w:p/>
+    <w:p/>
+    <w:p/>
+    <w:p/>
+    <w:p/>
+    <w:p/>
+    <w:p/>
+    <w:p/>
+    <w:p/>
+    <w:p/>
+    <w:p/>
+    <w:p/>
+    <w:p/>
+    <w:p>
+      <w:pPr>
+        <w:pStyle w:val="Heading1"/>
+      </w:pPr>
+      <w:r>
+        <w:lastRenderedPageBreak/>
+        <w:t>Native SQL Query</w:t>
+      </w:r>
+    </w:p>
+    <w:p>
+      <w:pPr>
+        <w:pStyle w:val="Heading2"/>
+      </w:pPr>
+      <w:r>
+        <w:t>Introduction</w:t>
+      </w:r>
+    </w:p>
+    <w:p>
+      <w:pPr>
+        <w:pStyle w:val="ListParagraph"/>
+        <w:numPr>
+          <w:ilvl w:val="0"/>
+          <w:numId w:val="19"/>
+        </w:numPr>
+      </w:pPr>
+      <w:r>
+        <w:t>Native SQL queries means the queries which database directly understands.</w:t>
+      </w:r>
+    </w:p>
+    <w:p>
+      <w:pPr>
+        <w:pStyle w:val="ListParagraph"/>
+        <w:numPr>
+          <w:ilvl w:val="0"/>
+          <w:numId w:val="19"/>
+        </w:numPr>
+      </w:pPr>
+      <w:r>
+        <w:t>W</w:t>
+      </w:r>
+      <w:r>
+        <w:t>hen</w:t>
+      </w:r>
+      <w:r>
+        <w:t xml:space="preserve"> our JPQL query is </w:t>
+      </w:r>
+      <w:r>
+        <w:rPr>
+          <w:b/>
+        </w:rPr>
+        <w:t>complex</w:t>
+      </w:r>
+      <w:r>
+        <w:t xml:space="preserve"> involving multiple joins, etc. o</w:t>
+      </w:r>
+      <w:r>
+        <w:t>r if we have a</w:t>
+      </w:r>
+      <w:r>
+        <w:t xml:space="preserve"> </w:t>
+      </w:r>
+      <w:r>
+        <w:rPr>
+          <w:b/>
+        </w:rPr>
+        <w:t>database</w:t>
+      </w:r>
+      <w:r>
+        <w:t xml:space="preserve"> </w:t>
+      </w:r>
+      <w:r>
+        <w:rPr>
+          <w:b/>
+        </w:rPr>
+        <w:t>expert</w:t>
+      </w:r>
+      <w:r>
+        <w:t xml:space="preserve"> who is really good at writing Native </w:t>
+      </w:r>
+      <w:r>
+        <w:t>SQL</w:t>
+      </w:r>
+      <w:r>
+        <w:t xml:space="preserve"> queries</w:t>
+      </w:r>
+      <w:r>
+        <w:t xml:space="preserve">, </w:t>
+      </w:r>
+      <w:r>
+        <w:t xml:space="preserve">then we go for Native </w:t>
+      </w:r>
+      <w:r>
+        <w:t>SQL</w:t>
+      </w:r>
+      <w:r>
+        <w:t xml:space="preserve"> queries.</w:t>
+      </w:r>
+    </w:p>
+    <w:p>
+      <w:pPr>
+        <w:pStyle w:val="ListParagraph"/>
+        <w:numPr>
+          <w:ilvl w:val="0"/>
+          <w:numId w:val="19"/>
+        </w:numPr>
+      </w:pPr>
+      <w:r>
+        <w:t>In addition to the DML and DQL, native queries also support DDL queries</w:t>
+      </w:r>
+      <w:r>
+        <w:t xml:space="preserve">. DDL queries are NOT supported in </w:t>
+      </w:r>
+      <w:r>
+        <w:t>JPQL</w:t>
+      </w:r>
+      <w:r>
+        <w:t>.</w:t>
+      </w:r>
+    </w:p>
+    <w:p>
+      <w:pPr>
+        <w:pStyle w:val="ListParagraph"/>
+        <w:numPr>
+          <w:ilvl w:val="0"/>
+          <w:numId w:val="19"/>
+        </w:numPr>
+      </w:pPr>
+      <w:r>
+        <w:t>Link JPQL, native queries also support named parameters.</w:t>
+      </w:r>
+    </w:p>
+    <w:p>
+      <w:pPr>
+        <w:pStyle w:val="ListParagraph"/>
+        <w:numPr>
+          <w:ilvl w:val="0"/>
+          <w:numId w:val="19"/>
+        </w:numPr>
+      </w:pPr>
+      <w:r>
+        <w:t>If you can</w:t>
+      </w:r>
+      <w:r>
+        <w:t>’</w:t>
+      </w:r>
+      <w:r>
+        <w:t>t do something using JPQL or if it is getting too complex</w:t>
+      </w:r>
+      <w:r>
+        <w:t>, u</w:t>
+      </w:r>
+      <w:r>
+        <w:t xml:space="preserve">se </w:t>
+      </w:r>
+      <w:r>
+        <w:t>Native SQL</w:t>
+      </w:r>
+      <w:r>
+        <w:t xml:space="preserve"> queries as the backup.</w:t>
+      </w:r>
+    </w:p>
+    <w:p>
+      <w:pPr>
+        <w:pStyle w:val="Heading2"/>
+      </w:pPr>
+      <w:r>
+        <w:t>Using Native Queries</w:t>
+      </w:r>
+    </w:p>
+    <w:p>
+      <w:pPr>
+        <w:pStyle w:val="ListParagraph"/>
+        <w:numPr>
+          <w:ilvl w:val="0"/>
+          <w:numId w:val="18"/>
+        </w:numPr>
+      </w:pPr>
+      <w:r>
+        <w:t xml:space="preserve">Mark the method in your repository interface with </w:t>
+      </w:r>
+      <w:r>
+        <w:rPr>
+          <w:rFonts w:ascii="Consolas" w:hAnsi="Consolas" w:cs="Consolas"/>
+        </w:rPr>
+        <w:t>@Query</w:t>
+      </w:r>
+      <w:r>
+        <w:t xml:space="preserve"> annotation</w:t>
+      </w:r>
+      <w:r>
+        <w:t>,</w:t>
+      </w:r>
+      <w:r>
+        <w:t xml:space="preserve"> </w:t>
+      </w:r>
+      <w:r>
+        <w:t>pass your native</w:t>
+      </w:r>
+      <w:r>
+        <w:t xml:space="preserve"> query to </w:t>
+      </w:r>
+      <w:r>
+        <w:t>i</w:t>
+      </w:r>
+      <w:r>
+        <w:t>t</w:t>
+      </w:r>
+      <w:r>
+        <w:t xml:space="preserve">s </w:t>
+      </w:r>
+      <w:r>
+        <w:rPr>
+          <w:rFonts w:ascii="Consolas" w:hAnsi="Consolas" w:cs="Consolas"/>
+        </w:rPr>
+        <w:t>value</w:t>
+      </w:r>
+      <w:r>
+        <w:t xml:space="preserve"> attribute and also set </w:t>
+      </w:r>
+      <w:proofErr w:type="spellStart"/>
+      <w:r>
+        <w:rPr>
+          <w:rFonts w:ascii="Consolas" w:hAnsi="Consolas" w:cs="Consolas"/>
+          <w:b/>
+        </w:rPr>
+        <w:t>nativeQuery</w:t>
+      </w:r>
+      <w:proofErr w:type="spellEnd"/>
+      <w:r>
+        <w:rPr>
+          <w:rFonts w:cs="Segoe UI"/>
+        </w:rPr>
+        <w:t xml:space="preserve"> parameter to </w:t>
+      </w:r>
+      <w:r>
+        <w:rPr>
+          <w:rFonts w:cs="Segoe UI"/>
+          <w:b/>
+        </w:rPr>
+        <w:t>true</w:t>
+      </w:r>
+      <w:r>
+        <w:t>.</w:t>
+      </w:r>
+      <w:r>
+        <w:t xml:space="preserve"> If </w:t>
+      </w:r>
+      <w:proofErr w:type="spellStart"/>
+      <w:r>
+        <w:rPr>
+          <w:rFonts w:ascii="Consolas" w:hAnsi="Consolas" w:cs="Consolas"/>
+        </w:rPr>
+        <w:t>nativeQuery</w:t>
+      </w:r>
+      <w:proofErr w:type="spellEnd"/>
+      <w:r>
+        <w:t xml:space="preserve"> is not</w:t>
+      </w:r>
+      <w:r>
+        <w:t xml:space="preserve"> </w:t>
+      </w:r>
+      <w:r>
+        <w:t xml:space="preserve">set to true, </w:t>
+      </w:r>
+      <w:proofErr w:type="gramStart"/>
+      <w:r>
+        <w:t>Spring</w:t>
+      </w:r>
+      <w:proofErr w:type="gramEnd"/>
+      <w:r>
+        <w:t xml:space="preserve"> data will assume it as a JPQL.</w:t>
+      </w:r>
+    </w:p>
+    <w:p>
+      <w:pPr>
+        <w:pStyle w:val="ListParagraph"/>
+        <w:numPr>
+          <w:ilvl w:val="0"/>
+          <w:numId w:val="18"/>
+        </w:numPr>
+      </w:pPr>
+      <w:r>
+        <w:t xml:space="preserve">You can also use alias for your </w:t>
+      </w:r>
+      <w:r>
+        <w:t>native query table</w:t>
+      </w:r>
+      <w:r>
+        <w:t xml:space="preserve"> names</w:t>
+      </w:r>
+      <w:r>
+        <w:t>.</w:t>
+      </w:r>
+    </w:p>
+    <w:p>
+      <w:pPr>
+        <w:pStyle w:val="ListParagraph"/>
+        <w:numPr>
+          <w:ilvl w:val="0"/>
+          <w:numId w:val="18"/>
+        </w:numPr>
+        <w:rPr>
+          <w:rFonts w:ascii="Consolas" w:hAnsi="Consolas" w:cs="Consolas"/>
+        </w:rPr>
+      </w:pPr>
+      <w:r>
+        <w:t xml:space="preserve">E.g. </w:t>
+      </w:r>
+      <w:r>
+        <w:br/>
+        <w:t xml:space="preserve">Assuming Entity class name as Student and underlying table name as </w:t>
+      </w:r>
+      <w:proofErr w:type="spellStart"/>
+      <w:r>
+        <w:t>student_t</w:t>
+      </w:r>
+      <w:proofErr w:type="spellEnd"/>
+      <w:r>
+        <w:t>.</w:t>
+      </w:r>
+      <w:r>
+        <w:br/>
+      </w:r>
+      <w:r>
+        <w:rPr>
+          <w:rFonts w:ascii="Consolas" w:hAnsi="Consolas" w:cs="Consolas"/>
+        </w:rPr>
+        <w:t>@Query(</w:t>
+      </w:r>
+      <w:r>
+        <w:rPr>
+          <w:rFonts w:ascii="Consolas" w:hAnsi="Consolas" w:cs="Consolas"/>
+          <w:b/>
+        </w:rPr>
+        <w:t>value</w:t>
+      </w:r>
+      <w:r>
+        <w:rPr>
+          <w:rFonts w:ascii="Consolas" w:hAnsi="Consolas" w:cs="Consolas"/>
+        </w:rPr>
+        <w:t xml:space="preserve"> = "select * from </w:t>
+      </w:r>
+      <w:proofErr w:type="spellStart"/>
+      <w:r>
+        <w:rPr>
+          <w:rFonts w:ascii="Consolas" w:hAnsi="Consolas" w:cs="Consolas"/>
+          <w:b/>
+        </w:rPr>
+        <w:t>student_t</w:t>
+      </w:r>
+      <w:proofErr w:type="spellEnd"/>
+      <w:r>
+        <w:rPr>
+          <w:rFonts w:ascii="Consolas" w:hAnsi="Consolas" w:cs="Consolas"/>
+        </w:rPr>
+        <w:t xml:space="preserve">", </w:t>
+      </w:r>
+      <w:proofErr w:type="spellStart"/>
+      <w:r>
+        <w:rPr>
+          <w:rFonts w:ascii="Consolas" w:hAnsi="Consolas" w:cs="Consolas"/>
+          <w:b/>
+        </w:rPr>
+        <w:t>nativeQuery</w:t>
+      </w:r>
+      <w:proofErr w:type="spellEnd"/>
+      <w:r>
+        <w:rPr>
+          <w:rFonts w:ascii="Consolas" w:hAnsi="Consolas" w:cs="Consolas"/>
+          <w:b/>
+        </w:rPr>
+        <w:t xml:space="preserve"> = true</w:t>
+      </w:r>
+      <w:r>
+        <w:rPr>
+          <w:rFonts w:ascii="Consolas" w:hAnsi="Consolas" w:cs="Consolas"/>
+        </w:rPr>
+        <w:t>)</w:t>
+      </w:r>
+    </w:p>
+    <w:p>
+      <w:pPr>
+        <w:pStyle w:val="ListParagraph"/>
+        <w:rPr>
+          <w:rFonts w:ascii="Consolas" w:hAnsi="Consolas" w:cs="Consolas"/>
+        </w:rPr>
+      </w:pPr>
+      <w:r>
+        <w:rPr>
+          <w:rFonts w:ascii="Consolas" w:hAnsi="Consolas" w:cs="Consolas"/>
+        </w:rPr>
+        <w:t xml:space="preserve">List&lt;Student&gt; </w:t>
+      </w:r>
+      <w:proofErr w:type="spellStart"/>
+      <w:proofErr w:type="gramStart"/>
+      <w:r>
+        <w:rPr>
+          <w:rFonts w:ascii="Consolas" w:hAnsi="Consolas" w:cs="Consolas"/>
+        </w:rPr>
+        <w:t>findAllStudentNQ</w:t>
+      </w:r>
+      <w:proofErr w:type="spellEnd"/>
+      <w:r>
+        <w:rPr>
+          <w:rFonts w:ascii="Consolas" w:hAnsi="Consolas" w:cs="Consolas"/>
+        </w:rPr>
+        <w:t>(</w:t>
+      </w:r>
+      <w:proofErr w:type="gramEnd"/>
+      <w:r>
+        <w:rPr>
+          <w:rFonts w:ascii="Consolas" w:hAnsi="Consolas" w:cs="Consolas"/>
+        </w:rPr>
+        <w:t>);</w:t>
+      </w:r>
+    </w:p>
+    <w:p>
+      <w:pPr>
+        <w:pStyle w:val="ListParagraph"/>
+        <w:numPr>
+          <w:ilvl w:val="0"/>
+          <w:numId w:val="20"/>
+        </w:numPr>
+      </w:pPr>
+      <w:r>
+        <w:t xml:space="preserve">E.g. Native Query </w:t>
+      </w:r>
+      <w:r>
+        <w:rPr>
+          <w:b/>
+        </w:rPr>
+        <w:t>with Named Parameters</w:t>
+      </w:r>
+    </w:p>
+    <w:p>
+      <w:pPr>
+        <w:pStyle w:val="ListParagraph"/>
+        <w:rPr>
+          <w:rFonts w:ascii="Consolas" w:hAnsi="Consolas" w:cs="Consolas"/>
+        </w:rPr>
+      </w:pPr>
+      <w:proofErr w:type="gramStart"/>
+      <w:r>
+        <w:rPr>
+          <w:rFonts w:ascii="Consolas" w:hAnsi="Consolas" w:cs="Consolas"/>
+        </w:rPr>
+        <w:t>@Query(</w:t>
+      </w:r>
+      <w:proofErr w:type="gramEnd"/>
+      <w:r>
+        <w:rPr>
+          <w:rFonts w:ascii="Consolas" w:hAnsi="Consolas" w:cs="Consolas"/>
+        </w:rPr>
+        <w:t xml:space="preserve">value = "select * from student where </w:t>
+      </w:r>
+      <w:proofErr w:type="spellStart"/>
+      <w:r>
+        <w:rPr>
+          <w:rFonts w:ascii="Consolas" w:hAnsi="Consolas" w:cs="Consolas"/>
+        </w:rPr>
+        <w:t>fname</w:t>
+      </w:r>
+      <w:proofErr w:type="spellEnd"/>
+      <w:r>
+        <w:rPr>
+          <w:rFonts w:ascii="Consolas" w:hAnsi="Consolas" w:cs="Consolas"/>
+        </w:rPr>
+        <w:t>=</w:t>
+      </w:r>
+      <w:r>
+        <w:rPr>
+          <w:rFonts w:ascii="Consolas" w:hAnsi="Consolas" w:cs="Consolas"/>
+          <w:b/>
+        </w:rPr>
+        <w:t>:</w:t>
+      </w:r>
+      <w:proofErr w:type="spellStart"/>
+      <w:r>
+        <w:rPr>
+          <w:rFonts w:ascii="Consolas" w:hAnsi="Consolas" w:cs="Consolas"/>
+          <w:b/>
+        </w:rPr>
+        <w:t>firstName</w:t>
+      </w:r>
+      <w:proofErr w:type="spellEnd"/>
+      <w:r>
+        <w:rPr>
+          <w:rFonts w:ascii="Consolas" w:hAnsi="Consolas" w:cs="Consolas"/>
+        </w:rPr>
+        <w:t xml:space="preserve">", </w:t>
+      </w:r>
+      <w:proofErr w:type="spellStart"/>
+      <w:r>
+        <w:rPr>
+          <w:rFonts w:ascii="Consolas" w:hAnsi="Consolas" w:cs="Consolas"/>
+          <w:b/>
+        </w:rPr>
+        <w:t>nativeQuery</w:t>
+      </w:r>
+      <w:proofErr w:type="spellEnd"/>
+      <w:r>
+        <w:rPr>
+          <w:rFonts w:ascii="Consolas" w:hAnsi="Consolas" w:cs="Consolas"/>
+          <w:b/>
+        </w:rPr>
+        <w:t xml:space="preserve"> = true</w:t>
+      </w:r>
+      <w:r>
+        <w:rPr>
+          <w:rFonts w:ascii="Consolas" w:hAnsi="Consolas" w:cs="Consolas"/>
+        </w:rPr>
+        <w:t>)</w:t>
+      </w:r>
+    </w:p>
+    <w:p>
+      <w:pPr>
+        <w:pStyle w:val="ListParagraph"/>
+        <w:rPr>
+          <w:rFonts w:ascii="Consolas" w:hAnsi="Consolas" w:cs="Consolas"/>
+        </w:rPr>
+      </w:pPr>
+      <w:r>
+        <w:rPr>
+          <w:rFonts w:ascii="Consolas" w:hAnsi="Consolas" w:cs="Consolas"/>
+        </w:rPr>
+        <w:t xml:space="preserve">List&lt;Student&gt; </w:t>
+      </w:r>
+      <w:proofErr w:type="spellStart"/>
+      <w:proofErr w:type="gramStart"/>
+      <w:r>
+        <w:rPr>
+          <w:rFonts w:ascii="Consolas" w:hAnsi="Consolas" w:cs="Consolas"/>
+        </w:rPr>
+        <w:t>findByFirstNQ</w:t>
+      </w:r>
+      <w:proofErr w:type="spellEnd"/>
+      <w:r>
+        <w:rPr>
+          <w:rFonts w:ascii="Consolas" w:hAnsi="Consolas" w:cs="Consolas"/>
+          <w:b/>
+        </w:rPr>
+        <w:t>(</w:t>
+      </w:r>
+      <w:proofErr w:type="gramEnd"/>
+      <w:r>
+        <w:rPr>
+          <w:rFonts w:ascii="Consolas" w:hAnsi="Consolas" w:cs="Consolas"/>
+          <w:b/>
+        </w:rPr>
+        <w:t>@</w:t>
+      </w:r>
+      <w:proofErr w:type="spellStart"/>
+      <w:r>
+        <w:rPr>
+          <w:rFonts w:ascii="Consolas" w:hAnsi="Consolas" w:cs="Consolas"/>
+          <w:b/>
+        </w:rPr>
+        <w:t>Param</w:t>
+      </w:r>
+      <w:proofErr w:type="spellEnd"/>
+      <w:r>
+        <w:rPr>
+          <w:rFonts w:ascii="Consolas" w:hAnsi="Consolas" w:cs="Consolas"/>
+          <w:b/>
+        </w:rPr>
+        <w:t>("</w:t>
+      </w:r>
+      <w:proofErr w:type="spellStart"/>
+      <w:r>
+        <w:rPr>
+          <w:rFonts w:ascii="Consolas" w:hAnsi="Consolas" w:cs="Consolas"/>
+          <w:b/>
+        </w:rPr>
+        <w:t>firstName</w:t>
+      </w:r>
+      <w:proofErr w:type="spellEnd"/>
+      <w:r>
+        <w:rPr>
+          <w:rFonts w:ascii="Consolas" w:hAnsi="Consolas" w:cs="Consolas"/>
+          <w:b/>
+        </w:rPr>
+        <w:t>")</w:t>
+      </w:r>
+      <w:r>
+        <w:rPr>
+          <w:rFonts w:ascii="Consolas" w:hAnsi="Consolas" w:cs="Consolas"/>
+        </w:rPr>
+        <w:t xml:space="preserve">String </w:t>
+      </w:r>
+      <w:proofErr w:type="spellStart"/>
+      <w:r>
+        <w:rPr>
+          <w:rFonts w:ascii="Consolas" w:hAnsi="Consolas" w:cs="Consolas"/>
+        </w:rPr>
+        <w:t>firstName</w:t>
+      </w:r>
+      <w:proofErr w:type="spellEnd"/>
+      <w:r>
+        <w:rPr>
+          <w:rFonts w:ascii="Consolas" w:hAnsi="Consolas" w:cs="Consolas"/>
+        </w:rPr>
+        <w:t>);</w:t>
+      </w:r>
+    </w:p>
+    <w:p/>
+    <w:p/>
+    <w:p/>
+    <w:p/>
+    <w:p/>
+    <w:p/>
+    <w:p/>
+    <w:p/>
+    <w:p>
+      <w:pPr>
+        <w:pStyle w:val="Heading1"/>
+      </w:pPr>
+      <w:r>
+        <w:lastRenderedPageBreak/>
+        <w:t>Inheritance Mapping</w:t>
+      </w:r>
+    </w:p>
+    <w:p>
+      <w:bookmarkStart w:id="1" w:name="_GoBack"/>
+      <w:bookmarkEnd w:id="1"/>
+    </w:p>
+    <w:p/>
+    <w:p/>
+    <w:p/>
+    <w:p/>
+    <w:p/>
+    <w:p/>
+    <w:p/>
+    <w:p/>
+    <w:p/>
+    <w:p/>
+    <w:p/>
+    <w:p/>
+    <w:p/>
+    <w:p/>
+    <w:p/>
+    <w:p/>
+    <w:p/>
+    <w:p/>
+    <w:p/>
+    <w:p/>
+    <w:p/>
+    <w:p>
+      <w:pPr>
+        <w:pStyle w:val="Heading1"/>
+      </w:pPr>
+      <w:bookmarkStart w:id="2" w:name="_Toc60666887"/>
+      <w:bookmarkStart w:id="3" w:name="_Toc62489510"/>
       <w:r>
         <w:lastRenderedPageBreak/>
         <w:t>T</w:t>
@@ -3938,8 +6340,8 @@
       <w:r>
         <w:t>ips and Tricks</w:t>
       </w:r>
-      <w:bookmarkEnd w:id="0"/>
-      <w:bookmarkEnd w:id="1"/>
+      <w:bookmarkEnd w:id="2"/>
+      <w:bookmarkEnd w:id="3"/>
     </w:p>
     <w:p>
       <w:pPr>
@@ -4182,8 +6584,6 @@
       <w:r>
         <w:t xml:space="preserve"> into your domain repository.</w:t>
       </w:r>
-      <w:bookmarkStart w:id="2" w:name="_GoBack"/>
-      <w:bookmarkEnd w:id="2"/>
     </w:p>
     <w:sectPr>
       <w:pgSz w:w="12240" w:h="15840"/>
@@ -4198,6 +6598,119 @@
 <file path=word/numbering.xml><?xml version="1.0" encoding="utf-8"?>
 <w:numbering xmlns:wpc="http://schemas.microsoft.com/office/word/2010/wordprocessingCanvas" xmlns:mc="http://schemas.openxmlformats.org/markup-compatibility/2006" xmlns:o="urn:schemas-microsoft-com:office:office" xmlns:r="http://schemas.openxmlformats.org/officeDocument/2006/relationships" xmlns:m="http://schemas.openxmlformats.org/officeDocument/2006/math" xmlns:v="urn:schemas-microsoft-com:vml" xmlns:wp14="http://schemas.microsoft.com/office/word/2010/wordprocessingDrawing" xmlns:wp="http://schemas.openxmlformats.org/drawingml/2006/wordprocessingDrawing" xmlns:w10="urn:schemas-microsoft-com:office:word" xmlns:w="http://schemas.openxmlformats.org/wordprocessingml/2006/main" xmlns:w14="http://schemas.microsoft.com/office/word/2010/wordml" xmlns:w15="http://schemas.microsoft.com/office/word/2012/wordml" xmlns:wpg="http://schemas.microsoft.com/office/word/2010/wordprocessingGroup" xmlns:wpi="http://schemas.microsoft.com/office/word/2010/wordprocessingInk" xmlns:wne="http://schemas.microsoft.com/office/word/2006/wordml" xmlns:wps="http://schemas.microsoft.com/office/word/2010/wordprocessingShape" mc:Ignorable="w14 w15 wp14">
   <w:abstractNum w:abstractNumId="0">
+    <w:nsid w:val="1677097F"/>
+    <w:multiLevelType w:val="hybridMultilevel"/>
+    <w:tmpl w:val="EF02C072"/>
+    <w:lvl w:ilvl="0" w:tplc="04090001">
+      <w:start w:val="1"/>
+      <w:numFmt w:val="bullet"/>
+      <w:lvlText w:val=""/>
+      <w:lvlJc w:val="left"/>
+      <w:pPr>
+        <w:ind w:left="720" w:hanging="360"/>
+      </w:pPr>
+      <w:rPr>
+        <w:rFonts w:ascii="Symbol" w:hAnsi="Symbol" w:hint="default"/>
+      </w:rPr>
+    </w:lvl>
+    <w:lvl w:ilvl="1" w:tplc="04090003">
+      <w:start w:val="1"/>
+      <w:numFmt w:val="bullet"/>
+      <w:lvlText w:val="o"/>
+      <w:lvlJc w:val="left"/>
+      <w:pPr>
+        <w:ind w:left="1440" w:hanging="360"/>
+      </w:pPr>
+      <w:rPr>
+        <w:rFonts w:ascii="Courier New" w:hAnsi="Courier New" w:cs="Courier New" w:hint="default"/>
+      </w:rPr>
+    </w:lvl>
+    <w:lvl w:ilvl="2" w:tplc="04090005" w:tentative="1">
+      <w:start w:val="1"/>
+      <w:numFmt w:val="bullet"/>
+      <w:lvlText w:val=""/>
+      <w:lvlJc w:val="left"/>
+      <w:pPr>
+        <w:ind w:left="2160" w:hanging="360"/>
+      </w:pPr>
+      <w:rPr>
+        <w:rFonts w:ascii="Wingdings" w:hAnsi="Wingdings" w:hint="default"/>
+      </w:rPr>
+    </w:lvl>
+    <w:lvl w:ilvl="3" w:tplc="04090001" w:tentative="1">
+      <w:start w:val="1"/>
+      <w:numFmt w:val="bullet"/>
+      <w:lvlText w:val=""/>
+      <w:lvlJc w:val="left"/>
+      <w:pPr>
+        <w:ind w:left="2880" w:hanging="360"/>
+      </w:pPr>
+      <w:rPr>
+        <w:rFonts w:ascii="Symbol" w:hAnsi="Symbol" w:hint="default"/>
+      </w:rPr>
+    </w:lvl>
+    <w:lvl w:ilvl="4" w:tplc="04090003" w:tentative="1">
+      <w:start w:val="1"/>
+      <w:numFmt w:val="bullet"/>
+      <w:lvlText w:val="o"/>
+      <w:lvlJc w:val="left"/>
+      <w:pPr>
+        <w:ind w:left="3600" w:hanging="360"/>
+      </w:pPr>
+      <w:rPr>
+        <w:rFonts w:ascii="Courier New" w:hAnsi="Courier New" w:cs="Courier New" w:hint="default"/>
+      </w:rPr>
+    </w:lvl>
+    <w:lvl w:ilvl="5" w:tplc="04090005" w:tentative="1">
+      <w:start w:val="1"/>
+      <w:numFmt w:val="bullet"/>
+      <w:lvlText w:val=""/>
+      <w:lvlJc w:val="left"/>
+      <w:pPr>
+        <w:ind w:left="4320" w:hanging="360"/>
+      </w:pPr>
+      <w:rPr>
+        <w:rFonts w:ascii="Wingdings" w:hAnsi="Wingdings" w:hint="default"/>
+      </w:rPr>
+    </w:lvl>
+    <w:lvl w:ilvl="6" w:tplc="04090001" w:tentative="1">
+      <w:start w:val="1"/>
+      <w:numFmt w:val="bullet"/>
+      <w:lvlText w:val=""/>
+      <w:lvlJc w:val="left"/>
+      <w:pPr>
+        <w:ind w:left="5040" w:hanging="360"/>
+      </w:pPr>
+      <w:rPr>
+        <w:rFonts w:ascii="Symbol" w:hAnsi="Symbol" w:hint="default"/>
+      </w:rPr>
+    </w:lvl>
+    <w:lvl w:ilvl="7" w:tplc="04090003" w:tentative="1">
+      <w:start w:val="1"/>
+      <w:numFmt w:val="bullet"/>
+      <w:lvlText w:val="o"/>
+      <w:lvlJc w:val="left"/>
+      <w:pPr>
+        <w:ind w:left="5760" w:hanging="360"/>
+      </w:pPr>
+      <w:rPr>
+        <w:rFonts w:ascii="Courier New" w:hAnsi="Courier New" w:cs="Courier New" w:hint="default"/>
+      </w:rPr>
+    </w:lvl>
+    <w:lvl w:ilvl="8" w:tplc="04090005" w:tentative="1">
+      <w:start w:val="1"/>
+      <w:numFmt w:val="bullet"/>
+      <w:lvlText w:val=""/>
+      <w:lvlJc w:val="left"/>
+      <w:pPr>
+        <w:ind w:left="6480" w:hanging="360"/>
+      </w:pPr>
+      <w:rPr>
+        <w:rFonts w:ascii="Wingdings" w:hAnsi="Wingdings" w:hint="default"/>
+      </w:rPr>
+    </w:lvl>
+  </w:abstractNum>
+  <w:abstractNum w:abstractNumId="1">
     <w:nsid w:val="1B4307C1"/>
     <w:multiLevelType w:val="hybridMultilevel"/>
     <w:tmpl w:val="3A147686"/>
@@ -4310,7 +6823,7 @@
       </w:rPr>
     </w:lvl>
   </w:abstractNum>
-  <w:abstractNum w:abstractNumId="1">
+  <w:abstractNum w:abstractNumId="2">
     <w:nsid w:val="1DFC7702"/>
     <w:multiLevelType w:val="hybridMultilevel"/>
     <w:tmpl w:val="D4FC5A74"/>
@@ -4423,7 +6936,7 @@
       </w:rPr>
     </w:lvl>
   </w:abstractNum>
-  <w:abstractNum w:abstractNumId="2">
+  <w:abstractNum w:abstractNumId="3">
     <w:nsid w:val="216D1881"/>
     <w:multiLevelType w:val="hybridMultilevel"/>
     <w:tmpl w:val="7304E73A"/>
@@ -4536,7 +7049,7 @@
       </w:rPr>
     </w:lvl>
   </w:abstractNum>
-  <w:abstractNum w:abstractNumId="3">
+  <w:abstractNum w:abstractNumId="4">
     <w:nsid w:val="25BF5533"/>
     <w:multiLevelType w:val="hybridMultilevel"/>
     <w:tmpl w:val="8836FAA4"/>
@@ -4649,7 +7162,7 @@
       </w:rPr>
     </w:lvl>
   </w:abstractNum>
-  <w:abstractNum w:abstractNumId="4">
+  <w:abstractNum w:abstractNumId="5">
     <w:nsid w:val="2814450B"/>
     <w:multiLevelType w:val="hybridMultilevel"/>
     <w:tmpl w:val="CEBEE93C"/>
@@ -4762,7 +7275,120 @@
       </w:rPr>
     </w:lvl>
   </w:abstractNum>
-  <w:abstractNum w:abstractNumId="5">
+  <w:abstractNum w:abstractNumId="6">
+    <w:nsid w:val="33487D0F"/>
+    <w:multiLevelType w:val="hybridMultilevel"/>
+    <w:tmpl w:val="096CC5F6"/>
+    <w:lvl w:ilvl="0" w:tplc="04090001">
+      <w:start w:val="1"/>
+      <w:numFmt w:val="bullet"/>
+      <w:lvlText w:val=""/>
+      <w:lvlJc w:val="left"/>
+      <w:pPr>
+        <w:ind w:left="720" w:hanging="360"/>
+      </w:pPr>
+      <w:rPr>
+        <w:rFonts w:ascii="Symbol" w:hAnsi="Symbol" w:hint="default"/>
+      </w:rPr>
+    </w:lvl>
+    <w:lvl w:ilvl="1" w:tplc="04090003" w:tentative="1">
+      <w:start w:val="1"/>
+      <w:numFmt w:val="bullet"/>
+      <w:lvlText w:val="o"/>
+      <w:lvlJc w:val="left"/>
+      <w:pPr>
+        <w:ind w:left="1440" w:hanging="360"/>
+      </w:pPr>
+      <w:rPr>
+        <w:rFonts w:ascii="Courier New" w:hAnsi="Courier New" w:cs="Courier New" w:hint="default"/>
+      </w:rPr>
+    </w:lvl>
+    <w:lvl w:ilvl="2" w:tplc="04090005" w:tentative="1">
+      <w:start w:val="1"/>
+      <w:numFmt w:val="bullet"/>
+      <w:lvlText w:val=""/>
+      <w:lvlJc w:val="left"/>
+      <w:pPr>
+        <w:ind w:left="2160" w:hanging="360"/>
+      </w:pPr>
+      <w:rPr>
+        <w:rFonts w:ascii="Wingdings" w:hAnsi="Wingdings" w:hint="default"/>
+      </w:rPr>
+    </w:lvl>
+    <w:lvl w:ilvl="3" w:tplc="04090001" w:tentative="1">
+      <w:start w:val="1"/>
+      <w:numFmt w:val="bullet"/>
+      <w:lvlText w:val=""/>
+      <w:lvlJc w:val="left"/>
+      <w:pPr>
+        <w:ind w:left="2880" w:hanging="360"/>
+      </w:pPr>
+      <w:rPr>
+        <w:rFonts w:ascii="Symbol" w:hAnsi="Symbol" w:hint="default"/>
+      </w:rPr>
+    </w:lvl>
+    <w:lvl w:ilvl="4" w:tplc="04090003" w:tentative="1">
+      <w:start w:val="1"/>
+      <w:numFmt w:val="bullet"/>
+      <w:lvlText w:val="o"/>
+      <w:lvlJc w:val="left"/>
+      <w:pPr>
+        <w:ind w:left="3600" w:hanging="360"/>
+      </w:pPr>
+      <w:rPr>
+        <w:rFonts w:ascii="Courier New" w:hAnsi="Courier New" w:cs="Courier New" w:hint="default"/>
+      </w:rPr>
+    </w:lvl>
+    <w:lvl w:ilvl="5" w:tplc="04090005" w:tentative="1">
+      <w:start w:val="1"/>
+      <w:numFmt w:val="bullet"/>
+      <w:lvlText w:val=""/>
+      <w:lvlJc w:val="left"/>
+      <w:pPr>
+        <w:ind w:left="4320" w:hanging="360"/>
+      </w:pPr>
+      <w:rPr>
+        <w:rFonts w:ascii="Wingdings" w:hAnsi="Wingdings" w:hint="default"/>
+      </w:rPr>
+    </w:lvl>
+    <w:lvl w:ilvl="6" w:tplc="04090001" w:tentative="1">
+      <w:start w:val="1"/>
+      <w:numFmt w:val="bullet"/>
+      <w:lvlText w:val=""/>
+      <w:lvlJc w:val="left"/>
+      <w:pPr>
+        <w:ind w:left="5040" w:hanging="360"/>
+      </w:pPr>
+      <w:rPr>
+        <w:rFonts w:ascii="Symbol" w:hAnsi="Symbol" w:hint="default"/>
+      </w:rPr>
+    </w:lvl>
+    <w:lvl w:ilvl="7" w:tplc="04090003" w:tentative="1">
+      <w:start w:val="1"/>
+      <w:numFmt w:val="bullet"/>
+      <w:lvlText w:val="o"/>
+      <w:lvlJc w:val="left"/>
+      <w:pPr>
+        <w:ind w:left="5760" w:hanging="360"/>
+      </w:pPr>
+      <w:rPr>
+        <w:rFonts w:ascii="Courier New" w:hAnsi="Courier New" w:cs="Courier New" w:hint="default"/>
+      </w:rPr>
+    </w:lvl>
+    <w:lvl w:ilvl="8" w:tplc="04090005" w:tentative="1">
+      <w:start w:val="1"/>
+      <w:numFmt w:val="bullet"/>
+      <w:lvlText w:val=""/>
+      <w:lvlJc w:val="left"/>
+      <w:pPr>
+        <w:ind w:left="6480" w:hanging="360"/>
+      </w:pPr>
+      <w:rPr>
+        <w:rFonts w:ascii="Wingdings" w:hAnsi="Wingdings" w:hint="default"/>
+      </w:rPr>
+    </w:lvl>
+  </w:abstractNum>
+  <w:abstractNum w:abstractNumId="7">
     <w:nsid w:val="3A8D684B"/>
     <w:multiLevelType w:val="hybridMultilevel"/>
     <w:tmpl w:val="8FE6EB60"/>
@@ -4875,7 +7501,7 @@
       </w:rPr>
     </w:lvl>
   </w:abstractNum>
-  <w:abstractNum w:abstractNumId="6">
+  <w:abstractNum w:abstractNumId="8">
     <w:nsid w:val="4ACF25BE"/>
     <w:multiLevelType w:val="hybridMultilevel"/>
     <w:tmpl w:val="62CCC032"/>
@@ -4988,7 +7614,7 @@
       </w:rPr>
     </w:lvl>
   </w:abstractNum>
-  <w:abstractNum w:abstractNumId="7">
+  <w:abstractNum w:abstractNumId="9">
     <w:nsid w:val="4CB918B7"/>
     <w:multiLevelType w:val="hybridMultilevel"/>
     <w:tmpl w:val="AE8006F0"/>
@@ -5101,7 +7727,7 @@
       </w:rPr>
     </w:lvl>
   </w:abstractNum>
-  <w:abstractNum w:abstractNumId="8">
+  <w:abstractNum w:abstractNumId="10">
     <w:nsid w:val="53010AA9"/>
     <w:multiLevelType w:val="hybridMultilevel"/>
     <w:tmpl w:val="2AF456BC"/>
@@ -5214,7 +7840,7 @@
       </w:rPr>
     </w:lvl>
   </w:abstractNum>
-  <w:abstractNum w:abstractNumId="9">
+  <w:abstractNum w:abstractNumId="11">
     <w:nsid w:val="582F4B8A"/>
     <w:multiLevelType w:val="hybridMultilevel"/>
     <w:tmpl w:val="3F46DA80"/>
@@ -5327,7 +7953,120 @@
       </w:rPr>
     </w:lvl>
   </w:abstractNum>
-  <w:abstractNum w:abstractNumId="10">
+  <w:abstractNum w:abstractNumId="12">
+    <w:nsid w:val="5A0839E9"/>
+    <w:multiLevelType w:val="hybridMultilevel"/>
+    <w:tmpl w:val="73785C6E"/>
+    <w:lvl w:ilvl="0" w:tplc="04090001">
+      <w:start w:val="1"/>
+      <w:numFmt w:val="bullet"/>
+      <w:lvlText w:val=""/>
+      <w:lvlJc w:val="left"/>
+      <w:pPr>
+        <w:ind w:left="720" w:hanging="360"/>
+      </w:pPr>
+      <w:rPr>
+        <w:rFonts w:ascii="Symbol" w:hAnsi="Symbol" w:hint="default"/>
+      </w:rPr>
+    </w:lvl>
+    <w:lvl w:ilvl="1" w:tplc="04090003">
+      <w:start w:val="1"/>
+      <w:numFmt w:val="bullet"/>
+      <w:lvlText w:val="o"/>
+      <w:lvlJc w:val="left"/>
+      <w:pPr>
+        <w:ind w:left="1440" w:hanging="360"/>
+      </w:pPr>
+      <w:rPr>
+        <w:rFonts w:ascii="Courier New" w:hAnsi="Courier New" w:cs="Courier New" w:hint="default"/>
+      </w:rPr>
+    </w:lvl>
+    <w:lvl w:ilvl="2" w:tplc="04090005" w:tentative="1">
+      <w:start w:val="1"/>
+      <w:numFmt w:val="bullet"/>
+      <w:lvlText w:val=""/>
+      <w:lvlJc w:val="left"/>
+      <w:pPr>
+        <w:ind w:left="2160" w:hanging="360"/>
+      </w:pPr>
+      <w:rPr>
+        <w:rFonts w:ascii="Wingdings" w:hAnsi="Wingdings" w:hint="default"/>
+      </w:rPr>
+    </w:lvl>
+    <w:lvl w:ilvl="3" w:tplc="04090001" w:tentative="1">
+      <w:start w:val="1"/>
+      <w:numFmt w:val="bullet"/>
+      <w:lvlText w:val=""/>
+      <w:lvlJc w:val="left"/>
+      <w:pPr>
+        <w:ind w:left="2880" w:hanging="360"/>
+      </w:pPr>
+      <w:rPr>
+        <w:rFonts w:ascii="Symbol" w:hAnsi="Symbol" w:hint="default"/>
+      </w:rPr>
+    </w:lvl>
+    <w:lvl w:ilvl="4" w:tplc="04090003" w:tentative="1">
+      <w:start w:val="1"/>
+      <w:numFmt w:val="bullet"/>
+      <w:lvlText w:val="o"/>
+      <w:lvlJc w:val="left"/>
+      <w:pPr>
+        <w:ind w:left="3600" w:hanging="360"/>
+      </w:pPr>
+      <w:rPr>
+        <w:rFonts w:ascii="Courier New" w:hAnsi="Courier New" w:cs="Courier New" w:hint="default"/>
+      </w:rPr>
+    </w:lvl>
+    <w:lvl w:ilvl="5" w:tplc="04090005" w:tentative="1">
+      <w:start w:val="1"/>
+      <w:numFmt w:val="bullet"/>
+      <w:lvlText w:val=""/>
+      <w:lvlJc w:val="left"/>
+      <w:pPr>
+        <w:ind w:left="4320" w:hanging="360"/>
+      </w:pPr>
+      <w:rPr>
+        <w:rFonts w:ascii="Wingdings" w:hAnsi="Wingdings" w:hint="default"/>
+      </w:rPr>
+    </w:lvl>
+    <w:lvl w:ilvl="6" w:tplc="04090001" w:tentative="1">
+      <w:start w:val="1"/>
+      <w:numFmt w:val="bullet"/>
+      <w:lvlText w:val=""/>
+      <w:lvlJc w:val="left"/>
+      <w:pPr>
+        <w:ind w:left="5040" w:hanging="360"/>
+      </w:pPr>
+      <w:rPr>
+        <w:rFonts w:ascii="Symbol" w:hAnsi="Symbol" w:hint="default"/>
+      </w:rPr>
+    </w:lvl>
+    <w:lvl w:ilvl="7" w:tplc="04090003" w:tentative="1">
+      <w:start w:val="1"/>
+      <w:numFmt w:val="bullet"/>
+      <w:lvlText w:val="o"/>
+      <w:lvlJc w:val="left"/>
+      <w:pPr>
+        <w:ind w:left="5760" w:hanging="360"/>
+      </w:pPr>
+      <w:rPr>
+        <w:rFonts w:ascii="Courier New" w:hAnsi="Courier New" w:cs="Courier New" w:hint="default"/>
+      </w:rPr>
+    </w:lvl>
+    <w:lvl w:ilvl="8" w:tplc="04090005" w:tentative="1">
+      <w:start w:val="1"/>
+      <w:numFmt w:val="bullet"/>
+      <w:lvlText w:val=""/>
+      <w:lvlJc w:val="left"/>
+      <w:pPr>
+        <w:ind w:left="6480" w:hanging="360"/>
+      </w:pPr>
+      <w:rPr>
+        <w:rFonts w:ascii="Wingdings" w:hAnsi="Wingdings" w:hint="default"/>
+      </w:rPr>
+    </w:lvl>
+  </w:abstractNum>
+  <w:abstractNum w:abstractNumId="13">
     <w:nsid w:val="61233A05"/>
     <w:multiLevelType w:val="hybridMultilevel"/>
     <w:tmpl w:val="41F6FFE6"/>
@@ -5440,7 +8179,7 @@
       </w:rPr>
     </w:lvl>
   </w:abstractNum>
-  <w:abstractNum w:abstractNumId="11">
+  <w:abstractNum w:abstractNumId="14">
     <w:nsid w:val="619E48E6"/>
     <w:multiLevelType w:val="hybridMultilevel"/>
     <w:tmpl w:val="D8909814"/>
@@ -5553,7 +8292,7 @@
       </w:rPr>
     </w:lvl>
   </w:abstractNum>
-  <w:abstractNum w:abstractNumId="12">
+  <w:abstractNum w:abstractNumId="15">
     <w:nsid w:val="65750C80"/>
     <w:multiLevelType w:val="hybridMultilevel"/>
     <w:tmpl w:val="2EDAA830"/>
@@ -5666,7 +8405,7 @@
       </w:rPr>
     </w:lvl>
   </w:abstractNum>
-  <w:abstractNum w:abstractNumId="13">
+  <w:abstractNum w:abstractNumId="16">
     <w:nsid w:val="66F21767"/>
     <w:multiLevelType w:val="hybridMultilevel"/>
     <w:tmpl w:val="73B8DF3A"/>
@@ -5779,7 +8518,7 @@
       </w:rPr>
     </w:lvl>
   </w:abstractNum>
-  <w:abstractNum w:abstractNumId="14">
+  <w:abstractNum w:abstractNumId="17">
     <w:nsid w:val="6CEC5967"/>
     <w:multiLevelType w:val="hybridMultilevel"/>
     <w:tmpl w:val="199A9AF2"/>
@@ -5892,7 +8631,7 @@
       </w:rPr>
     </w:lvl>
   </w:abstractNum>
-  <w:abstractNum w:abstractNumId="15">
+  <w:abstractNum w:abstractNumId="18">
     <w:nsid w:val="73C34938"/>
     <w:multiLevelType w:val="hybridMultilevel"/>
     <w:tmpl w:val="6D280182"/>
@@ -6005,55 +8744,180 @@
       </w:rPr>
     </w:lvl>
   </w:abstractNum>
+  <w:abstractNum w:abstractNumId="19">
+    <w:nsid w:val="7B0425CC"/>
+    <w:multiLevelType w:val="hybridMultilevel"/>
+    <w:tmpl w:val="842875C0"/>
+    <w:lvl w:ilvl="0" w:tplc="04090001">
+      <w:start w:val="1"/>
+      <w:numFmt w:val="bullet"/>
+      <w:lvlText w:val=""/>
+      <w:lvlJc w:val="left"/>
+      <w:pPr>
+        <w:ind w:left="720" w:hanging="360"/>
+      </w:pPr>
+      <w:rPr>
+        <w:rFonts w:ascii="Symbol" w:hAnsi="Symbol" w:hint="default"/>
+      </w:rPr>
+    </w:lvl>
+    <w:lvl w:ilvl="1" w:tplc="04090003" w:tentative="1">
+      <w:start w:val="1"/>
+      <w:numFmt w:val="bullet"/>
+      <w:lvlText w:val="o"/>
+      <w:lvlJc w:val="left"/>
+      <w:pPr>
+        <w:ind w:left="1440" w:hanging="360"/>
+      </w:pPr>
+      <w:rPr>
+        <w:rFonts w:ascii="Courier New" w:hAnsi="Courier New" w:cs="Courier New" w:hint="default"/>
+      </w:rPr>
+    </w:lvl>
+    <w:lvl w:ilvl="2" w:tplc="04090005" w:tentative="1">
+      <w:start w:val="1"/>
+      <w:numFmt w:val="bullet"/>
+      <w:lvlText w:val=""/>
+      <w:lvlJc w:val="left"/>
+      <w:pPr>
+        <w:ind w:left="2160" w:hanging="360"/>
+      </w:pPr>
+      <w:rPr>
+        <w:rFonts w:ascii="Wingdings" w:hAnsi="Wingdings" w:hint="default"/>
+      </w:rPr>
+    </w:lvl>
+    <w:lvl w:ilvl="3" w:tplc="04090001" w:tentative="1">
+      <w:start w:val="1"/>
+      <w:numFmt w:val="bullet"/>
+      <w:lvlText w:val=""/>
+      <w:lvlJc w:val="left"/>
+      <w:pPr>
+        <w:ind w:left="2880" w:hanging="360"/>
+      </w:pPr>
+      <w:rPr>
+        <w:rFonts w:ascii="Symbol" w:hAnsi="Symbol" w:hint="default"/>
+      </w:rPr>
+    </w:lvl>
+    <w:lvl w:ilvl="4" w:tplc="04090003" w:tentative="1">
+      <w:start w:val="1"/>
+      <w:numFmt w:val="bullet"/>
+      <w:lvlText w:val="o"/>
+      <w:lvlJc w:val="left"/>
+      <w:pPr>
+        <w:ind w:left="3600" w:hanging="360"/>
+      </w:pPr>
+      <w:rPr>
+        <w:rFonts w:ascii="Courier New" w:hAnsi="Courier New" w:cs="Courier New" w:hint="default"/>
+      </w:rPr>
+    </w:lvl>
+    <w:lvl w:ilvl="5" w:tplc="04090005" w:tentative="1">
+      <w:start w:val="1"/>
+      <w:numFmt w:val="bullet"/>
+      <w:lvlText w:val=""/>
+      <w:lvlJc w:val="left"/>
+      <w:pPr>
+        <w:ind w:left="4320" w:hanging="360"/>
+      </w:pPr>
+      <w:rPr>
+        <w:rFonts w:ascii="Wingdings" w:hAnsi="Wingdings" w:hint="default"/>
+      </w:rPr>
+    </w:lvl>
+    <w:lvl w:ilvl="6" w:tplc="04090001" w:tentative="1">
+      <w:start w:val="1"/>
+      <w:numFmt w:val="bullet"/>
+      <w:lvlText w:val=""/>
+      <w:lvlJc w:val="left"/>
+      <w:pPr>
+        <w:ind w:left="5040" w:hanging="360"/>
+      </w:pPr>
+      <w:rPr>
+        <w:rFonts w:ascii="Symbol" w:hAnsi="Symbol" w:hint="default"/>
+      </w:rPr>
+    </w:lvl>
+    <w:lvl w:ilvl="7" w:tplc="04090003" w:tentative="1">
+      <w:start w:val="1"/>
+      <w:numFmt w:val="bullet"/>
+      <w:lvlText w:val="o"/>
+      <w:lvlJc w:val="left"/>
+      <w:pPr>
+        <w:ind w:left="5760" w:hanging="360"/>
+      </w:pPr>
+      <w:rPr>
+        <w:rFonts w:ascii="Courier New" w:hAnsi="Courier New" w:cs="Courier New" w:hint="default"/>
+      </w:rPr>
+    </w:lvl>
+    <w:lvl w:ilvl="8" w:tplc="04090005" w:tentative="1">
+      <w:start w:val="1"/>
+      <w:numFmt w:val="bullet"/>
+      <w:lvlText w:val=""/>
+      <w:lvlJc w:val="left"/>
+      <w:pPr>
+        <w:ind w:left="6480" w:hanging="360"/>
+      </w:pPr>
+      <w:rPr>
+        <w:rFonts w:ascii="Wingdings" w:hAnsi="Wingdings" w:hint="default"/>
+      </w:rPr>
+    </w:lvl>
+  </w:abstractNum>
   <w:num w:numId="1">
+    <w:abstractNumId w:val="15"/>
+  </w:num>
+  <w:num w:numId="2">
+    <w:abstractNumId w:val="10"/>
+  </w:num>
+  <w:num w:numId="3">
+    <w:abstractNumId w:val="1"/>
+  </w:num>
+  <w:num w:numId="4">
+    <w:abstractNumId w:val="14"/>
+  </w:num>
+  <w:num w:numId="5">
+    <w:abstractNumId w:val="18"/>
+  </w:num>
+  <w:num w:numId="6">
+    <w:abstractNumId w:val="8"/>
+  </w:num>
+  <w:num w:numId="7">
+    <w:abstractNumId w:val="9"/>
+  </w:num>
+  <w:num w:numId="8">
+    <w:abstractNumId w:val="2"/>
+  </w:num>
+  <w:num w:numId="9">
+    <w:abstractNumId w:val="5"/>
+  </w:num>
+  <w:num w:numId="10">
+    <w:abstractNumId w:val="17"/>
+  </w:num>
+  <w:num w:numId="11">
+    <w:abstractNumId w:val="13"/>
+  </w:num>
+  <w:num w:numId="12">
+    <w:abstractNumId w:val="16"/>
+  </w:num>
+  <w:num w:numId="13">
+    <w:abstractNumId w:val="4"/>
+  </w:num>
+  <w:num w:numId="14">
+    <w:abstractNumId w:val="3"/>
+  </w:num>
+  <w:num w:numId="15">
+    <w:abstractNumId w:val="11"/>
+  </w:num>
+  <w:num w:numId="16">
+    <w:abstractNumId w:val="7"/>
+  </w:num>
+  <w:num w:numId="17">
+    <w:abstractNumId w:val="6"/>
+  </w:num>
+  <w:num w:numId="18">
+    <w:abstractNumId w:val="0"/>
+  </w:num>
+  <w:num w:numId="19">
     <w:abstractNumId w:val="12"/>
   </w:num>
-  <w:num w:numId="2">
-    <w:abstractNumId w:val="8"/>
+  <w:num w:numId="20">
+    <w:abstractNumId w:val="19"/>
   </w:num>
-  <w:num w:numId="3">
-    <w:abstractNumId w:val="0"/>
-  </w:num>
-  <w:num w:numId="4">
-    <w:abstractNumId w:val="11"/>
-  </w:num>
-  <w:num w:numId="5">
-    <w:abstractNumId w:val="15"/>
-  </w:num>
-  <w:num w:numId="6">
-    <w:abstractNumId w:val="6"/>
-  </w:num>
-  <w:num w:numId="7">
-    <w:abstractNumId w:val="7"/>
-  </w:num>
-  <w:num w:numId="8">
-    <w:abstractNumId w:val="1"/>
-  </w:num>
-  <w:num w:numId="9">
-    <w:abstractNumId w:val="4"/>
-  </w:num>
-  <w:num w:numId="10">
-    <w:abstractNumId w:val="14"/>
-  </w:num>
-  <w:num w:numId="11">
-    <w:abstractNumId w:val="10"/>
-  </w:num>
-  <w:num w:numId="12">
-    <w:abstractNumId w:val="13"/>
-  </w:num>
-  <w:num w:numId="13">
-    <w:abstractNumId w:val="3"/>
-  </w:num>
-  <w:num w:numId="14">
-    <w:abstractNumId w:val="2"/>
-  </w:num>
-  <w:num w:numId="15">
-    <w:abstractNumId w:val="9"/>
-  </w:num>
-  <w:num w:numId="16">
-    <w:abstractNumId w:val="5"/>
-  </w:num>
-  <w:numIdMacAtCleanup w:val="16"/>
+  <w:numIdMacAtCleanup w:val="20"/>
 </w:numbering>
 </file>
 
@@ -7619,7 +10483,7 @@
 </file>
 
 <file path=customXml/itemProps1.xml><?xml version="1.0" encoding="utf-8"?>
-<ds:datastoreItem xmlns:ds="http://schemas.openxmlformats.org/officeDocument/2006/customXml" ds:itemID="{6C1EAD44-11EF-4479-905B-7003C42AE6E2}">
+<ds:datastoreItem xmlns:ds="http://schemas.openxmlformats.org/officeDocument/2006/customXml" ds:itemID="{876AEC8A-1A41-4372-971D-B3377E4EA143}">
   <ds:schemaRefs>
     <ds:schemaRef ds:uri="http://schemas.openxmlformats.org/officeDocument/2006/bibliography"/>
   </ds:schemaRefs>

</xml_diff>

<commit_message>
Notes till Calling Stored Procedure
</commit_message>
<xml_diff>
--- a/Resources/Spring Data JPA - Notes.docx
+++ b/Resources/Spring Data JPA - Notes.docx
@@ -18558,6 +18558,1319 @@
     <w:p/>
     <w:p/>
     <w:p>
+      <w:pPr>
+        <w:pStyle w:val="Heading1"/>
+      </w:pPr>
+      <w:r>
+        <w:lastRenderedPageBreak/>
+        <w:t>Transaction Management</w:t>
+      </w:r>
+    </w:p>
+    <w:p>
+      <w:pPr>
+        <w:pStyle w:val="Heading2"/>
+      </w:pPr>
+      <w:r>
+        <w:t>Introduction</w:t>
+      </w:r>
+    </w:p>
+    <w:p>
+      <w:pPr>
+        <w:pStyle w:val="ListParagraph"/>
+        <w:numPr>
+          <w:ilvl w:val="0"/>
+          <w:numId w:val="41"/>
+        </w:numPr>
+      </w:pPr>
+      <w:r>
+        <w:t>A transaction is a</w:t>
+      </w:r>
+      <w:r>
+        <w:t>n</w:t>
+      </w:r>
+      <w:r>
+        <w:t xml:space="preserve"> </w:t>
+      </w:r>
+      <w:proofErr w:type="spellStart"/>
+      <w:r>
+        <w:t>automic</w:t>
+      </w:r>
+      <w:proofErr w:type="spellEnd"/>
+      <w:r>
+        <w:t xml:space="preserve"> </w:t>
+      </w:r>
+      <w:r>
+        <w:t>unit of work in which all off it happens or nothing happens.</w:t>
+      </w:r>
+    </w:p>
+    <w:p>
+      <w:pPr>
+        <w:pStyle w:val="ListParagraph"/>
+        <w:numPr>
+          <w:ilvl w:val="0"/>
+          <w:numId w:val="41"/>
+        </w:numPr>
+      </w:pPr>
+      <w:r>
+        <w:t>Every transaction</w:t>
+      </w:r>
+      <w:r>
+        <w:t xml:space="preserve"> </w:t>
+      </w:r>
+      <w:r>
+        <w:t>ha</w:t>
+      </w:r>
+      <w:r>
+        <w:t>s</w:t>
+      </w:r>
+      <w:r>
+        <w:t xml:space="preserve"> four key properties also k</w:t>
+      </w:r>
+      <w:r>
+        <w:t xml:space="preserve">nown as ACID properties – </w:t>
+      </w:r>
+      <w:proofErr w:type="spellStart"/>
+      <w:r>
+        <w:t>Automicity</w:t>
+      </w:r>
+      <w:proofErr w:type="spellEnd"/>
+      <w:r>
+        <w:t>, Consistency, I</w:t>
+      </w:r>
+      <w:r>
+        <w:t>solation</w:t>
+      </w:r>
+      <w:r>
+        <w:t xml:space="preserve"> and D</w:t>
+      </w:r>
+      <w:r>
+        <w:t>urability.</w:t>
+      </w:r>
+    </w:p>
+    <w:p>
+      <w:pPr>
+        <w:pStyle w:val="ListParagraph"/>
+        <w:numPr>
+          <w:ilvl w:val="0"/>
+          <w:numId w:val="41"/>
+        </w:numPr>
+      </w:pPr>
+      <w:proofErr w:type="spellStart"/>
+      <w:r>
+        <w:rPr>
+          <w:b/>
+        </w:rPr>
+        <w:t>Automicit</w:t>
+      </w:r>
+      <w:r>
+        <w:rPr>
+          <w:b/>
+        </w:rPr>
+        <w:t>y</w:t>
+      </w:r>
+      <w:proofErr w:type="spellEnd"/>
+      <w:r>
+        <w:t xml:space="preserve"> </w:t>
+      </w:r>
+      <w:r>
+        <w:t xml:space="preserve">– </w:t>
+      </w:r>
+      <w:r>
+        <w:t>either</w:t>
+      </w:r>
+      <w:r>
+        <w:t xml:space="preserve"> </w:t>
+      </w:r>
+      <w:r>
+        <w:t>both the updates will happen or nothing will happen that is atomic one single unit of work</w:t>
+      </w:r>
+      <w:r>
+        <w:t>.</w:t>
+      </w:r>
+    </w:p>
+    <w:p>
+      <w:pPr>
+        <w:pStyle w:val="ListParagraph"/>
+        <w:numPr>
+          <w:ilvl w:val="0"/>
+          <w:numId w:val="41"/>
+        </w:numPr>
+      </w:pPr>
+      <w:r>
+        <w:rPr>
+          <w:b/>
+        </w:rPr>
+        <w:t>Consistency</w:t>
+      </w:r>
+      <w:r>
+        <w:t xml:space="preserve"> </w:t>
+      </w:r>
+      <w:r>
+        <w:t xml:space="preserve">– </w:t>
+      </w:r>
+      <w:r>
+        <w:t>meaning the data base should be left in a consistent state at the end of the transaction.</w:t>
+      </w:r>
+    </w:p>
+    <w:p>
+      <w:pPr>
+        <w:pStyle w:val="ListParagraph"/>
+        <w:numPr>
+          <w:ilvl w:val="0"/>
+          <w:numId w:val="41"/>
+        </w:numPr>
+      </w:pPr>
+      <w:r>
+        <w:rPr>
+          <w:b/>
+        </w:rPr>
+        <w:t>Isolation</w:t>
+      </w:r>
+      <w:r>
+        <w:t xml:space="preserve"> </w:t>
+      </w:r>
+      <w:r>
+        <w:t xml:space="preserve">– </w:t>
+      </w:r>
+      <w:r>
+        <w:t>meaning if there are multiple transactions happening each transaction should work in isolation without</w:t>
+      </w:r>
+      <w:r>
+        <w:t xml:space="preserve"> </w:t>
+      </w:r>
+      <w:r>
+        <w:t>impacting each other.</w:t>
+      </w:r>
+    </w:p>
+    <w:p>
+      <w:pPr>
+        <w:pStyle w:val="ListParagraph"/>
+        <w:numPr>
+          <w:ilvl w:val="0"/>
+          <w:numId w:val="41"/>
+        </w:numPr>
+      </w:pPr>
+      <w:r>
+        <w:rPr>
+          <w:b/>
+        </w:rPr>
+        <w:t>Durability</w:t>
+      </w:r>
+      <w:r>
+        <w:t xml:space="preserve"> </w:t>
+      </w:r>
+      <w:r>
+        <w:t xml:space="preserve">– </w:t>
+      </w:r>
+      <w:r>
+        <w:t>means o</w:t>
+      </w:r>
+      <w:r>
+        <w:t>nce the transaction changes are committed those changes should stay in the database</w:t>
+      </w:r>
+      <w:r>
+        <w:t>.</w:t>
+      </w:r>
+    </w:p>
+    <w:p>
+      <w:pPr>
+        <w:pStyle w:val="Heading2"/>
+      </w:pPr>
+      <w:r>
+        <w:t>Transaction Management Components</w:t>
+      </w:r>
+    </w:p>
+    <w:p>
+      <w:r>
+        <w:rPr>
+          <w:noProof/>
+        </w:rPr>
+        <w:drawing>
+          <wp:inline distT="0" distB="0" distL="0" distR="0">
+            <wp:extent cx="5193792" cy="2779776"/>
+            <wp:effectExtent l="0" t="0" r="6985" b="1905"/>
+            <wp:docPr id="16" name="Picture 16"/>
+            <wp:cNvGraphicFramePr>
+              <a:graphicFrameLocks xmlns:a="http://schemas.openxmlformats.org/drawingml/2006/main" noChangeAspect="1"/>
+            </wp:cNvGraphicFramePr>
+            <a:graphic xmlns:a="http://schemas.openxmlformats.org/drawingml/2006/main">
+              <a:graphicData uri="http://schemas.openxmlformats.org/drawingml/2006/picture">
+                <pic:pic xmlns:pic="http://schemas.openxmlformats.org/drawingml/2006/picture">
+                  <pic:nvPicPr>
+                    <pic:cNvPr id="0" name="Picture 11"/>
+                    <pic:cNvPicPr>
+                      <a:picLocks noChangeAspect="1" noChangeArrowheads="1"/>
+                    </pic:cNvPicPr>
+                  </pic:nvPicPr>
+                  <pic:blipFill>
+                    <a:blip r:embed="rId15">
+                      <a:extLst>
+                        <a:ext uri="{28A0092B-C50C-407E-A947-70E740481C1C}">
+                          <a14:useLocalDpi xmlns:a14="http://schemas.microsoft.com/office/drawing/2010/main" val="0"/>
+                        </a:ext>
+                      </a:extLst>
+                    </a:blip>
+                    <a:srcRect/>
+                    <a:stretch>
+                      <a:fillRect/>
+                    </a:stretch>
+                  </pic:blipFill>
+                  <pic:spPr bwMode="auto">
+                    <a:xfrm>
+                      <a:off x="0" y="0"/>
+                      <a:ext cx="5193792" cy="2779776"/>
+                    </a:xfrm>
+                    <a:prstGeom prst="rect">
+                      <a:avLst/>
+                    </a:prstGeom>
+                    <a:noFill/>
+                    <a:ln>
+                      <a:noFill/>
+                    </a:ln>
+                  </pic:spPr>
+                </pic:pic>
+              </a:graphicData>
+            </a:graphic>
+          </wp:inline>
+        </w:drawing>
+      </w:r>
+    </w:p>
+    <w:p>
+      <w:pPr>
+        <w:pStyle w:val="ListParagraph"/>
+        <w:numPr>
+          <w:ilvl w:val="0"/>
+          <w:numId w:val="43"/>
+        </w:numPr>
+      </w:pPr>
+      <w:r>
+        <w:rPr>
+          <w:b/>
+        </w:rPr>
+        <w:t>T</w:t>
+      </w:r>
+      <w:r>
+        <w:rPr>
+          <w:b/>
+        </w:rPr>
+        <w:t>ransactional</w:t>
+      </w:r>
+      <w:r>
+        <w:rPr>
+          <w:b/>
+        </w:rPr>
+        <w:t xml:space="preserve"> </w:t>
+      </w:r>
+      <w:r>
+        <w:rPr>
+          <w:b/>
+        </w:rPr>
+        <w:t>application</w:t>
+      </w:r>
+      <w:r>
+        <w:t xml:space="preserve"> </w:t>
+      </w:r>
+      <w:r>
+        <w:t>is our application which we are building where in we are enabling the transaction management.</w:t>
+      </w:r>
+    </w:p>
+    <w:p>
+      <w:pPr>
+        <w:pStyle w:val="ListParagraph"/>
+        <w:numPr>
+          <w:ilvl w:val="0"/>
+          <w:numId w:val="43"/>
+        </w:numPr>
+      </w:pPr>
+      <w:r>
+        <w:t>The transaction app will coordinate with</w:t>
+      </w:r>
+      <w:r>
+        <w:t xml:space="preserve"> </w:t>
+      </w:r>
+      <w:r>
+        <w:t xml:space="preserve">a component called </w:t>
+      </w:r>
+      <w:r>
+        <w:rPr>
+          <w:b/>
+        </w:rPr>
+        <w:t>Transactional</w:t>
+      </w:r>
+      <w:r>
+        <w:rPr>
+          <w:b/>
+        </w:rPr>
+        <w:t xml:space="preserve"> </w:t>
+      </w:r>
+      <w:r>
+        <w:rPr>
+          <w:b/>
+        </w:rPr>
+        <w:t>Manager or Transaction Coordinator</w:t>
+      </w:r>
+      <w:r>
+        <w:t>.</w:t>
+      </w:r>
+    </w:p>
+    <w:p>
+      <w:pPr>
+        <w:pStyle w:val="ListParagraph"/>
+        <w:numPr>
+          <w:ilvl w:val="0"/>
+          <w:numId w:val="43"/>
+        </w:numPr>
+      </w:pPr>
+      <w:r>
+        <w:t>T</w:t>
+      </w:r>
+      <w:r>
+        <w:t xml:space="preserve">he transaction manager </w:t>
+      </w:r>
+      <w:r>
+        <w:t>wi</w:t>
+      </w:r>
+      <w:r>
+        <w:t>ll</w:t>
+      </w:r>
+      <w:r>
+        <w:t xml:space="preserve"> </w:t>
+      </w:r>
+      <w:r>
+        <w:t xml:space="preserve">use </w:t>
+      </w:r>
+      <w:r>
+        <w:rPr>
+          <w:b/>
+        </w:rPr>
+        <w:t>Resource Manager</w:t>
+      </w:r>
+      <w:r>
+        <w:t xml:space="preserve"> which knows how to communicate with the underlying resource which is usually a</w:t>
+      </w:r>
+      <w:r>
+        <w:t xml:space="preserve"> </w:t>
+      </w:r>
+      <w:r>
+        <w:t>database.</w:t>
+      </w:r>
+    </w:p>
+    <w:p>
+      <w:pPr>
+        <w:pStyle w:val="ListParagraph"/>
+        <w:numPr>
+          <w:ilvl w:val="0"/>
+          <w:numId w:val="43"/>
+        </w:numPr>
+      </w:pPr>
+      <w:r>
+        <w:t>So the transactional app will perfor</w:t>
+      </w:r>
+      <w:r>
+        <w:t>m commits and rollbacks that run</w:t>
+      </w:r>
+      <w:r>
+        <w:t xml:space="preserve"> through transactional manager</w:t>
+      </w:r>
+      <w:r>
+        <w:t xml:space="preserve"> </w:t>
+      </w:r>
+      <w:r>
+        <w:t xml:space="preserve">or transactional coordinator which in turn will use the resource </w:t>
+      </w:r>
+      <w:r>
+        <w:lastRenderedPageBreak/>
+        <w:t>manager which knows how to use APIs</w:t>
+      </w:r>
+      <w:r>
+        <w:t xml:space="preserve"> like JDBC</w:t>
+      </w:r>
+      <w:r>
+        <w:t>, hibernate ORM</w:t>
+      </w:r>
+      <w:r>
+        <w:t>,</w:t>
+      </w:r>
+      <w:r>
+        <w:t xml:space="preserve"> etc</w:t>
+      </w:r>
+      <w:r>
+        <w:t>.</w:t>
+      </w:r>
+      <w:r>
+        <w:t xml:space="preserve"> to perform transact</w:t>
+      </w:r>
+      <w:r>
+        <w:t>ions on the underlying database</w:t>
+      </w:r>
+      <w:r>
+        <w:t>.</w:t>
+      </w:r>
+    </w:p>
+    <w:p>
+      <w:pPr>
+        <w:pStyle w:val="ListParagraph"/>
+        <w:numPr>
+          <w:ilvl w:val="0"/>
+          <w:numId w:val="43"/>
+        </w:numPr>
+      </w:pPr>
+      <w:r>
+        <w:t>If t</w:t>
+      </w:r>
+      <w:r>
+        <w:t>he underlying</w:t>
+      </w:r>
+      <w:r>
+        <w:t xml:space="preserve"> resource (database) </w:t>
+      </w:r>
+      <w:r>
+        <w:t xml:space="preserve">is just a single resource then it is called a </w:t>
+      </w:r>
+      <w:r>
+        <w:rPr>
+          <w:b/>
+        </w:rPr>
+        <w:t>local transaction</w:t>
+      </w:r>
+      <w:r>
+        <w:t>.</w:t>
+      </w:r>
+      <w:r>
+        <w:t xml:space="preserve"> </w:t>
+      </w:r>
+    </w:p>
+    <w:p>
+      <w:pPr>
+        <w:pStyle w:val="ListParagraph"/>
+        <w:numPr>
+          <w:ilvl w:val="0"/>
+          <w:numId w:val="43"/>
+        </w:numPr>
+      </w:pPr>
+      <w:r>
+        <w:t>And if there are more than one resources that is if we have multiple databases running on different</w:t>
+      </w:r>
+      <w:r>
+        <w:t xml:space="preserve"> </w:t>
+      </w:r>
+      <w:r>
+        <w:t xml:space="preserve">servers then we call it a </w:t>
+      </w:r>
+      <w:r>
+        <w:rPr>
+          <w:b/>
+        </w:rPr>
+        <w:t>distributed transaction</w:t>
+      </w:r>
+      <w:r>
+        <w:t>.</w:t>
+      </w:r>
+    </w:p>
+    <w:p>
+      <w:pPr>
+        <w:pStyle w:val="Heading2"/>
+      </w:pPr>
+      <w:r>
+        <w:t>Enabling Transaction Management</w:t>
+      </w:r>
+    </w:p>
+    <w:p>
+      <w:pPr>
+        <w:pStyle w:val="ListParagraph"/>
+        <w:numPr>
+          <w:ilvl w:val="0"/>
+          <w:numId w:val="42"/>
+        </w:numPr>
+      </w:pPr>
+      <w:r>
+        <w:t>T</w:t>
+      </w:r>
+      <w:r>
+        <w:t>o enable transaction</w:t>
+      </w:r>
+      <w:r>
+        <w:t xml:space="preserve"> management, s</w:t>
+      </w:r>
+      <w:r>
+        <w:t xml:space="preserve">imply wrap </w:t>
+      </w:r>
+      <w:r>
+        <w:t>the</w:t>
+      </w:r>
+      <w:r>
+        <w:t xml:space="preserve"> method around the transaction </w:t>
+      </w:r>
+      <w:r>
+        <w:t xml:space="preserve">using </w:t>
+      </w:r>
+      <w:r>
+        <w:rPr>
+          <w:rFonts w:ascii="Consolas" w:hAnsi="Consolas" w:cs="Consolas"/>
+        </w:rPr>
+        <w:t>@Transactional</w:t>
+      </w:r>
+      <w:r>
+        <w:t xml:space="preserve"> annotation. </w:t>
+      </w:r>
+      <w:r>
+        <w:t>Once we do that</w:t>
+      </w:r>
+      <w:r>
+        <w:t>,</w:t>
+      </w:r>
+      <w:r>
+        <w:t xml:space="preserve"> everything in </w:t>
+      </w:r>
+      <w:r>
+        <w:t>that</w:t>
+      </w:r>
+      <w:r>
+        <w:t xml:space="preserve"> method will be committed at once</w:t>
+      </w:r>
+      <w:r>
+        <w:t xml:space="preserve"> or</w:t>
+      </w:r>
+      <w:r>
+        <w:t xml:space="preserve"> will be rolled back</w:t>
+      </w:r>
+      <w:r>
+        <w:t xml:space="preserve"> in case of exception</w:t>
+      </w:r>
+      <w:r>
+        <w:t>.</w:t>
+      </w:r>
+    </w:p>
+    <w:p/>
+    <w:p/>
+    <w:p/>
+    <w:p/>
+    <w:p/>
+    <w:p/>
+    <w:p/>
+    <w:p/>
+    <w:p/>
+    <w:p/>
+    <w:p/>
+    <w:p/>
+    <w:p/>
+    <w:p/>
+    <w:p/>
+    <w:p/>
+    <w:p>
+      <w:pPr>
+        <w:pStyle w:val="Heading1"/>
+      </w:pPr>
+      <w:r>
+        <w:lastRenderedPageBreak/>
+        <w:t>Save and Retrieve Files</w:t>
+      </w:r>
+    </w:p>
+    <w:p>
+      <w:pPr>
+        <w:pStyle w:val="Heading2"/>
+      </w:pPr>
+      <w:r>
+        <w:t>Introduction</w:t>
+      </w:r>
+    </w:p>
+    <w:p>
+      <w:pPr>
+        <w:pStyle w:val="ListParagraph"/>
+        <w:numPr>
+          <w:ilvl w:val="0"/>
+          <w:numId w:val="42"/>
+        </w:numPr>
+      </w:pPr>
+      <w:r>
+        <w:t xml:space="preserve">To save files into database, we generally use </w:t>
+      </w:r>
+      <w:r>
+        <w:t>BLOBs</w:t>
+      </w:r>
+      <w:r>
+        <w:t xml:space="preserve"> or </w:t>
+      </w:r>
+      <w:r>
+        <w:t>CLOB</w:t>
+      </w:r>
+      <w:r>
+        <w:t>s in the database.</w:t>
+      </w:r>
+    </w:p>
+    <w:p>
+      <w:pPr>
+        <w:pStyle w:val="ListParagraph"/>
+        <w:numPr>
+          <w:ilvl w:val="0"/>
+          <w:numId w:val="42"/>
+        </w:numPr>
+      </w:pPr>
+      <w:r>
+        <w:t>BLOB</w:t>
+      </w:r>
+      <w:r>
+        <w:t xml:space="preserve"> (Binary Large Object) is typically used for storing word, image or video files, etc.</w:t>
+      </w:r>
+    </w:p>
+    <w:p>
+      <w:pPr>
+        <w:pStyle w:val="ListParagraph"/>
+        <w:numPr>
+          <w:ilvl w:val="0"/>
+          <w:numId w:val="42"/>
+        </w:numPr>
+      </w:pPr>
+      <w:r>
+        <w:t xml:space="preserve">In the Entity class, we need to use </w:t>
+      </w:r>
+      <w:proofErr w:type="gramStart"/>
+      <w:r>
+        <w:rPr>
+          <w:rFonts w:ascii="Consolas" w:hAnsi="Consolas" w:cs="Consolas"/>
+          <w:b/>
+        </w:rPr>
+        <w:t>byte[</w:t>
+      </w:r>
+      <w:proofErr w:type="gramEnd"/>
+      <w:r>
+        <w:rPr>
+          <w:rFonts w:ascii="Consolas" w:hAnsi="Consolas" w:cs="Consolas"/>
+          <w:b/>
+        </w:rPr>
+        <w:t>]</w:t>
+      </w:r>
+      <w:r>
+        <w:t xml:space="preserve"> </w:t>
+      </w:r>
+      <w:proofErr w:type="spellStart"/>
+      <w:r>
+        <w:t>datatype</w:t>
+      </w:r>
+      <w:proofErr w:type="spellEnd"/>
+      <w:r>
+        <w:t xml:space="preserve"> for the field representing BLOB column.</w:t>
+      </w:r>
+      <w:r>
+        <w:t xml:space="preserve"> And we also need to annotate that blob field with </w:t>
+      </w:r>
+      <w:r>
+        <w:rPr>
+          <w:rFonts w:ascii="Consolas" w:hAnsi="Consolas" w:cs="Consolas"/>
+          <w:b/>
+        </w:rPr>
+        <w:t>@Lob</w:t>
+      </w:r>
+      <w:r>
+        <w:t xml:space="preserve"> annotation</w:t>
+      </w:r>
+      <w:r>
+        <w:t xml:space="preserve"> from </w:t>
+      </w:r>
+      <w:proofErr w:type="spellStart"/>
+      <w:r>
+        <w:t>javax.persistence</w:t>
+      </w:r>
+      <w:proofErr w:type="spellEnd"/>
+      <w:r>
+        <w:t>.</w:t>
+      </w:r>
+    </w:p>
+    <w:p>
+      <w:pPr>
+        <w:pStyle w:val="ListParagraph"/>
+        <w:numPr>
+          <w:ilvl w:val="0"/>
+          <w:numId w:val="42"/>
+        </w:numPr>
+      </w:pPr>
+      <w:r>
+        <w:t xml:space="preserve">Once you mark this byte array with </w:t>
+      </w:r>
+      <w:r>
+        <w:rPr>
+          <w:rFonts w:ascii="Consolas" w:hAnsi="Consolas" w:cs="Consolas"/>
+          <w:b/>
+        </w:rPr>
+        <w:t>@Lob</w:t>
+      </w:r>
+      <w:r>
+        <w:t xml:space="preserve"> annotation</w:t>
+      </w:r>
+      <w:r>
+        <w:t>,</w:t>
+      </w:r>
+      <w:r>
+        <w:t xml:space="preserve"> when you save</w:t>
+      </w:r>
+      <w:r>
+        <w:t xml:space="preserve"> this entity, </w:t>
+      </w:r>
+      <w:r>
+        <w:t>automatically this byte array will be saved into the blob column in the database.</w:t>
+      </w:r>
+      <w:r>
+        <w:t xml:space="preserve"> Also you can read it back.</w:t>
+      </w:r>
+    </w:p>
+    <w:p/>
+    <w:p/>
+    <w:p>
+      <w:pPr>
+        <w:pStyle w:val="Heading1"/>
+      </w:pPr>
+      <w:r>
+        <w:t>Calling Stored Procedure</w:t>
+      </w:r>
+    </w:p>
+    <w:p>
+      <w:pPr>
+        <w:pStyle w:val="Heading2"/>
+      </w:pPr>
+      <w:r>
+        <w:t>Introduction</w:t>
+      </w:r>
+    </w:p>
+    <w:p>
+      <w:pPr>
+        <w:pStyle w:val="ListParagraph"/>
+        <w:numPr>
+          <w:ilvl w:val="0"/>
+          <w:numId w:val="44"/>
+        </w:numPr>
+      </w:pPr>
+      <w:r>
+        <w:t>E</w:t>
+      </w:r>
+      <w:r>
+        <w:t>xamples</w:t>
+      </w:r>
+      <w:r>
+        <w:t xml:space="preserve"> using Repository</w:t>
+      </w:r>
+    </w:p>
+    <w:p>
+      <w:pPr>
+        <w:pStyle w:val="HTMLPreformatted"/>
+        <w:shd w:val="clear" w:color="auto" w:fill="2B2B2B"/>
+        <w:ind w:left="720"/>
+        <w:rPr>
+          <w:color w:val="CC7832"/>
+        </w:rPr>
+      </w:pPr>
+      <w:proofErr w:type="gramStart"/>
+      <w:r>
+        <w:rPr>
+          <w:color w:val="A9B7C6"/>
+        </w:rPr>
+        <w:t>@Query(</w:t>
+      </w:r>
+      <w:proofErr w:type="gramEnd"/>
+      <w:r>
+        <w:rPr>
+          <w:color w:val="A9B7C6"/>
+        </w:rPr>
+        <w:t xml:space="preserve">value = </w:t>
+      </w:r>
+      <w:r>
+        <w:rPr>
+          <w:color w:val="6A8759"/>
+        </w:rPr>
+        <w:t>"</w:t>
+      </w:r>
+      <w:r>
+        <w:rPr>
+          <w:color w:val="6A8759"/>
+        </w:rPr>
+        <w:t xml:space="preserve">CALL </w:t>
+      </w:r>
+      <w:proofErr w:type="spellStart"/>
+      <w:r>
+        <w:rPr>
+          <w:color w:val="6A8759"/>
+        </w:rPr>
+        <w:t>GetAllStudents</w:t>
+      </w:r>
+      <w:proofErr w:type="spellEnd"/>
+      <w:r>
+        <w:rPr>
+          <w:color w:val="6A8759"/>
+        </w:rPr>
+        <w:t>"</w:t>
+      </w:r>
+      <w:r>
+        <w:rPr>
+          <w:color w:val="CC7832"/>
+        </w:rPr>
+        <w:t xml:space="preserve">, </w:t>
+      </w:r>
+      <w:proofErr w:type="spellStart"/>
+      <w:r>
+        <w:rPr>
+          <w:color w:val="A9B7C6"/>
+        </w:rPr>
+        <w:t>nativeQuery</w:t>
+      </w:r>
+      <w:proofErr w:type="spellEnd"/>
+      <w:r>
+        <w:rPr>
+          <w:color w:val="A9B7C6"/>
+        </w:rPr>
+        <w:t xml:space="preserve"> = </w:t>
+      </w:r>
+      <w:r>
+        <w:rPr>
+          <w:color w:val="CC7832"/>
+        </w:rPr>
+        <w:t>true</w:t>
+      </w:r>
+      <w:r>
+        <w:rPr>
+          <w:color w:val="A9B7C6"/>
+        </w:rPr>
+        <w:t>)</w:t>
+      </w:r>
+      <w:r>
+        <w:rPr>
+          <w:color w:val="A9B7C6"/>
+        </w:rPr>
+        <w:br/>
+        <w:t>List&lt;</w:t>
+      </w:r>
+      <w:r>
+        <w:rPr>
+          <w:color w:val="A9B7C6"/>
+        </w:rPr>
+        <w:t>Product</w:t>
+      </w:r>
+      <w:r>
+        <w:rPr>
+          <w:color w:val="A9B7C6"/>
+        </w:rPr>
+        <w:t xml:space="preserve">&gt; </w:t>
+      </w:r>
+      <w:proofErr w:type="spellStart"/>
+      <w:r>
+        <w:rPr>
+          <w:color w:val="A9B7C6"/>
+        </w:rPr>
+        <w:t>findAll</w:t>
+      </w:r>
+      <w:r>
+        <w:rPr>
+          <w:color w:val="A9B7C6"/>
+        </w:rPr>
+        <w:t>Products</w:t>
+      </w:r>
+      <w:proofErr w:type="spellEnd"/>
+      <w:r>
+        <w:rPr>
+          <w:color w:val="A9B7C6"/>
+        </w:rPr>
+        <w:t>()</w:t>
+      </w:r>
+      <w:r>
+        <w:rPr>
+          <w:color w:val="CC7832"/>
+        </w:rPr>
+        <w:t>;</w:t>
+      </w:r>
+    </w:p>
+    <w:p>
+      <w:pPr>
+        <w:pStyle w:val="HTMLPreformatted"/>
+        <w:shd w:val="clear" w:color="auto" w:fill="2B2B2B"/>
+        <w:ind w:left="720"/>
+        <w:rPr>
+          <w:color w:val="A9B7C6"/>
+        </w:rPr>
+      </w:pPr>
+    </w:p>
+    <w:p>
+      <w:pPr>
+        <w:pStyle w:val="HTMLPreformatted"/>
+        <w:shd w:val="clear" w:color="auto" w:fill="2B2B2B"/>
+        <w:ind w:left="720"/>
+        <w:rPr>
+          <w:color w:val="A9B7C6"/>
+        </w:rPr>
+      </w:pPr>
+      <w:proofErr w:type="gramStart"/>
+      <w:r>
+        <w:rPr>
+          <w:color w:val="A9B7C6"/>
+        </w:rPr>
+        <w:t>@Query(</w:t>
+      </w:r>
+      <w:proofErr w:type="gramEnd"/>
+      <w:r>
+        <w:rPr>
+          <w:color w:val="A9B7C6"/>
+        </w:rPr>
+        <w:t xml:space="preserve">value = </w:t>
+      </w:r>
+      <w:r>
+        <w:rPr>
+          <w:color w:val="6A8759"/>
+        </w:rPr>
+        <w:t xml:space="preserve">"CALL </w:t>
+      </w:r>
+      <w:proofErr w:type="spellStart"/>
+      <w:r>
+        <w:rPr>
+          <w:color w:val="6A8759"/>
+        </w:rPr>
+        <w:t>GetAllProductsByPrice</w:t>
+      </w:r>
+      <w:proofErr w:type="spellEnd"/>
+      <w:r>
+        <w:rPr>
+          <w:color w:val="6A8759"/>
+        </w:rPr>
+        <w:t xml:space="preserve"> (</w:t>
+      </w:r>
+      <w:r>
+        <w:rPr>
+          <w:color w:val="6A8759"/>
+        </w:rPr>
+        <w:t>:</w:t>
+      </w:r>
+      <w:r>
+        <w:rPr>
+          <w:color w:val="6A8759"/>
+        </w:rPr>
+        <w:t>price)</w:t>
+      </w:r>
+      <w:r>
+        <w:rPr>
+          <w:color w:val="6A8759"/>
+        </w:rPr>
+        <w:t>"</w:t>
+      </w:r>
+      <w:r>
+        <w:rPr>
+          <w:color w:val="CC7832"/>
+        </w:rPr>
+        <w:t xml:space="preserve">, </w:t>
+      </w:r>
+      <w:proofErr w:type="spellStart"/>
+      <w:r>
+        <w:rPr>
+          <w:color w:val="A9B7C6"/>
+        </w:rPr>
+        <w:t>nativeQuery</w:t>
+      </w:r>
+      <w:proofErr w:type="spellEnd"/>
+      <w:r>
+        <w:rPr>
+          <w:color w:val="A9B7C6"/>
+        </w:rPr>
+        <w:t xml:space="preserve"> = </w:t>
+      </w:r>
+      <w:r>
+        <w:rPr>
+          <w:color w:val="CC7832"/>
+        </w:rPr>
+        <w:t>true</w:t>
+      </w:r>
+      <w:r>
+        <w:rPr>
+          <w:color w:val="A9B7C6"/>
+        </w:rPr>
+        <w:t>)</w:t>
+      </w:r>
+      <w:r>
+        <w:rPr>
+          <w:color w:val="A9B7C6"/>
+        </w:rPr>
+        <w:br/>
+        <w:t>List&lt;</w:t>
+      </w:r>
+      <w:r>
+        <w:rPr>
+          <w:color w:val="A9B7C6"/>
+        </w:rPr>
+        <w:t>Product</w:t>
+      </w:r>
+      <w:r>
+        <w:rPr>
+          <w:color w:val="A9B7C6"/>
+        </w:rPr>
+        <w:t xml:space="preserve">&gt; </w:t>
+      </w:r>
+      <w:proofErr w:type="spellStart"/>
+      <w:r>
+        <w:rPr>
+          <w:color w:val="A9B7C6"/>
+        </w:rPr>
+        <w:t>findAllProducts</w:t>
+      </w:r>
+      <w:r>
+        <w:rPr>
+          <w:color w:val="A9B7C6"/>
+        </w:rPr>
+        <w:t>By</w:t>
+      </w:r>
+      <w:r>
+        <w:rPr>
+          <w:color w:val="A9B7C6"/>
+        </w:rPr>
+        <w:t>Price</w:t>
+      </w:r>
+      <w:proofErr w:type="spellEnd"/>
+      <w:r>
+        <w:rPr>
+          <w:color w:val="A9B7C6"/>
+        </w:rPr>
+        <w:t>(</w:t>
+      </w:r>
+      <w:r>
+        <w:rPr>
+          <w:color w:val="A9B7C6"/>
+        </w:rPr>
+        <w:t>double</w:t>
+      </w:r>
+      <w:r>
+        <w:rPr>
+          <w:color w:val="A9B7C6"/>
+        </w:rPr>
+        <w:t xml:space="preserve"> </w:t>
+      </w:r>
+      <w:r>
+        <w:rPr>
+          <w:color w:val="A9B7C6"/>
+        </w:rPr>
+        <w:t>price</w:t>
+      </w:r>
+      <w:r>
+        <w:rPr>
+          <w:color w:val="A9B7C6"/>
+        </w:rPr>
+        <w:t>)</w:t>
+      </w:r>
+      <w:r>
+        <w:rPr>
+          <w:color w:val="CC7832"/>
+        </w:rPr>
+        <w:t>;</w:t>
+      </w:r>
+    </w:p>
+    <w:p>
+      <w:pPr>
+        <w:pStyle w:val="HTMLPreformatted"/>
+        <w:shd w:val="clear" w:color="auto" w:fill="2B2B2B"/>
+        <w:ind w:left="720"/>
+        <w:rPr>
+          <w:color w:val="A9B7C6"/>
+        </w:rPr>
+      </w:pPr>
+    </w:p>
+    <w:p>
+      <w:pPr>
+        <w:pStyle w:val="HTMLPreformatted"/>
+        <w:shd w:val="clear" w:color="auto" w:fill="2B2B2B"/>
+        <w:ind w:left="720"/>
+        <w:rPr>
+          <w:color w:val="A9B7C6"/>
+        </w:rPr>
+      </w:pPr>
+      <w:proofErr w:type="gramStart"/>
+      <w:r>
+        <w:rPr>
+          <w:color w:val="A9B7C6"/>
+        </w:rPr>
+        <w:t>@Query(</w:t>
+      </w:r>
+      <w:proofErr w:type="gramEnd"/>
+      <w:r>
+        <w:rPr>
+          <w:color w:val="A9B7C6"/>
+        </w:rPr>
+        <w:t xml:space="preserve">value = </w:t>
+      </w:r>
+      <w:r>
+        <w:rPr>
+          <w:color w:val="6A8759"/>
+        </w:rPr>
+        <w:t xml:space="preserve">"CALL </w:t>
+      </w:r>
+      <w:proofErr w:type="spellStart"/>
+      <w:r>
+        <w:rPr>
+          <w:color w:val="6A8759"/>
+        </w:rPr>
+        <w:t>GetAllProductsCountByPrice</w:t>
+      </w:r>
+      <w:proofErr w:type="spellEnd"/>
+      <w:r>
+        <w:rPr>
+          <w:color w:val="6A8759"/>
+        </w:rPr>
+        <w:t xml:space="preserve"> </w:t>
+      </w:r>
+      <w:r>
+        <w:rPr>
+          <w:color w:val="6A8759"/>
+        </w:rPr>
+        <w:t>(</w:t>
+      </w:r>
+      <w:r>
+        <w:rPr>
+          <w:color w:val="6A8759"/>
+        </w:rPr>
+        <w:t>:</w:t>
+      </w:r>
+      <w:r>
+        <w:rPr>
+          <w:color w:val="6A8759"/>
+        </w:rPr>
+        <w:t>price)</w:t>
+      </w:r>
+      <w:r>
+        <w:rPr>
+          <w:color w:val="6A8759"/>
+        </w:rPr>
+        <w:t>"</w:t>
+      </w:r>
+      <w:r>
+        <w:rPr>
+          <w:color w:val="CC7832"/>
+        </w:rPr>
+        <w:t xml:space="preserve">, </w:t>
+      </w:r>
+      <w:proofErr w:type="spellStart"/>
+      <w:r>
+        <w:rPr>
+          <w:color w:val="A9B7C6"/>
+        </w:rPr>
+        <w:t>nativeQuery</w:t>
+      </w:r>
+      <w:proofErr w:type="spellEnd"/>
+      <w:r>
+        <w:rPr>
+          <w:color w:val="A9B7C6"/>
+        </w:rPr>
+        <w:t xml:space="preserve"> = </w:t>
+      </w:r>
+      <w:r>
+        <w:rPr>
+          <w:color w:val="CC7832"/>
+        </w:rPr>
+        <w:t>true</w:t>
+      </w:r>
+      <w:r>
+        <w:rPr>
+          <w:color w:val="A9B7C6"/>
+        </w:rPr>
+        <w:t>)</w:t>
+      </w:r>
+      <w:r>
+        <w:rPr>
+          <w:color w:val="A9B7C6"/>
+        </w:rPr>
+        <w:br/>
+      </w:r>
+      <w:proofErr w:type="spellStart"/>
+      <w:r>
+        <w:rPr>
+          <w:color w:val="A9B7C6"/>
+        </w:rPr>
+        <w:t>int</w:t>
+      </w:r>
+      <w:proofErr w:type="spellEnd"/>
+      <w:r>
+        <w:rPr>
+          <w:color w:val="A9B7C6"/>
+        </w:rPr>
+        <w:t xml:space="preserve"> </w:t>
+      </w:r>
+      <w:proofErr w:type="spellStart"/>
+      <w:r>
+        <w:rPr>
+          <w:color w:val="A9B7C6"/>
+        </w:rPr>
+        <w:t>findAllProducts</w:t>
+      </w:r>
+      <w:r>
+        <w:rPr>
+          <w:color w:val="A9B7C6"/>
+        </w:rPr>
+        <w:t>ByName</w:t>
+      </w:r>
+      <w:r>
+        <w:rPr>
+          <w:color w:val="A9B7C6"/>
+        </w:rPr>
+        <w:t>Count</w:t>
+      </w:r>
+      <w:proofErr w:type="spellEnd"/>
+      <w:r>
+        <w:rPr>
+          <w:color w:val="A9B7C6"/>
+        </w:rPr>
+        <w:t>(</w:t>
+      </w:r>
+      <w:r>
+        <w:rPr>
+          <w:color w:val="A9B7C6"/>
+        </w:rPr>
+        <w:t xml:space="preserve">double </w:t>
+      </w:r>
+      <w:r>
+        <w:rPr>
+          <w:color w:val="A9B7C6"/>
+        </w:rPr>
+        <w:t>price</w:t>
+      </w:r>
+      <w:r>
+        <w:rPr>
+          <w:color w:val="A9B7C6"/>
+        </w:rPr>
+        <w:t>)</w:t>
+      </w:r>
+      <w:r>
+        <w:rPr>
+          <w:color w:val="CC7832"/>
+        </w:rPr>
+        <w:t>;</w:t>
+      </w:r>
+    </w:p>
+    <w:p>
+      <w:pPr>
+        <w:pStyle w:val="ListParagraph"/>
+      </w:pPr>
+    </w:p>
+    <w:p>
+      <w:pPr>
+        <w:pStyle w:val="ListParagraph"/>
+        <w:numPr>
+          <w:ilvl w:val="0"/>
+          <w:numId w:val="44"/>
+        </w:numPr>
+      </w:pPr>
+      <w:r>
+        <w:t xml:space="preserve">Another way is using </w:t>
+      </w:r>
+      <w:r>
+        <w:rPr>
+          <w:rFonts w:ascii="Consolas" w:hAnsi="Consolas" w:cs="Consolas"/>
+        </w:rPr>
+        <w:t>@</w:t>
+      </w:r>
+      <w:proofErr w:type="spellStart"/>
+      <w:r>
+        <w:rPr>
+          <w:rFonts w:ascii="Consolas" w:hAnsi="Consolas" w:cs="Consolas"/>
+        </w:rPr>
+        <w:t>NamedStoredProcedureQuery</w:t>
+      </w:r>
+      <w:proofErr w:type="spellEnd"/>
+      <w:r>
+        <w:t xml:space="preserve"> on entity class.</w:t>
+      </w:r>
+    </w:p>
+    <w:p/>
+    <w:p>
       <w:bookmarkStart w:id="1" w:name="_GoBack"/>
       <w:bookmarkEnd w:id="1"/>
     </w:p>
@@ -18583,6 +19896,12 @@
     <w:p/>
     <w:p/>
     <w:p/>
+    <w:p/>
+    <w:p/>
+    <w:p/>
+    <w:p/>
+    <w:p/>
+    <w:p/>
     <w:p>
       <w:pPr>
         <w:pStyle w:val="Heading1"/>
@@ -22542,6 +23861,232 @@
     </w:lvl>
   </w:abstractNum>
   <w:abstractNum w:abstractNumId="32">
+    <w:nsid w:val="633E167C"/>
+    <w:multiLevelType w:val="hybridMultilevel"/>
+    <w:tmpl w:val="C85C2472"/>
+    <w:lvl w:ilvl="0" w:tplc="04090001">
+      <w:start w:val="1"/>
+      <w:numFmt w:val="bullet"/>
+      <w:lvlText w:val=""/>
+      <w:lvlJc w:val="left"/>
+      <w:pPr>
+        <w:ind w:left="720" w:hanging="360"/>
+      </w:pPr>
+      <w:rPr>
+        <w:rFonts w:ascii="Symbol" w:hAnsi="Symbol" w:hint="default"/>
+      </w:rPr>
+    </w:lvl>
+    <w:lvl w:ilvl="1" w:tplc="04090003" w:tentative="1">
+      <w:start w:val="1"/>
+      <w:numFmt w:val="bullet"/>
+      <w:lvlText w:val="o"/>
+      <w:lvlJc w:val="left"/>
+      <w:pPr>
+        <w:ind w:left="1440" w:hanging="360"/>
+      </w:pPr>
+      <w:rPr>
+        <w:rFonts w:ascii="Courier New" w:hAnsi="Courier New" w:cs="Courier New" w:hint="default"/>
+      </w:rPr>
+    </w:lvl>
+    <w:lvl w:ilvl="2" w:tplc="04090005" w:tentative="1">
+      <w:start w:val="1"/>
+      <w:numFmt w:val="bullet"/>
+      <w:lvlText w:val=""/>
+      <w:lvlJc w:val="left"/>
+      <w:pPr>
+        <w:ind w:left="2160" w:hanging="360"/>
+      </w:pPr>
+      <w:rPr>
+        <w:rFonts w:ascii="Wingdings" w:hAnsi="Wingdings" w:hint="default"/>
+      </w:rPr>
+    </w:lvl>
+    <w:lvl w:ilvl="3" w:tplc="04090001" w:tentative="1">
+      <w:start w:val="1"/>
+      <w:numFmt w:val="bullet"/>
+      <w:lvlText w:val=""/>
+      <w:lvlJc w:val="left"/>
+      <w:pPr>
+        <w:ind w:left="2880" w:hanging="360"/>
+      </w:pPr>
+      <w:rPr>
+        <w:rFonts w:ascii="Symbol" w:hAnsi="Symbol" w:hint="default"/>
+      </w:rPr>
+    </w:lvl>
+    <w:lvl w:ilvl="4" w:tplc="04090003" w:tentative="1">
+      <w:start w:val="1"/>
+      <w:numFmt w:val="bullet"/>
+      <w:lvlText w:val="o"/>
+      <w:lvlJc w:val="left"/>
+      <w:pPr>
+        <w:ind w:left="3600" w:hanging="360"/>
+      </w:pPr>
+      <w:rPr>
+        <w:rFonts w:ascii="Courier New" w:hAnsi="Courier New" w:cs="Courier New" w:hint="default"/>
+      </w:rPr>
+    </w:lvl>
+    <w:lvl w:ilvl="5" w:tplc="04090005" w:tentative="1">
+      <w:start w:val="1"/>
+      <w:numFmt w:val="bullet"/>
+      <w:lvlText w:val=""/>
+      <w:lvlJc w:val="left"/>
+      <w:pPr>
+        <w:ind w:left="4320" w:hanging="360"/>
+      </w:pPr>
+      <w:rPr>
+        <w:rFonts w:ascii="Wingdings" w:hAnsi="Wingdings" w:hint="default"/>
+      </w:rPr>
+    </w:lvl>
+    <w:lvl w:ilvl="6" w:tplc="04090001" w:tentative="1">
+      <w:start w:val="1"/>
+      <w:numFmt w:val="bullet"/>
+      <w:lvlText w:val=""/>
+      <w:lvlJc w:val="left"/>
+      <w:pPr>
+        <w:ind w:left="5040" w:hanging="360"/>
+      </w:pPr>
+      <w:rPr>
+        <w:rFonts w:ascii="Symbol" w:hAnsi="Symbol" w:hint="default"/>
+      </w:rPr>
+    </w:lvl>
+    <w:lvl w:ilvl="7" w:tplc="04090003" w:tentative="1">
+      <w:start w:val="1"/>
+      <w:numFmt w:val="bullet"/>
+      <w:lvlText w:val="o"/>
+      <w:lvlJc w:val="left"/>
+      <w:pPr>
+        <w:ind w:left="5760" w:hanging="360"/>
+      </w:pPr>
+      <w:rPr>
+        <w:rFonts w:ascii="Courier New" w:hAnsi="Courier New" w:cs="Courier New" w:hint="default"/>
+      </w:rPr>
+    </w:lvl>
+    <w:lvl w:ilvl="8" w:tplc="04090005" w:tentative="1">
+      <w:start w:val="1"/>
+      <w:numFmt w:val="bullet"/>
+      <w:lvlText w:val=""/>
+      <w:lvlJc w:val="left"/>
+      <w:pPr>
+        <w:ind w:left="6480" w:hanging="360"/>
+      </w:pPr>
+      <w:rPr>
+        <w:rFonts w:ascii="Wingdings" w:hAnsi="Wingdings" w:hint="default"/>
+      </w:rPr>
+    </w:lvl>
+  </w:abstractNum>
+  <w:abstractNum w:abstractNumId="33">
+    <w:nsid w:val="63EF23A6"/>
+    <w:multiLevelType w:val="hybridMultilevel"/>
+    <w:tmpl w:val="C332DA82"/>
+    <w:lvl w:ilvl="0" w:tplc="04090001">
+      <w:start w:val="1"/>
+      <w:numFmt w:val="bullet"/>
+      <w:lvlText w:val=""/>
+      <w:lvlJc w:val="left"/>
+      <w:pPr>
+        <w:ind w:left="720" w:hanging="360"/>
+      </w:pPr>
+      <w:rPr>
+        <w:rFonts w:ascii="Symbol" w:hAnsi="Symbol" w:hint="default"/>
+      </w:rPr>
+    </w:lvl>
+    <w:lvl w:ilvl="1" w:tplc="04090003" w:tentative="1">
+      <w:start w:val="1"/>
+      <w:numFmt w:val="bullet"/>
+      <w:lvlText w:val="o"/>
+      <w:lvlJc w:val="left"/>
+      <w:pPr>
+        <w:ind w:left="1440" w:hanging="360"/>
+      </w:pPr>
+      <w:rPr>
+        <w:rFonts w:ascii="Courier New" w:hAnsi="Courier New" w:cs="Courier New" w:hint="default"/>
+      </w:rPr>
+    </w:lvl>
+    <w:lvl w:ilvl="2" w:tplc="04090005" w:tentative="1">
+      <w:start w:val="1"/>
+      <w:numFmt w:val="bullet"/>
+      <w:lvlText w:val=""/>
+      <w:lvlJc w:val="left"/>
+      <w:pPr>
+        <w:ind w:left="2160" w:hanging="360"/>
+      </w:pPr>
+      <w:rPr>
+        <w:rFonts w:ascii="Wingdings" w:hAnsi="Wingdings" w:hint="default"/>
+      </w:rPr>
+    </w:lvl>
+    <w:lvl w:ilvl="3" w:tplc="04090001" w:tentative="1">
+      <w:start w:val="1"/>
+      <w:numFmt w:val="bullet"/>
+      <w:lvlText w:val=""/>
+      <w:lvlJc w:val="left"/>
+      <w:pPr>
+        <w:ind w:left="2880" w:hanging="360"/>
+      </w:pPr>
+      <w:rPr>
+        <w:rFonts w:ascii="Symbol" w:hAnsi="Symbol" w:hint="default"/>
+      </w:rPr>
+    </w:lvl>
+    <w:lvl w:ilvl="4" w:tplc="04090003" w:tentative="1">
+      <w:start w:val="1"/>
+      <w:numFmt w:val="bullet"/>
+      <w:lvlText w:val="o"/>
+      <w:lvlJc w:val="left"/>
+      <w:pPr>
+        <w:ind w:left="3600" w:hanging="360"/>
+      </w:pPr>
+      <w:rPr>
+        <w:rFonts w:ascii="Courier New" w:hAnsi="Courier New" w:cs="Courier New" w:hint="default"/>
+      </w:rPr>
+    </w:lvl>
+    <w:lvl w:ilvl="5" w:tplc="04090005" w:tentative="1">
+      <w:start w:val="1"/>
+      <w:numFmt w:val="bullet"/>
+      <w:lvlText w:val=""/>
+      <w:lvlJc w:val="left"/>
+      <w:pPr>
+        <w:ind w:left="4320" w:hanging="360"/>
+      </w:pPr>
+      <w:rPr>
+        <w:rFonts w:ascii="Wingdings" w:hAnsi="Wingdings" w:hint="default"/>
+      </w:rPr>
+    </w:lvl>
+    <w:lvl w:ilvl="6" w:tplc="04090001" w:tentative="1">
+      <w:start w:val="1"/>
+      <w:numFmt w:val="bullet"/>
+      <w:lvlText w:val=""/>
+      <w:lvlJc w:val="left"/>
+      <w:pPr>
+        <w:ind w:left="5040" w:hanging="360"/>
+      </w:pPr>
+      <w:rPr>
+        <w:rFonts w:ascii="Symbol" w:hAnsi="Symbol" w:hint="default"/>
+      </w:rPr>
+    </w:lvl>
+    <w:lvl w:ilvl="7" w:tplc="04090003" w:tentative="1">
+      <w:start w:val="1"/>
+      <w:numFmt w:val="bullet"/>
+      <w:lvlText w:val="o"/>
+      <w:lvlJc w:val="left"/>
+      <w:pPr>
+        <w:ind w:left="5760" w:hanging="360"/>
+      </w:pPr>
+      <w:rPr>
+        <w:rFonts w:ascii="Courier New" w:hAnsi="Courier New" w:cs="Courier New" w:hint="default"/>
+      </w:rPr>
+    </w:lvl>
+    <w:lvl w:ilvl="8" w:tplc="04090005" w:tentative="1">
+      <w:start w:val="1"/>
+      <w:numFmt w:val="bullet"/>
+      <w:lvlText w:val=""/>
+      <w:lvlJc w:val="left"/>
+      <w:pPr>
+        <w:ind w:left="6480" w:hanging="360"/>
+      </w:pPr>
+      <w:rPr>
+        <w:rFonts w:ascii="Wingdings" w:hAnsi="Wingdings" w:hint="default"/>
+      </w:rPr>
+    </w:lvl>
+  </w:abstractNum>
+  <w:abstractNum w:abstractNumId="34">
     <w:nsid w:val="65750C80"/>
     <w:multiLevelType w:val="hybridMultilevel"/>
     <w:tmpl w:val="2EDAA830"/>
@@ -22654,7 +24199,7 @@
       </w:rPr>
     </w:lvl>
   </w:abstractNum>
-  <w:abstractNum w:abstractNumId="33">
+  <w:abstractNum w:abstractNumId="35">
     <w:nsid w:val="66F21767"/>
     <w:multiLevelType w:val="hybridMultilevel"/>
     <w:tmpl w:val="73B8DF3A"/>
@@ -22767,7 +24312,7 @@
       </w:rPr>
     </w:lvl>
   </w:abstractNum>
-  <w:abstractNum w:abstractNumId="34">
+  <w:abstractNum w:abstractNumId="36">
     <w:nsid w:val="6CEC5967"/>
     <w:multiLevelType w:val="hybridMultilevel"/>
     <w:tmpl w:val="199A9AF2"/>
@@ -22880,10 +24425,10 @@
       </w:rPr>
     </w:lvl>
   </w:abstractNum>
-  <w:abstractNum w:abstractNumId="35">
+  <w:abstractNum w:abstractNumId="37">
     <w:nsid w:val="73B2520F"/>
     <w:multiLevelType w:val="hybridMultilevel"/>
-    <w:tmpl w:val="5AB06E5C"/>
+    <w:tmpl w:val="84563742"/>
     <w:lvl w:ilvl="0" w:tplc="04090001">
       <w:start w:val="1"/>
       <w:numFmt w:val="bullet"/>
@@ -22993,7 +24538,7 @@
       </w:rPr>
     </w:lvl>
   </w:abstractNum>
-  <w:abstractNum w:abstractNumId="36">
+  <w:abstractNum w:abstractNumId="38">
     <w:nsid w:val="73C34938"/>
     <w:multiLevelType w:val="hybridMultilevel"/>
     <w:tmpl w:val="6D280182"/>
@@ -23106,7 +24651,7 @@
       </w:rPr>
     </w:lvl>
   </w:abstractNum>
-  <w:abstractNum w:abstractNumId="37">
+  <w:abstractNum w:abstractNumId="39">
     <w:nsid w:val="73DD461C"/>
     <w:multiLevelType w:val="hybridMultilevel"/>
     <w:tmpl w:val="DBCA726E"/>
@@ -23219,7 +24764,7 @@
       </w:rPr>
     </w:lvl>
   </w:abstractNum>
-  <w:abstractNum w:abstractNumId="38">
+  <w:abstractNum w:abstractNumId="40">
     <w:nsid w:val="75022D4F"/>
     <w:multiLevelType w:val="hybridMultilevel"/>
     <w:tmpl w:val="E68AE968"/>
@@ -23332,7 +24877,7 @@
       </w:rPr>
     </w:lvl>
   </w:abstractNum>
-  <w:abstractNum w:abstractNumId="39">
+  <w:abstractNum w:abstractNumId="41">
     <w:nsid w:val="787D22B3"/>
     <w:multiLevelType w:val="hybridMultilevel"/>
     <w:tmpl w:val="E9D8A1EA"/>
@@ -23445,7 +24990,7 @@
       </w:rPr>
     </w:lvl>
   </w:abstractNum>
-  <w:abstractNum w:abstractNumId="40">
+  <w:abstractNum w:abstractNumId="42">
     <w:nsid w:val="7B0425CC"/>
     <w:multiLevelType w:val="hybridMultilevel"/>
     <w:tmpl w:val="420877F8"/>
@@ -23558,8 +25103,121 @@
       </w:rPr>
     </w:lvl>
   </w:abstractNum>
+  <w:abstractNum w:abstractNumId="43">
+    <w:nsid w:val="7B9022C8"/>
+    <w:multiLevelType w:val="hybridMultilevel"/>
+    <w:tmpl w:val="254E925E"/>
+    <w:lvl w:ilvl="0" w:tplc="04090001">
+      <w:start w:val="1"/>
+      <w:numFmt w:val="bullet"/>
+      <w:lvlText w:val=""/>
+      <w:lvlJc w:val="left"/>
+      <w:pPr>
+        <w:ind w:left="720" w:hanging="360"/>
+      </w:pPr>
+      <w:rPr>
+        <w:rFonts w:ascii="Symbol" w:hAnsi="Symbol" w:hint="default"/>
+      </w:rPr>
+    </w:lvl>
+    <w:lvl w:ilvl="1" w:tplc="04090003" w:tentative="1">
+      <w:start w:val="1"/>
+      <w:numFmt w:val="bullet"/>
+      <w:lvlText w:val="o"/>
+      <w:lvlJc w:val="left"/>
+      <w:pPr>
+        <w:ind w:left="1440" w:hanging="360"/>
+      </w:pPr>
+      <w:rPr>
+        <w:rFonts w:ascii="Courier New" w:hAnsi="Courier New" w:cs="Courier New" w:hint="default"/>
+      </w:rPr>
+    </w:lvl>
+    <w:lvl w:ilvl="2" w:tplc="04090005" w:tentative="1">
+      <w:start w:val="1"/>
+      <w:numFmt w:val="bullet"/>
+      <w:lvlText w:val=""/>
+      <w:lvlJc w:val="left"/>
+      <w:pPr>
+        <w:ind w:left="2160" w:hanging="360"/>
+      </w:pPr>
+      <w:rPr>
+        <w:rFonts w:ascii="Wingdings" w:hAnsi="Wingdings" w:hint="default"/>
+      </w:rPr>
+    </w:lvl>
+    <w:lvl w:ilvl="3" w:tplc="04090001" w:tentative="1">
+      <w:start w:val="1"/>
+      <w:numFmt w:val="bullet"/>
+      <w:lvlText w:val=""/>
+      <w:lvlJc w:val="left"/>
+      <w:pPr>
+        <w:ind w:left="2880" w:hanging="360"/>
+      </w:pPr>
+      <w:rPr>
+        <w:rFonts w:ascii="Symbol" w:hAnsi="Symbol" w:hint="default"/>
+      </w:rPr>
+    </w:lvl>
+    <w:lvl w:ilvl="4" w:tplc="04090003" w:tentative="1">
+      <w:start w:val="1"/>
+      <w:numFmt w:val="bullet"/>
+      <w:lvlText w:val="o"/>
+      <w:lvlJc w:val="left"/>
+      <w:pPr>
+        <w:ind w:left="3600" w:hanging="360"/>
+      </w:pPr>
+      <w:rPr>
+        <w:rFonts w:ascii="Courier New" w:hAnsi="Courier New" w:cs="Courier New" w:hint="default"/>
+      </w:rPr>
+    </w:lvl>
+    <w:lvl w:ilvl="5" w:tplc="04090005" w:tentative="1">
+      <w:start w:val="1"/>
+      <w:numFmt w:val="bullet"/>
+      <w:lvlText w:val=""/>
+      <w:lvlJc w:val="left"/>
+      <w:pPr>
+        <w:ind w:left="4320" w:hanging="360"/>
+      </w:pPr>
+      <w:rPr>
+        <w:rFonts w:ascii="Wingdings" w:hAnsi="Wingdings" w:hint="default"/>
+      </w:rPr>
+    </w:lvl>
+    <w:lvl w:ilvl="6" w:tplc="04090001" w:tentative="1">
+      <w:start w:val="1"/>
+      <w:numFmt w:val="bullet"/>
+      <w:lvlText w:val=""/>
+      <w:lvlJc w:val="left"/>
+      <w:pPr>
+        <w:ind w:left="5040" w:hanging="360"/>
+      </w:pPr>
+      <w:rPr>
+        <w:rFonts w:ascii="Symbol" w:hAnsi="Symbol" w:hint="default"/>
+      </w:rPr>
+    </w:lvl>
+    <w:lvl w:ilvl="7" w:tplc="04090003" w:tentative="1">
+      <w:start w:val="1"/>
+      <w:numFmt w:val="bullet"/>
+      <w:lvlText w:val="o"/>
+      <w:lvlJc w:val="left"/>
+      <w:pPr>
+        <w:ind w:left="5760" w:hanging="360"/>
+      </w:pPr>
+      <w:rPr>
+        <w:rFonts w:ascii="Courier New" w:hAnsi="Courier New" w:cs="Courier New" w:hint="default"/>
+      </w:rPr>
+    </w:lvl>
+    <w:lvl w:ilvl="8" w:tplc="04090005" w:tentative="1">
+      <w:start w:val="1"/>
+      <w:numFmt w:val="bullet"/>
+      <w:lvlText w:val=""/>
+      <w:lvlJc w:val="left"/>
+      <w:pPr>
+        <w:ind w:left="6480" w:hanging="360"/>
+      </w:pPr>
+      <w:rPr>
+        <w:rFonts w:ascii="Wingdings" w:hAnsi="Wingdings" w:hint="default"/>
+      </w:rPr>
+    </w:lvl>
+  </w:abstractNum>
   <w:num w:numId="1">
-    <w:abstractNumId w:val="32"/>
+    <w:abstractNumId w:val="34"/>
   </w:num>
   <w:num w:numId="2">
     <w:abstractNumId w:val="26"/>
@@ -23571,7 +25229,7 @@
     <w:abstractNumId w:val="31"/>
   </w:num>
   <w:num w:numId="5">
-    <w:abstractNumId w:val="36"/>
+    <w:abstractNumId w:val="38"/>
   </w:num>
   <w:num w:numId="6">
     <w:abstractNumId w:val="23"/>
@@ -23586,13 +25244,13 @@
     <w:abstractNumId w:val="13"/>
   </w:num>
   <w:num w:numId="10">
-    <w:abstractNumId w:val="34"/>
+    <w:abstractNumId w:val="36"/>
   </w:num>
   <w:num w:numId="11">
     <w:abstractNumId w:val="30"/>
   </w:num>
   <w:num w:numId="12">
-    <w:abstractNumId w:val="33"/>
+    <w:abstractNumId w:val="35"/>
   </w:num>
   <w:num w:numId="13">
     <w:abstractNumId w:val="11"/>
@@ -23616,7 +25274,7 @@
     <w:abstractNumId w:val="28"/>
   </w:num>
   <w:num w:numId="20">
-    <w:abstractNumId w:val="40"/>
+    <w:abstractNumId w:val="42"/>
   </w:num>
   <w:num w:numId="21">
     <w:abstractNumId w:val="15"/>
@@ -23643,10 +25301,10 @@
     <w:abstractNumId w:val="5"/>
   </w:num>
   <w:num w:numId="29">
-    <w:abstractNumId w:val="38"/>
+    <w:abstractNumId w:val="40"/>
   </w:num>
   <w:num w:numId="30">
-    <w:abstractNumId w:val="39"/>
+    <w:abstractNumId w:val="41"/>
   </w:num>
   <w:num w:numId="31">
     <w:abstractNumId w:val="12"/>
@@ -23676,12 +25334,21 @@
     <w:abstractNumId w:val="22"/>
   </w:num>
   <w:num w:numId="40">
+    <w:abstractNumId w:val="39"/>
+  </w:num>
+  <w:num w:numId="41">
     <w:abstractNumId w:val="37"/>
   </w:num>
-  <w:num w:numId="41">
-    <w:abstractNumId w:val="35"/>
+  <w:num w:numId="42">
+    <w:abstractNumId w:val="32"/>
   </w:num>
-  <w:numIdMacAtCleanup w:val="41"/>
+  <w:num w:numId="43">
+    <w:abstractNumId w:val="33"/>
+  </w:num>
+  <w:num w:numId="44">
+    <w:abstractNumId w:val="43"/>
+  </w:num>
+  <w:numIdMacAtCleanup w:val="44"/>
 </w:numbering>
 </file>
 
@@ -25247,7 +26914,7 @@
 </file>
 
 <file path=customXml/itemProps1.xml><?xml version="1.0" encoding="utf-8"?>
-<ds:datastoreItem xmlns:ds="http://schemas.openxmlformats.org/officeDocument/2006/customXml" ds:itemID="{D66CFF85-7C60-4B6C-9304-FDCC38CEB299}">
+<ds:datastoreItem xmlns:ds="http://schemas.openxmlformats.org/officeDocument/2006/customXml" ds:itemID="{49EAEEAD-CECE-466B-9C2D-54754038C798}">
   <ds:schemaRefs>
     <ds:schemaRef ds:uri="http://schemas.openxmlformats.org/officeDocument/2006/bibliography"/>
   </ds:schemaRefs>

</xml_diff>

<commit_message>
Spring Data JPA Notes
</commit_message>
<xml_diff>
--- a/Resources/Spring Data JPA - Notes.docx
+++ b/Resources/Spring Data JPA - Notes.docx
@@ -10,6 +10,8 @@
           <w:szCs w:val="72"/>
         </w:rPr>
       </w:pPr>
+      <w:bookmarkStart w:id="0" w:name="_GoBack"/>
+      <w:bookmarkEnd w:id="0"/>
       <w:r>
         <w:rPr>
           <w:sz w:val="72"/>
@@ -4638,22 +4640,22 @@
       <w:pPr>
         <w:pStyle w:val="Heading1"/>
       </w:pPr>
-      <w:bookmarkStart w:id="0" w:name="_Toc68169562"/>
+      <w:bookmarkStart w:id="1" w:name="_Toc68169562"/>
       <w:r>
         <w:lastRenderedPageBreak/>
         <w:t>ORM Basics</w:t>
       </w:r>
-      <w:bookmarkEnd w:id="0"/>
+      <w:bookmarkEnd w:id="1"/>
     </w:p>
     <w:p>
       <w:pPr>
         <w:pStyle w:val="Heading2"/>
       </w:pPr>
-      <w:bookmarkStart w:id="1" w:name="_Toc68169563"/>
+      <w:bookmarkStart w:id="2" w:name="_Toc68169563"/>
       <w:r>
         <w:t>ORM</w:t>
       </w:r>
-      <w:bookmarkEnd w:id="1"/>
+      <w:bookmarkEnd w:id="2"/>
     </w:p>
     <w:p>
       <w:pPr>
@@ -4739,11 +4741,11 @@
       <w:pPr>
         <w:pStyle w:val="Heading2"/>
       </w:pPr>
-      <w:bookmarkStart w:id="2" w:name="_Toc68169564"/>
+      <w:bookmarkStart w:id="3" w:name="_Toc68169564"/>
       <w:r>
         <w:t>JPA</w:t>
       </w:r>
-      <w:bookmarkEnd w:id="2"/>
+      <w:bookmarkEnd w:id="3"/>
     </w:p>
     <w:p>
       <w:pPr>
@@ -4960,12 +4962,12 @@
       <w:pPr>
         <w:pStyle w:val="Heading2"/>
       </w:pPr>
-      <w:bookmarkStart w:id="3" w:name="_Toc68169565"/>
+      <w:bookmarkStart w:id="4" w:name="_Toc68169565"/>
       <w:r>
         <w:lastRenderedPageBreak/>
         <w:t>What and Why Spring Data</w:t>
       </w:r>
-      <w:bookmarkEnd w:id="3"/>
+      <w:bookmarkEnd w:id="4"/>
       <w:r>
         <w:t xml:space="preserve"> </w:t>
       </w:r>
@@ -5166,22 +5168,22 @@
       <w:pPr>
         <w:pStyle w:val="Heading1"/>
       </w:pPr>
-      <w:bookmarkStart w:id="4" w:name="_Toc68169566"/>
+      <w:bookmarkStart w:id="5" w:name="_Toc68169566"/>
       <w:r>
         <w:lastRenderedPageBreak/>
         <w:t>Simple CRUD Operations</w:t>
       </w:r>
-      <w:bookmarkEnd w:id="4"/>
+      <w:bookmarkEnd w:id="5"/>
     </w:p>
     <w:p>
       <w:pPr>
         <w:pStyle w:val="Heading2"/>
       </w:pPr>
-      <w:bookmarkStart w:id="5" w:name="_Toc68169567"/>
+      <w:bookmarkStart w:id="6" w:name="_Toc68169567"/>
       <w:r>
         <w:t>Entity</w:t>
       </w:r>
-      <w:bookmarkEnd w:id="5"/>
+      <w:bookmarkEnd w:id="6"/>
     </w:p>
     <w:p>
       <w:pPr>
@@ -5288,11 +5290,11 @@
       <w:pPr>
         <w:pStyle w:val="Heading2"/>
       </w:pPr>
-      <w:bookmarkStart w:id="6" w:name="_Toc68169568"/>
+      <w:bookmarkStart w:id="7" w:name="_Toc68169568"/>
       <w:r>
         <w:t>Repository</w:t>
       </w:r>
-      <w:bookmarkEnd w:id="6"/>
+      <w:bookmarkEnd w:id="7"/>
     </w:p>
     <w:p>
       <w:pPr>
@@ -5350,11 +5352,11 @@
       <w:pPr>
         <w:pStyle w:val="Heading2"/>
       </w:pPr>
-      <w:bookmarkStart w:id="7" w:name="_Toc68169569"/>
+      <w:bookmarkStart w:id="8" w:name="_Toc68169569"/>
       <w:r>
         <w:t>Configure Data Source</w:t>
       </w:r>
-      <w:bookmarkEnd w:id="7"/>
+      <w:bookmarkEnd w:id="8"/>
     </w:p>
     <w:p>
       <w:pPr>
@@ -5512,7 +5514,7 @@
       <w:pPr>
         <w:pStyle w:val="Heading2"/>
       </w:pPr>
-      <w:bookmarkStart w:id="8" w:name="_Toc68169570"/>
+      <w:bookmarkStart w:id="9" w:name="_Toc68169570"/>
       <w:r>
         <w:lastRenderedPageBreak/>
         <w:t xml:space="preserve">How </w:t>
@@ -5531,7 +5533,7 @@
       <w:r>
         <w:t xml:space="preserve"> Scenes</w:t>
       </w:r>
-      <w:bookmarkEnd w:id="8"/>
+      <w:bookmarkEnd w:id="9"/>
     </w:p>
     <w:p>
       <w:pPr>
@@ -5657,7 +5659,7 @@
       <w:pPr>
         <w:pStyle w:val="Heading1"/>
       </w:pPr>
-      <w:bookmarkStart w:id="9" w:name="_Toc68169571"/>
+      <w:bookmarkStart w:id="10" w:name="_Toc68169571"/>
       <w:r>
         <w:lastRenderedPageBreak/>
         <w:t xml:space="preserve">ID </w:t>
@@ -5665,17 +5667,17 @@
       <w:r>
         <w:t>Generators</w:t>
       </w:r>
-      <w:bookmarkEnd w:id="9"/>
+      <w:bookmarkEnd w:id="10"/>
     </w:p>
     <w:p>
       <w:pPr>
         <w:pStyle w:val="Heading2"/>
       </w:pPr>
-      <w:bookmarkStart w:id="10" w:name="_Toc68169572"/>
+      <w:bookmarkStart w:id="11" w:name="_Toc68169572"/>
       <w:r>
         <w:t>ID Generation Strategies</w:t>
       </w:r>
-      <w:bookmarkEnd w:id="10"/>
+      <w:bookmarkEnd w:id="11"/>
     </w:p>
     <w:p>
       <w:pPr>
@@ -5839,11 +5841,11 @@
       <w:pPr>
         <w:pStyle w:val="Heading3"/>
       </w:pPr>
-      <w:bookmarkStart w:id="11" w:name="_Toc68169573"/>
+      <w:bookmarkStart w:id="12" w:name="_Toc68169573"/>
       <w:r>
         <w:t>Auto</w:t>
       </w:r>
-      <w:bookmarkEnd w:id="11"/>
+      <w:bookmarkEnd w:id="12"/>
       <w:r>
         <w:t xml:space="preserve"> (Default)</w:t>
       </w:r>
@@ -5874,8 +5876,6 @@
       <w:r>
         <w:t>Accordingly it will use one of these strategies which is supported by the underlying database to generate our primary key value. That is why it is called AUTO automatic.</w:t>
       </w:r>
-      <w:bookmarkStart w:id="12" w:name="_GoBack"/>
-      <w:bookmarkEnd w:id="12"/>
     </w:p>
     <w:p>
       <w:pPr>
@@ -13222,7 +13222,7 @@
         <w:t>tells</w:t>
       </w:r>
       <w:r>
-        <w:t xml:space="preserve"> who owns the mapping i.e. it tells JPA tools like Hibernate to check the other side of the relationship for the exact information on how to do this join or how to make this many to many association work.</w:t>
+        <w:t xml:space="preserve"> who owns the mapping i.e. it tells JPA tools like Hibernate to check the other side of the relationship for the exact information on how to do this join work.</w:t>
       </w:r>
     </w:p>
     <w:p>
@@ -15660,7 +15660,7 @@
         </w:numPr>
       </w:pPr>
       <w:r>
-        <w:t xml:space="preserve">When we use </w:t>
+        <w:t xml:space="preserve">Use </w:t>
       </w:r>
       <w:proofErr w:type="spellStart"/>
       <w:r>
@@ -15668,15 +15668,23 @@
       </w:r>
       <w:proofErr w:type="spellEnd"/>
       <w:r>
-        <w:t xml:space="preserve"> on a many to many association it tells JPA tools like Hibernate to check the other side of the relationship for the exact information on how to do this join or how to make this many </w:t>
-      </w:r>
-      <w:proofErr w:type="gramStart"/>
-      <w:r>
-        <w:t>to</w:t>
-      </w:r>
-      <w:proofErr w:type="gramEnd"/>
-      <w:r>
-        <w:t xml:space="preserve"> many association work.</w:t>
+        <w:t xml:space="preserve"> attribute of @</w:t>
+      </w:r>
+      <w:proofErr w:type="spellStart"/>
+      <w:r>
+        <w:t>OneToOne</w:t>
+      </w:r>
+      <w:proofErr w:type="spellEnd"/>
+      <w:r>
+        <w:t xml:space="preserve"> annotation on the non-owning side of the relationship. It tells that the field on which @</w:t>
+      </w:r>
+      <w:proofErr w:type="spellStart"/>
+      <w:r>
+        <w:t>OneToOne</w:t>
+      </w:r>
+      <w:proofErr w:type="spellEnd"/>
+      <w:r>
+        <w:t xml:space="preserve"> annotation is used, is the owner of the relationship. Owner means the table which has the foreign key column in database.</w:t>
       </w:r>
     </w:p>
     <w:p>
@@ -16602,6 +16610,12 @@
           <w:color w:val="CC7832"/>
         </w:rPr>
         <w:br/>
+      </w:r>
+      <w:r>
+        <w:rPr>
+          <w:color w:val="CC7832"/>
+        </w:rPr>
+        <w:lastRenderedPageBreak/>
         <w:t xml:space="preserve"> // getters and setters</w:t>
       </w:r>
       <w:r>
@@ -17495,7 +17509,6 @@
       </w:pPr>
       <w:bookmarkStart w:id="46" w:name="_Toc68169606"/>
       <w:r>
-        <w:lastRenderedPageBreak/>
         <w:t>One To One Association</w:t>
       </w:r>
       <w:bookmarkEnd w:id="46"/>
@@ -17527,7 +17540,7 @@
         </w:numPr>
       </w:pPr>
       <w:r>
-        <w:t>There are two types of one to one relationships.</w:t>
+        <w:t>By default, any one to one relationship is eager fetch.</w:t>
       </w:r>
     </w:p>
     <w:p>
@@ -17539,55 +17552,7 @@
         </w:numPr>
       </w:pPr>
       <w:r>
-        <w:t xml:space="preserve">The first one is </w:t>
-      </w:r>
-      <w:r>
-        <w:rPr>
-          <w:b/>
-        </w:rPr>
-        <w:t>primary key</w:t>
-      </w:r>
-      <w:r>
-        <w:t xml:space="preserve"> or this can also be treated as a </w:t>
-      </w:r>
-      <w:r>
-        <w:rPr>
-          <w:b/>
-        </w:rPr>
-        <w:t>bidirectional one to one relationship</w:t>
-      </w:r>
-      <w:r>
-        <w:t>.</w:t>
-      </w:r>
-      <w:r>
-        <w:t xml:space="preserve"> This is where the parent or the two associated objects can be directly linked or they will share the same primary key.</w:t>
-      </w:r>
-      <w:r>
-        <w:t xml:space="preserve"> E.g. </w:t>
-      </w:r>
-      <w:r>
-        <w:t xml:space="preserve">In this case the </w:t>
-      </w:r>
-      <w:r>
-        <w:t>person</w:t>
-      </w:r>
-      <w:r>
-        <w:t xml:space="preserve">'s primary key will also be used as a primary key in the </w:t>
-      </w:r>
-      <w:r>
-        <w:t>license</w:t>
-      </w:r>
-      <w:r>
-        <w:t>.</w:t>
-      </w:r>
-      <w:r>
-        <w:t xml:space="preserve"> We will use this kind of relationship if </w:t>
-      </w:r>
-      <w:r>
-        <w:t>ALWAYS</w:t>
-      </w:r>
-      <w:r>
-        <w:t xml:space="preserve"> these two objects associations will exist.</w:t>
+        <w:t>There are two types of one to one relationships.</w:t>
       </w:r>
     </w:p>
     <w:p>
@@ -17599,49 +17564,55 @@
         </w:numPr>
       </w:pPr>
       <w:r>
-        <w:t xml:space="preserve">The other one is </w:t>
+        <w:t xml:space="preserve">The first one is </w:t>
       </w:r>
       <w:r>
         <w:rPr>
           <w:b/>
         </w:rPr>
-        <w:t>foreign key one to one relationship</w:t>
-      </w:r>
-      <w:r>
-        <w:t>. Use this kind of relationship when</w:t>
-      </w:r>
-      <w:r>
-        <w:t xml:space="preserve"> these two objects associations </w:t>
-      </w:r>
-      <w:r>
-        <w:t xml:space="preserve">MAY NOT always </w:t>
-      </w:r>
-      <w:r>
-        <w:t>exist.</w:t>
-      </w:r>
-      <w:r>
-        <w:t xml:space="preserve"> </w:t>
-      </w:r>
-      <w:r>
-        <w:t>For example a person may not have a driver's license but a license should be always associated with that person.</w:t>
-      </w:r>
-      <w:r>
-        <w:t xml:space="preserve"> It can be </w:t>
+        <w:t>primary key</w:t>
+      </w:r>
+      <w:r>
+        <w:t xml:space="preserve"> or this can also be treated as a </w:t>
       </w:r>
       <w:r>
         <w:rPr>
           <w:b/>
         </w:rPr>
-        <w:t>unidirectional</w:t>
+        <w:t>bidirectional one to one relationship</w:t>
       </w:r>
       <w:r>
         <w:t>.</w:t>
       </w:r>
       <w:r>
-        <w:t xml:space="preserve"> </w:t>
-      </w:r>
-      <w:r>
-        <w:t>In this case, we will use the foreign key type of one to one relationship that in each of these entities will have their own primary key column. But child object will have a foreign key column that will reference the primary key from the parent table.</w:t>
+        <w:t xml:space="preserve"> This is where the parent or the two associated objects can be directly linked or they will share the same primary key.</w:t>
+      </w:r>
+      <w:r>
+        <w:t xml:space="preserve"> E.g. </w:t>
+      </w:r>
+      <w:r>
+        <w:t xml:space="preserve">In this case the </w:t>
+      </w:r>
+      <w:r>
+        <w:t>person</w:t>
+      </w:r>
+      <w:r>
+        <w:t xml:space="preserve">'s primary key will also be used as a primary key in the </w:t>
+      </w:r>
+      <w:r>
+        <w:t>license</w:t>
+      </w:r>
+      <w:r>
+        <w:t>.</w:t>
+      </w:r>
+      <w:r>
+        <w:t xml:space="preserve"> We will use this kind of relationship if </w:t>
+      </w:r>
+      <w:r>
+        <w:t>ALWAYS</w:t>
+      </w:r>
+      <w:r>
+        <w:t xml:space="preserve"> these two objects associations will exist.</w:t>
       </w:r>
     </w:p>
     <w:p>
@@ -17653,6 +17624,96 @@
         </w:numPr>
       </w:pPr>
       <w:r>
+        <w:t xml:space="preserve">The other one is </w:t>
+      </w:r>
+      <w:r>
+        <w:rPr>
+          <w:b/>
+        </w:rPr>
+        <w:t>foreign key one to one relationship</w:t>
+      </w:r>
+      <w:r>
+        <w:t>. Use this kind of relationship when</w:t>
+      </w:r>
+      <w:r>
+        <w:t xml:space="preserve"> these two objects associations </w:t>
+      </w:r>
+      <w:r>
+        <w:t xml:space="preserve">MAY NOT always </w:t>
+      </w:r>
+      <w:r>
+        <w:t>exist.</w:t>
+      </w:r>
+      <w:r>
+        <w:t xml:space="preserve"> </w:t>
+      </w:r>
+      <w:r>
+        <w:t>For example a person may not have a driver's license but a license should be always associated with that person.</w:t>
+      </w:r>
+      <w:r>
+        <w:t xml:space="preserve"> It can be </w:t>
+      </w:r>
+      <w:r>
+        <w:rPr>
+          <w:b/>
+        </w:rPr>
+        <w:t>unidirectional</w:t>
+      </w:r>
+      <w:r>
+        <w:t>.</w:t>
+      </w:r>
+      <w:r>
+        <w:t xml:space="preserve"> </w:t>
+      </w:r>
+      <w:r>
+        <w:t>In this case, we will use the foreign key type of one to one relationship that in each of these entities will have their own primary key column. But child object will have a foreign key column that will reference the primary key from the parent table.</w:t>
+      </w:r>
+    </w:p>
+    <w:p>
+      <w:pPr>
+        <w:pStyle w:val="ListParagraph"/>
+        <w:numPr>
+          <w:ilvl w:val="0"/>
+          <w:numId w:val="30"/>
+        </w:numPr>
+      </w:pPr>
+      <w:r>
+        <w:t xml:space="preserve">Use </w:t>
+      </w:r>
+      <w:proofErr w:type="spellStart"/>
+      <w:r>
+        <w:t>mappedBy</w:t>
+      </w:r>
+      <w:proofErr w:type="spellEnd"/>
+      <w:r>
+        <w:t xml:space="preserve"> attribute of @</w:t>
+      </w:r>
+      <w:proofErr w:type="spellStart"/>
+      <w:r>
+        <w:t>OneToOne</w:t>
+      </w:r>
+      <w:proofErr w:type="spellEnd"/>
+      <w:r>
+        <w:t xml:space="preserve"> annotation on the non-owning side of the relationship. It tells that the field on which @</w:t>
+      </w:r>
+      <w:proofErr w:type="spellStart"/>
+      <w:r>
+        <w:t>OneToOne</w:t>
+      </w:r>
+      <w:proofErr w:type="spellEnd"/>
+      <w:r>
+        <w:t xml:space="preserve"> annotation is used, is the owner of the relationship. Owner means the table which has the foreign key column in database.</w:t>
+      </w:r>
+    </w:p>
+    <w:p>
+      <w:pPr>
+        <w:pStyle w:val="ListParagraph"/>
+        <w:numPr>
+          <w:ilvl w:val="0"/>
+          <w:numId w:val="30"/>
+        </w:numPr>
+      </w:pPr>
+      <w:r>
         <w:t xml:space="preserve">Example – </w:t>
       </w:r>
     </w:p>
@@ -18113,6 +18174,12 @@
           <w:color w:val="A9B7C6"/>
         </w:rPr>
         <w:br/>
+      </w:r>
+      <w:r>
+        <w:rPr>
+          <w:color w:val="A9B7C6"/>
+        </w:rPr>
+        <w:lastRenderedPageBreak/>
         <w:t xml:space="preserve"> @Id</w:t>
       </w:r>
       <w:r>
@@ -18413,7 +18480,6 @@
         <w:rPr>
           <w:color w:val="A9B7C6"/>
         </w:rPr>
-        <w:lastRenderedPageBreak/>
         <w:t xml:space="preserve"> </w:t>
       </w:r>
       <w:r>
@@ -19258,10 +19324,6 @@
     <w:p/>
     <w:p/>
     <w:p/>
-    <w:p/>
-    <w:p/>
-    <w:p/>
-    <w:p/>
     <w:p>
       <w:pPr>
         <w:pStyle w:val="Heading1"/>
@@ -19292,7 +19354,7 @@
           <w:noProof/>
         </w:rPr>
         <w:drawing>
-          <wp:inline distT="0" distB="0" distL="0" distR="0">
+          <wp:inline distT="0" distB="0" distL="0" distR="0" wp14:anchorId="0ED78EE6" wp14:editId="7E91BAE2">
             <wp:extent cx="4946904" cy="2596896"/>
             <wp:effectExtent l="0" t="0" r="6350" b="0"/>
             <wp:docPr id="12" name="Picture 12"/>
@@ -19350,23 +19412,7 @@
         </w:numPr>
       </w:pPr>
       <w:r>
-        <w:t xml:space="preserve">The clients access our application and our application which is uses </w:t>
-      </w:r>
-      <w:proofErr w:type="gramStart"/>
-      <w:r>
-        <w:t>a</w:t>
-      </w:r>
-      <w:proofErr w:type="gramEnd"/>
-      <w:r>
-        <w:t xml:space="preserve"> ORM tool like Hibernate to read the data. These ORM tools will execute a select query internally against the database table, get the data, convert the data into object, </w:t>
-      </w:r>
-      <w:proofErr w:type="gramStart"/>
-      <w:r>
-        <w:t>hand</w:t>
-      </w:r>
-      <w:proofErr w:type="gramEnd"/>
-      <w:r>
-        <w:t xml:space="preserve"> it over to our application so that we can send it back to the client as required.</w:t>
+        <w:t xml:space="preserve">Every time the client read some data from our application our application or the ORM tool will execute that select statement. So instead of repeating the same read operation multiple times we use caching or a cache. </w:t>
       </w:r>
     </w:p>
     <w:p>
@@ -19378,7 +19424,7 @@
         </w:numPr>
       </w:pPr>
       <w:r>
-        <w:t xml:space="preserve">Every time the client read some data from our application our application or the ORM tool will execute that select statement. So instead of repeating the same read operation multiple times we use caching or a cache. </w:t>
+        <w:t>Caching is storing the data or an object in a temporary location.</w:t>
       </w:r>
     </w:p>
     <w:p>
@@ -19390,7 +19436,7 @@
         </w:numPr>
       </w:pPr>
       <w:r>
-        <w:t>Caching is storing the data or an object in a temporary location.</w:t>
+        <w:t>So the very first time that request comes in, these ORM tools or caching frameworks will read the data, convert them into object and store that object into a temporary memory location or even to the disk. This process is called caching. The next time the request comes in, these ORM frameworks or caching frameworks will first check if that data for that particular request exists in the cache. If it's there, there will be no database select queries executed .No database communication at all, simply pick the object, process it, send it back to the client, improving the performance of the application.</w:t>
       </w:r>
     </w:p>
     <w:p>
@@ -19402,85 +19448,7 @@
         </w:numPr>
       </w:pPr>
       <w:r>
-        <w:t>So the very first time that request comes in</w:t>
-      </w:r>
-      <w:r>
-        <w:t>,</w:t>
-      </w:r>
-      <w:r>
-        <w:t xml:space="preserve"> these ORM tools or caching frameworks will read the</w:t>
-      </w:r>
-      <w:r>
-        <w:t xml:space="preserve"> </w:t>
-      </w:r>
-      <w:r>
-        <w:t>data</w:t>
-      </w:r>
-      <w:r>
-        <w:t>,</w:t>
-      </w:r>
-      <w:r>
-        <w:t xml:space="preserve"> convert them into object and store that object into a temporary memory location or even to the</w:t>
-      </w:r>
-      <w:r>
-        <w:t xml:space="preserve"> </w:t>
-      </w:r>
-      <w:r>
-        <w:t>disk.</w:t>
-      </w:r>
-      <w:r>
-        <w:t xml:space="preserve"> </w:t>
-      </w:r>
-      <w:r>
-        <w:t>This process is called caching.</w:t>
-      </w:r>
-      <w:r>
-        <w:t xml:space="preserve"> </w:t>
-      </w:r>
-      <w:r>
-        <w:t>The next time the request comes in</w:t>
-      </w:r>
-      <w:r>
-        <w:t>,</w:t>
-      </w:r>
-      <w:r>
-        <w:t xml:space="preserve"> these ORM frameworks or caching frameworks will first check</w:t>
-      </w:r>
-      <w:r>
-        <w:t xml:space="preserve"> </w:t>
-      </w:r>
-      <w:r>
-        <w:t>if that data for that particular request exists in the cache.</w:t>
-      </w:r>
-      <w:r>
-        <w:t xml:space="preserve"> </w:t>
-      </w:r>
-      <w:r>
-        <w:t>If it's there, there will be no database select queries executed .No database communication at all</w:t>
-      </w:r>
-      <w:r>
-        <w:t>,</w:t>
-      </w:r>
-      <w:r>
-        <w:t xml:space="preserve"> simply</w:t>
-      </w:r>
-      <w:r>
-        <w:t xml:space="preserve"> </w:t>
-      </w:r>
-      <w:r>
-        <w:t>pick the object</w:t>
-      </w:r>
-      <w:r>
-        <w:t>,</w:t>
-      </w:r>
-      <w:r>
-        <w:t xml:space="preserve"> process it</w:t>
-      </w:r>
-      <w:r>
-        <w:t>, send it back to the client, i</w:t>
-      </w:r>
-      <w:r>
-        <w:t>mproving the performance of the application.</w:t>
+        <w:t>And this cache can be refreshed or will be refreshed every time that object is updated that record is updated in the database automatically these caching frameworks or even hibernate will refresh the cache, it will read the data, store the object again in the cache which is updated and if it is deleted, it will be deleted from the cache. We can also programmatically evict the cache by using methods called evict on hibernates session object.</w:t>
       </w:r>
     </w:p>
     <w:p>
@@ -19492,7 +19460,18 @@
         </w:numPr>
       </w:pPr>
       <w:r>
-        <w:t>And this cache can be refreshed or will be refreshed every time that object is updated that record is updated in the database automatically these caching frameworks or even hibernate will refresh the cache, it will read the data, store the object again in the cache which is updated and if it is deleted, it will be deleted from the cache. We can also programmatically evict the cache by using methods called evict on hibernates session object.</w:t>
+        <w:t xml:space="preserve">Complete example – </w:t>
+      </w:r>
+      <w:hyperlink r:id="rId13" w:history="1">
+        <w:r>
+          <w:rPr>
+            <w:rStyle w:val="Hyperlink"/>
+          </w:rPr>
+          <w:t>https://github.com/sameerbhilare/jpa-with-hibernate/blob/master/02-jpa-advanced/Step74-End-Of-Second-Level-Cache.md</w:t>
+        </w:r>
+      </w:hyperlink>
+      <w:r>
+        <w:t xml:space="preserve"> </w:t>
       </w:r>
     </w:p>
     <w:p/>
@@ -19545,13 +19524,7 @@
         <w:t>session</w:t>
       </w:r>
       <w:r>
-        <w:t xml:space="preserve"> level</w:t>
-      </w:r>
-      <w:r>
-        <w:t>. (added by default)</w:t>
-      </w:r>
-      <w:r>
-        <w:t xml:space="preserve"> </w:t>
+        <w:t xml:space="preserve"> level. (added by default) </w:t>
       </w:r>
     </w:p>
     <w:p>
@@ -19572,10 +19545,15 @@
         <w:t>session factory</w:t>
       </w:r>
       <w:r>
-        <w:t xml:space="preserve"> level.</w:t>
-      </w:r>
-      <w:r>
-        <w:t xml:space="preserve"> (needs additional configuration)</w:t>
+        <w:t xml:space="preserve"> level. (needs additional configuration)</w:t>
+      </w:r>
+    </w:p>
+    <w:p>
+      <w:pPr>
+        <w:pStyle w:val="Heading3"/>
+      </w:pPr>
+      <w:r>
+        <w:t>Level 1 Cache (Session Level)</w:t>
       </w:r>
     </w:p>
     <w:p>
@@ -19587,10 +19565,16 @@
         </w:numPr>
       </w:pPr>
       <w:r>
-        <w:t>Level 1 Cache</w:t>
-      </w:r>
-      <w:r>
-        <w:t xml:space="preserve"> (Session Level)</w:t>
+        <w:t xml:space="preserve">The first level of </w:t>
+      </w:r>
+      <w:r>
+        <w:t>cache</w:t>
+      </w:r>
+      <w:r>
+        <w:t xml:space="preserve"> is within the boundary of a single transaction</w:t>
+      </w:r>
+      <w:r>
+        <w:t>. It is active by default.</w:t>
       </w:r>
     </w:p>
     <w:p>
@@ -19602,9 +19586,9 @@
           <w:noProof/>
         </w:rPr>
         <w:drawing>
-          <wp:inline distT="0" distB="0" distL="0" distR="0">
-            <wp:extent cx="5020056" cy="2779776"/>
-            <wp:effectExtent l="0" t="0" r="0" b="1905"/>
+          <wp:inline distT="0" distB="0" distL="0" distR="0" wp14:anchorId="37BB6C2F" wp14:editId="2C32191F">
+            <wp:extent cx="4178808" cy="2313432"/>
+            <wp:effectExtent l="0" t="0" r="0" b="0"/>
             <wp:docPr id="14" name="Picture 14"/>
             <wp:cNvGraphicFramePr>
               <a:graphicFrameLocks xmlns:a="http://schemas.openxmlformats.org/drawingml/2006/main" noChangeAspect="1"/>
@@ -19614,87 +19598,6 @@
                 <pic:pic xmlns:pic="http://schemas.openxmlformats.org/drawingml/2006/picture">
                   <pic:nvPicPr>
                     <pic:cNvPr id="0" name="Picture 9"/>
-                    <pic:cNvPicPr>
-                      <a:picLocks noChangeAspect="1" noChangeArrowheads="1"/>
-                    </pic:cNvPicPr>
-                  </pic:nvPicPr>
-                  <pic:blipFill>
-                    <a:blip r:embed="rId13">
-                      <a:extLst>
-                        <a:ext uri="{28A0092B-C50C-407E-A947-70E740481C1C}">
-                          <a14:useLocalDpi xmlns:a14="http://schemas.microsoft.com/office/drawing/2010/main" val="0"/>
-                        </a:ext>
-                      </a:extLst>
-                    </a:blip>
-                    <a:srcRect/>
-                    <a:stretch>
-                      <a:fillRect/>
-                    </a:stretch>
-                  </pic:blipFill>
-                  <pic:spPr bwMode="auto">
-                    <a:xfrm>
-                      <a:off x="0" y="0"/>
-                      <a:ext cx="5020056" cy="2779776"/>
-                    </a:xfrm>
-                    <a:prstGeom prst="rect">
-                      <a:avLst/>
-                    </a:prstGeom>
-                    <a:noFill/>
-                    <a:ln>
-                      <a:noFill/>
-                    </a:ln>
-                  </pic:spPr>
-                </pic:pic>
-              </a:graphicData>
-            </a:graphic>
-          </wp:inline>
-        </w:drawing>
-      </w:r>
-    </w:p>
-    <w:p>
-      <w:pPr>
-        <w:pStyle w:val="ListParagraph"/>
-        <w:numPr>
-          <w:ilvl w:val="0"/>
-          <w:numId w:val="32"/>
-        </w:numPr>
-      </w:pPr>
-      <w:r>
-        <w:t>Level 2 Cache</w:t>
-      </w:r>
-      <w:r>
-        <w:t xml:space="preserve"> (</w:t>
-      </w:r>
-      <w:proofErr w:type="spellStart"/>
-      <w:r>
-        <w:t>SessionFactory</w:t>
-      </w:r>
-      <w:proofErr w:type="spellEnd"/>
-      <w:r>
-        <w:t xml:space="preserve"> Level)</w:t>
-      </w:r>
-    </w:p>
-    <w:p>
-      <w:pPr>
-        <w:pStyle w:val="ListParagraph"/>
-      </w:pPr>
-      <w:r>
-        <w:rPr>
-          <w:noProof/>
-        </w:rPr>
-        <w:drawing>
-          <wp:inline distT="0" distB="0" distL="0" distR="0">
-            <wp:extent cx="4882896" cy="2779776"/>
-            <wp:effectExtent l="0" t="0" r="0" b="1905"/>
-            <wp:docPr id="15" name="Picture 15"/>
-            <wp:cNvGraphicFramePr>
-              <a:graphicFrameLocks xmlns:a="http://schemas.openxmlformats.org/drawingml/2006/main" noChangeAspect="1"/>
-            </wp:cNvGraphicFramePr>
-            <a:graphic xmlns:a="http://schemas.openxmlformats.org/drawingml/2006/main">
-              <a:graphicData uri="http://schemas.openxmlformats.org/drawingml/2006/picture">
-                <pic:pic xmlns:pic="http://schemas.openxmlformats.org/drawingml/2006/picture">
-                  <pic:nvPicPr>
-                    <pic:cNvPr id="0" name="Picture 10"/>
                     <pic:cNvPicPr>
                       <a:picLocks noChangeAspect="1" noChangeArrowheads="1"/>
                     </pic:cNvPicPr>
@@ -19715,7 +19618,7 @@
                   <pic:spPr bwMode="auto">
                     <a:xfrm>
                       <a:off x="0" y="0"/>
-                      <a:ext cx="4882896" cy="2779776"/>
+                      <a:ext cx="4178808" cy="2313432"/>
                     </a:xfrm>
                     <a:prstGeom prst="rect">
                       <a:avLst/>
@@ -19734,6 +19637,22 @@
     </w:p>
     <w:p>
       <w:pPr>
+        <w:pStyle w:val="Heading3"/>
+      </w:pPr>
+      <w:r>
+        <w:t>Level 2 Cache (</w:t>
+      </w:r>
+      <w:proofErr w:type="spellStart"/>
+      <w:r>
+        <w:t>SessionFactory</w:t>
+      </w:r>
+      <w:proofErr w:type="spellEnd"/>
+      <w:r>
+        <w:t xml:space="preserve"> Level)</w:t>
+      </w:r>
+    </w:p>
+    <w:p>
+      <w:pPr>
         <w:pStyle w:val="ListParagraph"/>
         <w:numPr>
           <w:ilvl w:val="0"/>
@@ -19741,7 +19660,16 @@
         </w:numPr>
       </w:pPr>
       <w:r>
-        <w:t>Internally if we use Level 1 cache which is free which is always there by default enabled, it happens at the session level.</w:t>
+        <w:t xml:space="preserve">The second level </w:t>
+      </w:r>
+      <w:r>
+        <w:t>cache</w:t>
+      </w:r>
+      <w:r>
+        <w:t xml:space="preserve"> </w:t>
+      </w:r>
+      <w:r>
+        <w:t>comes into picture across multiple transactions.</w:t>
       </w:r>
     </w:p>
     <w:p>
@@ -19753,15 +19681,19 @@
         </w:numPr>
       </w:pPr>
       <w:r>
-        <w:t xml:space="preserve">A </w:t>
-      </w:r>
-      <w:proofErr w:type="spellStart"/>
-      <w:r>
-        <w:t>sessionfactory</w:t>
-      </w:r>
-      <w:proofErr w:type="spellEnd"/>
-      <w:r>
-        <w:t xml:space="preserve"> is used to create multiple hibernate sessions. So if we use Level 2 caching, objects will be cached at the session factory level. That is they are shared across hibernate sessions.</w:t>
+        <w:t xml:space="preserve">The second level </w:t>
+      </w:r>
+      <w:r>
+        <w:t>cache</w:t>
+      </w:r>
+      <w:r>
+        <w:t xml:space="preserve"> </w:t>
+      </w:r>
+      <w:r>
+        <w:t>will typically store the common information for all the users of an application.</w:t>
+      </w:r>
+      <w:r>
+        <w:t xml:space="preserve"> E.g. list of countries, currencies, etc.</w:t>
       </w:r>
     </w:p>
     <w:p>
@@ -19773,7 +19705,144 @@
         </w:numPr>
       </w:pPr>
       <w:r>
+        <w:t>S</w:t>
+      </w:r>
+      <w:r>
+        <w:t xml:space="preserve">econd level </w:t>
+      </w:r>
+      <w:r>
+        <w:t>cache needs configuration because we need to tell hibernate which ‘</w:t>
+      </w:r>
+      <w:r>
+        <w:rPr>
+          <w:b/>
+        </w:rPr>
+        <w:t>frequently not changing or never changing</w:t>
+      </w:r>
+      <w:r>
+        <w:t>’ data is to be cached.</w:t>
+      </w:r>
+      <w:r>
+        <w:t xml:space="preserve"> </w:t>
+      </w:r>
+      <w:r>
+        <w:t>We need to use s</w:t>
+      </w:r>
+      <w:r>
+        <w:t xml:space="preserve">econd level </w:t>
+      </w:r>
+      <w:r>
+        <w:t xml:space="preserve">caching frameworks like </w:t>
+      </w:r>
+      <w:proofErr w:type="spellStart"/>
+      <w:r>
+        <w:t>ehcache</w:t>
+      </w:r>
+      <w:proofErr w:type="spellEnd"/>
+      <w:r>
+        <w:t>.</w:t>
+      </w:r>
+    </w:p>
+    <w:p>
+      <w:pPr>
+        <w:pStyle w:val="ListParagraph"/>
+      </w:pPr>
+      <w:r>
+        <w:rPr>
+          <w:noProof/>
+        </w:rPr>
+        <w:drawing>
+          <wp:inline distT="0" distB="0" distL="0" distR="0" wp14:anchorId="18FA9022" wp14:editId="5F7821F8">
+            <wp:extent cx="4059936" cy="2313432"/>
+            <wp:effectExtent l="0" t="0" r="0" b="0"/>
+            <wp:docPr id="15" name="Picture 15"/>
+            <wp:cNvGraphicFramePr>
+              <a:graphicFrameLocks xmlns:a="http://schemas.openxmlformats.org/drawingml/2006/main" noChangeAspect="1"/>
+            </wp:cNvGraphicFramePr>
+            <a:graphic xmlns:a="http://schemas.openxmlformats.org/drawingml/2006/main">
+              <a:graphicData uri="http://schemas.openxmlformats.org/drawingml/2006/picture">
+                <pic:pic xmlns:pic="http://schemas.openxmlformats.org/drawingml/2006/picture">
+                  <pic:nvPicPr>
+                    <pic:cNvPr id="0" name="Picture 10"/>
+                    <pic:cNvPicPr>
+                      <a:picLocks noChangeAspect="1" noChangeArrowheads="1"/>
+                    </pic:cNvPicPr>
+                  </pic:nvPicPr>
+                  <pic:blipFill>
+                    <a:blip r:embed="rId15">
+                      <a:extLst>
+                        <a:ext uri="{28A0092B-C50C-407E-A947-70E740481C1C}">
+                          <a14:useLocalDpi xmlns:a14="http://schemas.microsoft.com/office/drawing/2010/main" val="0"/>
+                        </a:ext>
+                      </a:extLst>
+                    </a:blip>
+                    <a:srcRect/>
+                    <a:stretch>
+                      <a:fillRect/>
+                    </a:stretch>
+                  </pic:blipFill>
+                  <pic:spPr bwMode="auto">
+                    <a:xfrm>
+                      <a:off x="0" y="0"/>
+                      <a:ext cx="4059936" cy="2313432"/>
+                    </a:xfrm>
+                    <a:prstGeom prst="rect">
+                      <a:avLst/>
+                    </a:prstGeom>
+                    <a:noFill/>
+                    <a:ln>
+                      <a:noFill/>
+                    </a:ln>
+                  </pic:spPr>
+                </pic:pic>
+              </a:graphicData>
+            </a:graphic>
+          </wp:inline>
+        </w:drawing>
+      </w:r>
+    </w:p>
+    <w:p>
+      <w:pPr>
+        <w:pStyle w:val="ListParagraph"/>
+        <w:numPr>
+          <w:ilvl w:val="0"/>
+          <w:numId w:val="32"/>
+        </w:numPr>
+      </w:pPr>
+      <w:r>
         <w:lastRenderedPageBreak/>
+        <w:t>Internally if we use Level 1 cache which is free which is always there by default enabled, it happens at the session level.</w:t>
+      </w:r>
+    </w:p>
+    <w:p>
+      <w:pPr>
+        <w:pStyle w:val="ListParagraph"/>
+        <w:numPr>
+          <w:ilvl w:val="0"/>
+          <w:numId w:val="32"/>
+        </w:numPr>
+      </w:pPr>
+      <w:r>
+        <w:t xml:space="preserve">A </w:t>
+      </w:r>
+      <w:proofErr w:type="spellStart"/>
+      <w:r>
+        <w:t>sessionfactory</w:t>
+      </w:r>
+      <w:proofErr w:type="spellEnd"/>
+      <w:r>
+        <w:t xml:space="preserve"> is used to create multiple hibernate sessions. So if we use Level 2 caching, objects will be cached at the session factory level. That is they are shared across hibernate sessions.</w:t>
+      </w:r>
+    </w:p>
+    <w:p>
+      <w:pPr>
+        <w:pStyle w:val="ListParagraph"/>
+        <w:numPr>
+          <w:ilvl w:val="0"/>
+          <w:numId w:val="32"/>
+        </w:numPr>
+      </w:pPr>
+      <w:r>
         <w:t xml:space="preserve">Level 2 cache is very powerful because data here is cached across sessions. But level 2 cache needs some additional work. Hibernate does not have in built support for it. We use caching providers such as </w:t>
       </w:r>
       <w:proofErr w:type="spellStart"/>
@@ -19853,10 +19922,7 @@
       </w:pPr>
       <w:bookmarkStart w:id="50" w:name="_Toc68169610"/>
       <w:r>
-        <w:t>Level 1 Cache</w:t>
-      </w:r>
-      <w:r>
-        <w:t xml:space="preserve"> (Session Level)</w:t>
+        <w:t>Level 1 Cache (Session Level)</w:t>
       </w:r>
       <w:bookmarkEnd w:id="50"/>
     </w:p>
@@ -20118,18 +20184,12 @@
         <w:t>evict</w:t>
       </w:r>
       <w:r>
-        <w:t xml:space="preserve"> the </w:t>
-      </w:r>
-      <w:r>
-        <w:t xml:space="preserve">loaded object using </w:t>
+        <w:t xml:space="preserve"> the loaded object using </w:t>
       </w:r>
       <w:proofErr w:type="spellStart"/>
       <w:proofErr w:type="gramStart"/>
       <w:r>
-        <w:t>session.evic</w:t>
-      </w:r>
-      <w:r>
-        <w:t>t</w:t>
+        <w:t>session.evict</w:t>
       </w:r>
       <w:proofErr w:type="spellEnd"/>
       <w:r>
@@ -20137,19 +20197,13 @@
       </w:r>
       <w:proofErr w:type="gramEnd"/>
       <w:r>
-        <w:t>), the object will be removed from the Level 1 cache</w:t>
-      </w:r>
-      <w:r>
-        <w:t>. And if it is requested again in the same transaction, hibernate will check the object in the level 2 cache if it is configured, otherwise it will fire another select query in the database.</w:t>
+        <w:t>), the object will be removed from the Level 1 cache. And if it is requested again in the same transaction, hibernate will check the object in the level 2 cache if it is configured, otherwise it will fire another select query in the database.</w:t>
       </w:r>
     </w:p>
     <w:p/>
     <w:p/>
     <w:p/>
     <w:p/>
-    <w:p/>
-    <w:p/>
-    <w:p/>
     <w:p>
       <w:pPr>
         <w:pStyle w:val="Heading2"/>
@@ -20157,15 +20211,12 @@
       <w:bookmarkStart w:id="51" w:name="_Toc68169611"/>
       <w:r>
         <w:lastRenderedPageBreak/>
-        <w:t>E</w:t>
-      </w:r>
-      <w:r>
-        <w:t xml:space="preserve">H </w:t>
-      </w:r>
-      <w:r>
-        <w:t>cache</w:t>
+        <w:t>EH cache</w:t>
       </w:r>
       <w:bookmarkEnd w:id="51"/>
+      <w:r>
+        <w:t xml:space="preserve"> (Level 2 Cache)</w:t>
+      </w:r>
     </w:p>
     <w:p>
       <w:pPr>
@@ -20529,10 +20580,7 @@
         <w:pStyle w:val="Heading4"/>
       </w:pPr>
       <w:r>
-        <w:t xml:space="preserve">1. </w:t>
-      </w:r>
-      <w:r>
-        <w:t xml:space="preserve">Add </w:t>
+        <w:t xml:space="preserve">1. Add </w:t>
       </w:r>
       <w:proofErr w:type="spellStart"/>
       <w:r>
@@ -20540,10 +20588,7 @@
       </w:r>
       <w:proofErr w:type="spellEnd"/>
       <w:r>
-        <w:t xml:space="preserve"> maven dependency.</w:t>
-      </w:r>
-      <w:r>
-        <w:t xml:space="preserve"> E.g. </w:t>
+        <w:t xml:space="preserve"> maven dependency. E.g. </w:t>
       </w:r>
       <w:proofErr w:type="spellStart"/>
       <w:r>
@@ -20551,10 +20596,7 @@
       </w:r>
       <w:proofErr w:type="gramStart"/>
       <w:r>
-        <w:t>:</w:t>
-      </w:r>
-      <w:r>
-        <w:t>hibernate</w:t>
+        <w:t>:hibernate</w:t>
       </w:r>
       <w:proofErr w:type="gramEnd"/>
       <w:r>
@@ -20749,10 +20791,7 @@
         <w:pStyle w:val="Heading4"/>
       </w:pPr>
       <w:r>
-        <w:t xml:space="preserve">2. </w:t>
-      </w:r>
-      <w:r>
-        <w:t xml:space="preserve">Enable the caching for our application (in the </w:t>
+        <w:t xml:space="preserve">2. Enable the caching for our application (in the </w:t>
       </w:r>
       <w:proofErr w:type="spellStart"/>
       <w:r>
@@ -20775,8 +20814,68 @@
         <w:rPr>
           <w:rFonts w:ascii="Consolas" w:hAnsi="Consolas" w:cs="Consolas"/>
         </w:rPr>
+        <w:t xml:space="preserve">#1. </w:t>
+      </w:r>
+      <w:proofErr w:type="gramStart"/>
+      <w:r>
+        <w:rPr>
+          <w:rFonts w:ascii="Consolas" w:hAnsi="Consolas" w:cs="Consolas"/>
+        </w:rPr>
+        <w:t>enable</w:t>
+      </w:r>
+      <w:proofErr w:type="gramEnd"/>
+      <w:r>
+        <w:rPr>
+          <w:rFonts w:ascii="Consolas" w:hAnsi="Consolas" w:cs="Consolas"/>
+        </w:rPr>
+        <w:t xml:space="preserve"> second level cache</w:t>
+      </w:r>
+      <w:r>
+        <w:rPr>
+          <w:rFonts w:ascii="Consolas" w:hAnsi="Consolas" w:cs="Consolas"/>
+        </w:rPr>
+        <w:br/>
+      </w:r>
+      <w:r>
+        <w:rPr>
+          <w:rFonts w:ascii="Consolas" w:hAnsi="Consolas" w:cs="Consolas"/>
+        </w:rPr>
         <w:t>spring.jpa.properties.hibernate.cache.use_second_level_cache=true</w:t>
       </w:r>
+      <w:r>
+        <w:rPr>
+          <w:rFonts w:ascii="Consolas" w:hAnsi="Consolas" w:cs="Consolas"/>
+        </w:rPr>
+        <w:br/>
+      </w:r>
+      <w:r>
+        <w:rPr>
+          <w:rFonts w:ascii="Consolas" w:hAnsi="Consolas" w:cs="Consolas"/>
+        </w:rPr>
+        <w:t xml:space="preserve">#2. </w:t>
+      </w:r>
+      <w:proofErr w:type="gramStart"/>
+      <w:r>
+        <w:rPr>
+          <w:rFonts w:ascii="Consolas" w:hAnsi="Consolas" w:cs="Consolas"/>
+        </w:rPr>
+        <w:t>specify</w:t>
+      </w:r>
+      <w:proofErr w:type="gramEnd"/>
+      <w:r>
+        <w:rPr>
+          <w:rFonts w:ascii="Consolas" w:hAnsi="Consolas" w:cs="Consolas"/>
+        </w:rPr>
+        <w:t xml:space="preserve"> the caching framework - </w:t>
+      </w:r>
+      <w:proofErr w:type="spellStart"/>
+      <w:r>
+        <w:rPr>
+          <w:rFonts w:ascii="Consolas" w:hAnsi="Consolas" w:cs="Consolas"/>
+        </w:rPr>
+        <w:t>EhCache</w:t>
+      </w:r>
+      <w:proofErr w:type="spellEnd"/>
     </w:p>
     <w:p>
       <w:pPr>
@@ -20832,6 +20931,36 @@
       </w:r>
       <w:proofErr w:type="spellEnd"/>
       <w:proofErr w:type="gramEnd"/>
+      <w:r>
+        <w:rPr>
+          <w:rFonts w:ascii="Consolas" w:hAnsi="Consolas" w:cs="Consolas"/>
+        </w:rPr>
+        <w:br/>
+      </w:r>
+      <w:r>
+        <w:rPr>
+          <w:rFonts w:ascii="Consolas" w:hAnsi="Consolas" w:cs="Consolas"/>
+        </w:rPr>
+        <w:t>#3. Only cache what I tell to cache.</w:t>
+      </w:r>
+      <w:r>
+        <w:rPr>
+          <w:rFonts w:ascii="Consolas" w:hAnsi="Consolas" w:cs="Consolas"/>
+        </w:rPr>
+        <w:t xml:space="preserve"> ALL, NONE, </w:t>
+      </w:r>
+      <w:r>
+        <w:rPr>
+          <w:rFonts w:ascii="Consolas" w:hAnsi="Consolas" w:cs="Consolas"/>
+        </w:rPr>
+        <w:t>ENABLE_SELECTIVE</w:t>
+      </w:r>
+      <w:r>
+        <w:rPr>
+          <w:rFonts w:ascii="Consolas" w:hAnsi="Consolas" w:cs="Consolas"/>
+        </w:rPr>
+        <w:t>, etc.</w:t>
+      </w:r>
     </w:p>
     <w:p>
       <w:pPr>
@@ -20841,31 +20970,124 @@
           <w:rFonts w:ascii="Consolas" w:hAnsi="Consolas" w:cs="Consolas"/>
         </w:rPr>
       </w:pPr>
-      <w:proofErr w:type="spellStart"/>
-      <w:r>
-        <w:rPr>
-          <w:rFonts w:ascii="Consolas" w:hAnsi="Consolas" w:cs="Consolas"/>
-        </w:rPr>
-        <w:t>spring.jpa.properties.javax.persistence.sharedCache.mode</w:t>
-      </w:r>
-      <w:proofErr w:type="spellEnd"/>
-      <w:r>
-        <w:rPr>
-          <w:rFonts w:ascii="Consolas" w:hAnsi="Consolas" w:cs="Consolas"/>
-        </w:rPr>
-        <w:t>=ALL</w:t>
+      <w:r>
+        <w:rPr>
+          <w:rFonts w:ascii="Consolas" w:hAnsi="Consolas" w:cs="Consolas"/>
+        </w:rPr>
+        <w:t>spring.jpa.properties.javax.persistence.sharedCache.mode=</w:t>
+      </w:r>
+      <w:r>
+        <w:rPr>
+          <w:rFonts w:ascii="Consolas" w:hAnsi="Consolas" w:cs="Consolas"/>
+        </w:rPr>
+        <w:t>ENABLE_SELECTIVE</w:t>
       </w:r>
     </w:p>
     <w:p/>
+    <w:p/>
+    <w:p>
+      <w:r>
+        <w:lastRenderedPageBreak/>
+        <w:t xml:space="preserve">Here are available options for </w:t>
+      </w:r>
+      <w:r>
+        <w:rPr>
+          <w:b/>
+        </w:rPr>
+        <w:t>Shared Cache Mode</w:t>
+      </w:r>
+      <w:r>
+        <w:t xml:space="preserve"> </w:t>
+      </w:r>
+    </w:p>
+    <w:p>
+      <w:pPr>
+        <w:pStyle w:val="ListParagraph"/>
+        <w:numPr>
+          <w:ilvl w:val="0"/>
+          <w:numId w:val="51"/>
+        </w:numPr>
+      </w:pPr>
+      <w:r>
+        <w:t>ALL - All entities and entity-related state and data are cached.</w:t>
+      </w:r>
+    </w:p>
+    <w:p>
+      <w:pPr>
+        <w:pStyle w:val="ListParagraph"/>
+        <w:numPr>
+          <w:ilvl w:val="0"/>
+          <w:numId w:val="51"/>
+        </w:numPr>
+      </w:pPr>
+      <w:r>
+        <w:t xml:space="preserve">DISABLE_SELECTIVE –Caching is enabled for all entities except those for which </w:t>
+      </w:r>
+      <w:proofErr w:type="gramStart"/>
+      <w:r>
+        <w:t>Cacheable(</w:t>
+      </w:r>
+      <w:proofErr w:type="gramEnd"/>
+      <w:r>
+        <w:t>false) is specified.</w:t>
+      </w:r>
+    </w:p>
+    <w:p>
+      <w:pPr>
+        <w:pStyle w:val="ListParagraph"/>
+        <w:numPr>
+          <w:ilvl w:val="0"/>
+          <w:numId w:val="52"/>
+        </w:numPr>
+      </w:pPr>
+      <w:r>
+        <w:rPr>
+          <w:b/>
+        </w:rPr>
+        <w:t>ENABLE_SELECTIVE</w:t>
+      </w:r>
+      <w:r>
+        <w:t xml:space="preserve"> – Caching is enabled for all entities for </w:t>
+      </w:r>
+      <w:proofErr w:type="gramStart"/>
+      <w:r>
+        <w:t>Cacheable(</w:t>
+      </w:r>
+      <w:proofErr w:type="gramEnd"/>
+      <w:r>
+        <w:t>true) is specified. Recommended.</w:t>
+      </w:r>
+    </w:p>
+    <w:p>
+      <w:pPr>
+        <w:pStyle w:val="ListParagraph"/>
+        <w:numPr>
+          <w:ilvl w:val="0"/>
+          <w:numId w:val="52"/>
+        </w:numPr>
+      </w:pPr>
+      <w:r>
+        <w:t>NONE – Caching is disabled for the persistence unit.</w:t>
+      </w:r>
+    </w:p>
+    <w:p>
+      <w:pPr>
+        <w:pStyle w:val="ListParagraph"/>
+        <w:numPr>
+          <w:ilvl w:val="0"/>
+          <w:numId w:val="52"/>
+        </w:numPr>
+      </w:pPr>
+      <w:r>
+        <w:t>UNSPECIFIED – Caching behavior is undefined: provider-specific defaults may apply.</w:t>
+      </w:r>
+    </w:p>
     <w:p>
       <w:pPr>
         <w:pStyle w:val="Heading4"/>
       </w:pPr>
       <w:r>
-        <w:t xml:space="preserve">3. </w:t>
-      </w:r>
-      <w:r>
-        <w:t xml:space="preserve">Create the ehcache.xml. </w:t>
+        <w:t xml:space="preserve">3. Create the ehcache.xml. </w:t>
       </w:r>
     </w:p>
     <w:p>
@@ -20889,7 +21111,6 @@
           <w:sz w:val="22"/>
           <w:szCs w:val="22"/>
         </w:rPr>
-        <w:lastRenderedPageBreak/>
         <w:t>&lt;</w:t>
       </w:r>
       <w:proofErr w:type="spellStart"/>
@@ -21726,6 +21947,7 @@
         </w:numPr>
       </w:pPr>
       <w:r>
+        <w:lastRenderedPageBreak/>
         <w:t>Finally test both the first level and second level caching.</w:t>
       </w:r>
     </w:p>
@@ -21746,7 +21968,52 @@
         </w:numPr>
       </w:pPr>
       <w:r>
-        <w:t>Annotate the entity with @Cache annotation with appropriate caching strategy.</w:t>
+        <w:t>There are two ways to make entity cacheable.</w:t>
+      </w:r>
+    </w:p>
+    <w:p>
+      <w:pPr>
+        <w:pStyle w:val="ListParagraph"/>
+        <w:numPr>
+          <w:ilvl w:val="1"/>
+          <w:numId w:val="40"/>
+        </w:numPr>
+      </w:pPr>
+      <w:r>
+        <w:t>Using JPA @Cacheable</w:t>
+      </w:r>
+      <w:r>
+        <w:t xml:space="preserve"> </w:t>
+      </w:r>
+      <w:r>
+        <w:t>annotation.</w:t>
+      </w:r>
+      <w:r>
+        <w:br/>
+        <w:t xml:space="preserve">Refer this example – </w:t>
+      </w:r>
+      <w:hyperlink r:id="rId16" w:history="1">
+        <w:r>
+          <w:rPr>
+            <w:rStyle w:val="Hyperlink"/>
+          </w:rPr>
+          <w:t>https://github.com/sameerbhilare/jpa-with-hibernate/blob/master/02-jpa-advanced/Step74-End-Of-Second-Level-Cache.md</w:t>
+        </w:r>
+      </w:hyperlink>
+      <w:r>
+        <w:t xml:space="preserve"> </w:t>
+      </w:r>
+    </w:p>
+    <w:p>
+      <w:pPr>
+        <w:pStyle w:val="ListParagraph"/>
+        <w:numPr>
+          <w:ilvl w:val="1"/>
+          <w:numId w:val="40"/>
+        </w:numPr>
+      </w:pPr>
+      <w:r>
+        <w:t>Using Hibernate @Cache annotation.</w:t>
       </w:r>
     </w:p>
     <w:p>
@@ -21758,27 +22025,7 @@
         </w:numPr>
       </w:pPr>
       <w:r>
-        <w:t>It's always a good practice and a requirement for our entities to</w:t>
-      </w:r>
-      <w:r>
-        <w:t xml:space="preserve"> </w:t>
-      </w:r>
-      <w:r>
-        <w:t xml:space="preserve">implement </w:t>
-      </w:r>
-      <w:proofErr w:type="spellStart"/>
-      <w:r>
-        <w:t>Serializable</w:t>
-      </w:r>
-      <w:proofErr w:type="spellEnd"/>
-      <w:r>
-        <w:t xml:space="preserve"> especially when we are using second level cache so that </w:t>
-      </w:r>
-      <w:r>
-        <w:t>they can be written to the disk</w:t>
-      </w:r>
-      <w:r>
-        <w:t>.</w:t>
+        <w:t>Annotate the entity with @Cache annotation with appropriate caching strategy.</w:t>
       </w:r>
     </w:p>
     <w:p>
@@ -21790,7 +22037,7 @@
         </w:numPr>
       </w:pPr>
       <w:r>
-        <w:t xml:space="preserve">As long as is in memory, it will work even without </w:t>
+        <w:t xml:space="preserve">It's always a good practice and a requirement for our entities to implement </w:t>
       </w:r>
       <w:proofErr w:type="spellStart"/>
       <w:r>
@@ -21798,15 +22045,7 @@
       </w:r>
       <w:proofErr w:type="spellEnd"/>
       <w:r>
-        <w:t xml:space="preserve">. But once it starts writing the objects to the disk our objects should be implementing </w:t>
-      </w:r>
-      <w:proofErr w:type="spellStart"/>
-      <w:r>
-        <w:t>Serializable</w:t>
-      </w:r>
-      <w:proofErr w:type="spellEnd"/>
-      <w:r>
-        <w:t>.</w:t>
+        <w:t xml:space="preserve"> especially when we are using second level cache so that they can be written to the disk.</w:t>
       </w:r>
     </w:p>
     <w:p>
@@ -21818,6 +22057,34 @@
         </w:numPr>
       </w:pPr>
       <w:r>
+        <w:t xml:space="preserve">As long as is in memory, it will work even without </w:t>
+      </w:r>
+      <w:proofErr w:type="spellStart"/>
+      <w:r>
+        <w:t>Serializable</w:t>
+      </w:r>
+      <w:proofErr w:type="spellEnd"/>
+      <w:r>
+        <w:t xml:space="preserve">. But once it starts writing the objects to the disk our objects should be implementing </w:t>
+      </w:r>
+      <w:proofErr w:type="spellStart"/>
+      <w:r>
+        <w:t>Serializable</w:t>
+      </w:r>
+      <w:proofErr w:type="spellEnd"/>
+      <w:r>
+        <w:t>.</w:t>
+      </w:r>
+    </w:p>
+    <w:p>
+      <w:pPr>
+        <w:pStyle w:val="ListParagraph"/>
+        <w:numPr>
+          <w:ilvl w:val="0"/>
+          <w:numId w:val="40"/>
+        </w:numPr>
+      </w:pPr>
+      <w:r>
         <w:t xml:space="preserve">E.g. </w:t>
       </w:r>
     </w:p>
@@ -21971,12 +22238,6 @@
           <w:color w:val="CC7832"/>
         </w:rPr>
         <w:br/>
-      </w:r>
-      <w:r>
-        <w:rPr>
-          <w:color w:val="CC7832"/>
-        </w:rPr>
-        <w:lastRenderedPageBreak/>
         <w:t xml:space="preserve"> </w:t>
       </w:r>
       <w:r>
@@ -22586,7 +22847,6 @@
         <w:t>}</w:t>
       </w:r>
     </w:p>
-    <w:p/>
     <w:p>
       <w:pPr>
         <w:pStyle w:val="ListParagraph"/>
@@ -22596,21 +22856,17 @@
         </w:numPr>
       </w:pPr>
       <w:r>
-        <w:t>Following the steps 1 to 4, we have second level cache setup and we already have first level cache by default. So when we run above test, only one select query will be fired. See above highlighted texts at each line.</w:t>
-      </w:r>
-      <w:r>
-        <w:br/>
-      </w:r>
-    </w:p>
-    <w:p/>
-    <w:p/>
-    <w:p/>
-    <w:p/>
-    <w:p/>
-    <w:p/>
-    <w:p/>
-    <w:p/>
-    <w:p/>
+        <w:t xml:space="preserve">Following the steps 1 to 4, we have second level cache setup and we already have first </w:t>
+      </w:r>
+      <w:proofErr w:type="gramStart"/>
+      <w:r>
+        <w:t>level</w:t>
+      </w:r>
+      <w:proofErr w:type="gramEnd"/>
+      <w:r>
+        <w:t xml:space="preserve"> cache by default. So when we run above test, only one select query will be fired. </w:t>
+      </w:r>
+    </w:p>
     <w:p/>
     <w:p>
       <w:pPr>
@@ -22804,7 +23060,7 @@
                     </pic:cNvPicPr>
                   </pic:nvPicPr>
                   <pic:blipFill>
-                    <a:blip r:embed="rId15">
+                    <a:blip r:embed="rId17">
                       <a:extLst>
                         <a:ext uri="{28A0092B-C50C-407E-A947-70E740481C1C}">
                           <a14:useLocalDpi xmlns:a14="http://schemas.microsoft.com/office/drawing/2010/main" val="0"/>
@@ -24923,6 +25179,17 @@
         <w:t>, you have to duplicate the composite key fields in both the key class and entity class.</w:t>
       </w:r>
     </w:p>
+    <w:p/>
+    <w:p/>
+    <w:p/>
+    <w:p/>
+    <w:p/>
+    <w:p/>
+    <w:p/>
+    <w:p/>
+    <w:p/>
+    <w:p/>
+    <w:p/>
     <w:p>
       <w:pPr>
         <w:pStyle w:val="Heading1"/>
@@ -24931,7 +25198,6 @@
       <w:bookmarkStart w:id="67" w:name="_Toc62489510"/>
       <w:bookmarkStart w:id="68" w:name="_Toc68169626"/>
       <w:r>
-        <w:lastRenderedPageBreak/>
         <w:t>T</w:t>
       </w:r>
       <w:r>
@@ -24952,7 +25218,7 @@
       <w:r>
         <w:t xml:space="preserve">Refer – </w:t>
       </w:r>
-      <w:hyperlink r:id="rId16" w:history="1">
+      <w:hyperlink r:id="rId18" w:history="1">
         <w:r>
           <w:rPr>
             <w:rStyle w:val="Hyperlink"/>
@@ -25192,7 +25458,11 @@
       </w:r>
       <w:proofErr w:type="spellEnd"/>
       <w:r>
-        <w:t xml:space="preserve"> exposes a complete set of methods to manipulate your entities. If you prefer to be selective about the methods being exposed, copy the methods you want to expose from </w:t>
+        <w:t xml:space="preserve"> exposes a complete set of methods to manipulate your entities. If you prefer to be selective about the methods </w:t>
+      </w:r>
+      <w:r>
+        <w:lastRenderedPageBreak/>
+        <w:t xml:space="preserve">being exposed, copy the methods you want to expose from </w:t>
       </w:r>
       <w:proofErr w:type="spellStart"/>
       <w:r>
@@ -25372,7 +25642,96 @@
         <w:t xml:space="preserve"> annotation.</w:t>
       </w:r>
     </w:p>
-    <w:p/>
+    <w:p>
+      <w:pPr>
+        <w:pStyle w:val="ListParagraph"/>
+        <w:numPr>
+          <w:ilvl w:val="0"/>
+          <w:numId w:val="1"/>
+        </w:numPr>
+      </w:pPr>
+      <w:r>
+        <w:t xml:space="preserve">Repository interfaces – </w:t>
+      </w:r>
+    </w:p>
+    <w:p>
+      <w:pPr>
+        <w:pStyle w:val="ListParagraph"/>
+        <w:numPr>
+          <w:ilvl w:val="1"/>
+          <w:numId w:val="1"/>
+        </w:numPr>
+      </w:pPr>
+      <w:proofErr w:type="spellStart"/>
+      <w:r>
+        <w:rPr>
+          <w:rFonts w:ascii="Consolas" w:hAnsi="Consolas" w:cs="Consolas"/>
+        </w:rPr>
+        <w:t>JpaRepository</w:t>
+      </w:r>
+      <w:proofErr w:type="spellEnd"/>
+      <w:r>
+        <w:t xml:space="preserve"> extends </w:t>
+      </w:r>
+      <w:proofErr w:type="spellStart"/>
+      <w:r>
+        <w:rPr>
+          <w:rFonts w:ascii="Consolas" w:hAnsi="Consolas" w:cs="Consolas"/>
+        </w:rPr>
+        <w:t>PagingAndSortingRepository</w:t>
+      </w:r>
+      <w:proofErr w:type="spellEnd"/>
+      <w:r>
+        <w:t xml:space="preserve"> which extends </w:t>
+      </w:r>
+      <w:proofErr w:type="spellStart"/>
+      <w:r>
+        <w:rPr>
+          <w:rFonts w:ascii="Consolas" w:hAnsi="Consolas" w:cs="Consolas"/>
+        </w:rPr>
+        <w:t>CrudRepository</w:t>
+      </w:r>
+      <w:proofErr w:type="spellEnd"/>
+      <w:r>
+        <w:t xml:space="preserve"> which extends </w:t>
+      </w:r>
+      <w:r>
+        <w:rPr>
+          <w:rFonts w:ascii="Consolas" w:hAnsi="Consolas" w:cs="Consolas"/>
+        </w:rPr>
+        <w:t>Repository</w:t>
+      </w:r>
+    </w:p>
+    <w:p>
+      <w:pPr>
+        <w:pStyle w:val="ListParagraph"/>
+        <w:numPr>
+          <w:ilvl w:val="1"/>
+          <w:numId w:val="1"/>
+        </w:numPr>
+      </w:pPr>
+      <w:r>
+        <w:t>All these are interfaces.</w:t>
+      </w:r>
+    </w:p>
+    <w:p>
+      <w:pPr>
+        <w:pStyle w:val="ListParagraph"/>
+        <w:numPr>
+          <w:ilvl w:val="1"/>
+          <w:numId w:val="1"/>
+        </w:numPr>
+      </w:pPr>
+      <w:r>
+        <w:rPr>
+          <w:rFonts w:ascii="Consolas" w:hAnsi="Consolas" w:cs="Consolas"/>
+        </w:rPr>
+        <w:t>Repository</w:t>
+      </w:r>
+      <w:r>
+        <w:t xml:space="preserve"> is a marker interface.</w:t>
+      </w:r>
+    </w:p>
     <w:sectPr>
       <w:pgSz w:w="12240" w:h="15840"/>
       <w:pgMar w:top="1440" w:right="1440" w:bottom="1440" w:left="1440" w:header="720" w:footer="720" w:gutter="0"/>
@@ -25725,6 +26084,119 @@
     </w:lvl>
   </w:abstractNum>
   <w:abstractNum w:abstractNumId="3">
+    <w:nsid w:val="161677F6"/>
+    <w:multiLevelType w:val="hybridMultilevel"/>
+    <w:tmpl w:val="D572F6BA"/>
+    <w:lvl w:ilvl="0" w:tplc="04090001">
+      <w:start w:val="1"/>
+      <w:numFmt w:val="bullet"/>
+      <w:lvlText w:val=""/>
+      <w:lvlJc w:val="left"/>
+      <w:pPr>
+        <w:ind w:left="720" w:hanging="360"/>
+      </w:pPr>
+      <w:rPr>
+        <w:rFonts w:ascii="Symbol" w:hAnsi="Symbol" w:hint="default"/>
+      </w:rPr>
+    </w:lvl>
+    <w:lvl w:ilvl="1" w:tplc="04090003" w:tentative="1">
+      <w:start w:val="1"/>
+      <w:numFmt w:val="bullet"/>
+      <w:lvlText w:val="o"/>
+      <w:lvlJc w:val="left"/>
+      <w:pPr>
+        <w:ind w:left="1440" w:hanging="360"/>
+      </w:pPr>
+      <w:rPr>
+        <w:rFonts w:ascii="Courier New" w:hAnsi="Courier New" w:cs="Courier New" w:hint="default"/>
+      </w:rPr>
+    </w:lvl>
+    <w:lvl w:ilvl="2" w:tplc="04090005" w:tentative="1">
+      <w:start w:val="1"/>
+      <w:numFmt w:val="bullet"/>
+      <w:lvlText w:val=""/>
+      <w:lvlJc w:val="left"/>
+      <w:pPr>
+        <w:ind w:left="2160" w:hanging="360"/>
+      </w:pPr>
+      <w:rPr>
+        <w:rFonts w:ascii="Wingdings" w:hAnsi="Wingdings" w:hint="default"/>
+      </w:rPr>
+    </w:lvl>
+    <w:lvl w:ilvl="3" w:tplc="04090001" w:tentative="1">
+      <w:start w:val="1"/>
+      <w:numFmt w:val="bullet"/>
+      <w:lvlText w:val=""/>
+      <w:lvlJc w:val="left"/>
+      <w:pPr>
+        <w:ind w:left="2880" w:hanging="360"/>
+      </w:pPr>
+      <w:rPr>
+        <w:rFonts w:ascii="Symbol" w:hAnsi="Symbol" w:hint="default"/>
+      </w:rPr>
+    </w:lvl>
+    <w:lvl w:ilvl="4" w:tplc="04090003" w:tentative="1">
+      <w:start w:val="1"/>
+      <w:numFmt w:val="bullet"/>
+      <w:lvlText w:val="o"/>
+      <w:lvlJc w:val="left"/>
+      <w:pPr>
+        <w:ind w:left="3600" w:hanging="360"/>
+      </w:pPr>
+      <w:rPr>
+        <w:rFonts w:ascii="Courier New" w:hAnsi="Courier New" w:cs="Courier New" w:hint="default"/>
+      </w:rPr>
+    </w:lvl>
+    <w:lvl w:ilvl="5" w:tplc="04090005" w:tentative="1">
+      <w:start w:val="1"/>
+      <w:numFmt w:val="bullet"/>
+      <w:lvlText w:val=""/>
+      <w:lvlJc w:val="left"/>
+      <w:pPr>
+        <w:ind w:left="4320" w:hanging="360"/>
+      </w:pPr>
+      <w:rPr>
+        <w:rFonts w:ascii="Wingdings" w:hAnsi="Wingdings" w:hint="default"/>
+      </w:rPr>
+    </w:lvl>
+    <w:lvl w:ilvl="6" w:tplc="04090001" w:tentative="1">
+      <w:start w:val="1"/>
+      <w:numFmt w:val="bullet"/>
+      <w:lvlText w:val=""/>
+      <w:lvlJc w:val="left"/>
+      <w:pPr>
+        <w:ind w:left="5040" w:hanging="360"/>
+      </w:pPr>
+      <w:rPr>
+        <w:rFonts w:ascii="Symbol" w:hAnsi="Symbol" w:hint="default"/>
+      </w:rPr>
+    </w:lvl>
+    <w:lvl w:ilvl="7" w:tplc="04090003" w:tentative="1">
+      <w:start w:val="1"/>
+      <w:numFmt w:val="bullet"/>
+      <w:lvlText w:val="o"/>
+      <w:lvlJc w:val="left"/>
+      <w:pPr>
+        <w:ind w:left="5760" w:hanging="360"/>
+      </w:pPr>
+      <w:rPr>
+        <w:rFonts w:ascii="Courier New" w:hAnsi="Courier New" w:cs="Courier New" w:hint="default"/>
+      </w:rPr>
+    </w:lvl>
+    <w:lvl w:ilvl="8" w:tplc="04090005" w:tentative="1">
+      <w:start w:val="1"/>
+      <w:numFmt w:val="bullet"/>
+      <w:lvlText w:val=""/>
+      <w:lvlJc w:val="left"/>
+      <w:pPr>
+        <w:ind w:left="6480" w:hanging="360"/>
+      </w:pPr>
+      <w:rPr>
+        <w:rFonts w:ascii="Wingdings" w:hAnsi="Wingdings" w:hint="default"/>
+      </w:rPr>
+    </w:lvl>
+  </w:abstractNum>
+  <w:abstractNum w:abstractNumId="4">
     <w:nsid w:val="1677097F"/>
     <w:multiLevelType w:val="hybridMultilevel"/>
     <w:tmpl w:val="EF02C072"/>
@@ -25837,7 +26309,7 @@
       </w:rPr>
     </w:lvl>
   </w:abstractNum>
-  <w:abstractNum w:abstractNumId="4">
+  <w:abstractNum w:abstractNumId="5">
     <w:nsid w:val="168222B9"/>
     <w:multiLevelType w:val="hybridMultilevel"/>
     <w:tmpl w:val="B72226F2"/>
@@ -25950,7 +26422,7 @@
       </w:rPr>
     </w:lvl>
   </w:abstractNum>
-  <w:abstractNum w:abstractNumId="5">
+  <w:abstractNum w:abstractNumId="6">
     <w:nsid w:val="18B2244E"/>
     <w:multiLevelType w:val="hybridMultilevel"/>
     <w:tmpl w:val="EC38CEAE"/>
@@ -26063,7 +26535,7 @@
       </w:rPr>
     </w:lvl>
   </w:abstractNum>
-  <w:abstractNum w:abstractNumId="6">
+  <w:abstractNum w:abstractNumId="7">
     <w:nsid w:val="1B170248"/>
     <w:multiLevelType w:val="hybridMultilevel"/>
     <w:tmpl w:val="40845638"/>
@@ -26176,7 +26648,7 @@
       </w:rPr>
     </w:lvl>
   </w:abstractNum>
-  <w:abstractNum w:abstractNumId="7">
+  <w:abstractNum w:abstractNumId="8">
     <w:nsid w:val="1B4307C1"/>
     <w:multiLevelType w:val="hybridMultilevel"/>
     <w:tmpl w:val="3A147686"/>
@@ -26289,7 +26761,7 @@
       </w:rPr>
     </w:lvl>
   </w:abstractNum>
-  <w:abstractNum w:abstractNumId="8">
+  <w:abstractNum w:abstractNumId="9">
     <w:nsid w:val="1C06370D"/>
     <w:multiLevelType w:val="hybridMultilevel"/>
     <w:tmpl w:val="366C5084"/>
@@ -26402,7 +26874,7 @@
       </w:rPr>
     </w:lvl>
   </w:abstractNum>
-  <w:abstractNum w:abstractNumId="9">
+  <w:abstractNum w:abstractNumId="10">
     <w:nsid w:val="1DFC7702"/>
     <w:multiLevelType w:val="hybridMultilevel"/>
     <w:tmpl w:val="D4FC5A74"/>
@@ -26515,7 +26987,7 @@
       </w:rPr>
     </w:lvl>
   </w:abstractNum>
-  <w:abstractNum w:abstractNumId="10">
+  <w:abstractNum w:abstractNumId="11">
     <w:nsid w:val="216D1881"/>
     <w:multiLevelType w:val="hybridMultilevel"/>
     <w:tmpl w:val="7304E73A"/>
@@ -26628,7 +27100,120 @@
       </w:rPr>
     </w:lvl>
   </w:abstractNum>
-  <w:abstractNum w:abstractNumId="11">
+  <w:abstractNum w:abstractNumId="12">
+    <w:nsid w:val="246578F9"/>
+    <w:multiLevelType w:val="hybridMultilevel"/>
+    <w:tmpl w:val="780AB914"/>
+    <w:lvl w:ilvl="0" w:tplc="04090001">
+      <w:start w:val="1"/>
+      <w:numFmt w:val="bullet"/>
+      <w:lvlText w:val=""/>
+      <w:lvlJc w:val="left"/>
+      <w:pPr>
+        <w:ind w:left="720" w:hanging="360"/>
+      </w:pPr>
+      <w:rPr>
+        <w:rFonts w:ascii="Symbol" w:hAnsi="Symbol" w:hint="default"/>
+      </w:rPr>
+    </w:lvl>
+    <w:lvl w:ilvl="1" w:tplc="04090003">
+      <w:start w:val="1"/>
+      <w:numFmt w:val="bullet"/>
+      <w:lvlText w:val="o"/>
+      <w:lvlJc w:val="left"/>
+      <w:pPr>
+        <w:ind w:left="1440" w:hanging="360"/>
+      </w:pPr>
+      <w:rPr>
+        <w:rFonts w:ascii="Courier New" w:hAnsi="Courier New" w:cs="Courier New" w:hint="default"/>
+      </w:rPr>
+    </w:lvl>
+    <w:lvl w:ilvl="2" w:tplc="04090005" w:tentative="1">
+      <w:start w:val="1"/>
+      <w:numFmt w:val="bullet"/>
+      <w:lvlText w:val=""/>
+      <w:lvlJc w:val="left"/>
+      <w:pPr>
+        <w:ind w:left="2160" w:hanging="360"/>
+      </w:pPr>
+      <w:rPr>
+        <w:rFonts w:ascii="Wingdings" w:hAnsi="Wingdings" w:hint="default"/>
+      </w:rPr>
+    </w:lvl>
+    <w:lvl w:ilvl="3" w:tplc="04090001" w:tentative="1">
+      <w:start w:val="1"/>
+      <w:numFmt w:val="bullet"/>
+      <w:lvlText w:val=""/>
+      <w:lvlJc w:val="left"/>
+      <w:pPr>
+        <w:ind w:left="2880" w:hanging="360"/>
+      </w:pPr>
+      <w:rPr>
+        <w:rFonts w:ascii="Symbol" w:hAnsi="Symbol" w:hint="default"/>
+      </w:rPr>
+    </w:lvl>
+    <w:lvl w:ilvl="4" w:tplc="04090003" w:tentative="1">
+      <w:start w:val="1"/>
+      <w:numFmt w:val="bullet"/>
+      <w:lvlText w:val="o"/>
+      <w:lvlJc w:val="left"/>
+      <w:pPr>
+        <w:ind w:left="3600" w:hanging="360"/>
+      </w:pPr>
+      <w:rPr>
+        <w:rFonts w:ascii="Courier New" w:hAnsi="Courier New" w:cs="Courier New" w:hint="default"/>
+      </w:rPr>
+    </w:lvl>
+    <w:lvl w:ilvl="5" w:tplc="04090005" w:tentative="1">
+      <w:start w:val="1"/>
+      <w:numFmt w:val="bullet"/>
+      <w:lvlText w:val=""/>
+      <w:lvlJc w:val="left"/>
+      <w:pPr>
+        <w:ind w:left="4320" w:hanging="360"/>
+      </w:pPr>
+      <w:rPr>
+        <w:rFonts w:ascii="Wingdings" w:hAnsi="Wingdings" w:hint="default"/>
+      </w:rPr>
+    </w:lvl>
+    <w:lvl w:ilvl="6" w:tplc="04090001" w:tentative="1">
+      <w:start w:val="1"/>
+      <w:numFmt w:val="bullet"/>
+      <w:lvlText w:val=""/>
+      <w:lvlJc w:val="left"/>
+      <w:pPr>
+        <w:ind w:left="5040" w:hanging="360"/>
+      </w:pPr>
+      <w:rPr>
+        <w:rFonts w:ascii="Symbol" w:hAnsi="Symbol" w:hint="default"/>
+      </w:rPr>
+    </w:lvl>
+    <w:lvl w:ilvl="7" w:tplc="04090003" w:tentative="1">
+      <w:start w:val="1"/>
+      <w:numFmt w:val="bullet"/>
+      <w:lvlText w:val="o"/>
+      <w:lvlJc w:val="left"/>
+      <w:pPr>
+        <w:ind w:left="5760" w:hanging="360"/>
+      </w:pPr>
+      <w:rPr>
+        <w:rFonts w:ascii="Courier New" w:hAnsi="Courier New" w:cs="Courier New" w:hint="default"/>
+      </w:rPr>
+    </w:lvl>
+    <w:lvl w:ilvl="8" w:tplc="04090005" w:tentative="1">
+      <w:start w:val="1"/>
+      <w:numFmt w:val="bullet"/>
+      <w:lvlText w:val=""/>
+      <w:lvlJc w:val="left"/>
+      <w:pPr>
+        <w:ind w:left="6480" w:hanging="360"/>
+      </w:pPr>
+      <w:rPr>
+        <w:rFonts w:ascii="Wingdings" w:hAnsi="Wingdings" w:hint="default"/>
+      </w:rPr>
+    </w:lvl>
+  </w:abstractNum>
+  <w:abstractNum w:abstractNumId="13">
     <w:nsid w:val="25BF5533"/>
     <w:multiLevelType w:val="hybridMultilevel"/>
     <w:tmpl w:val="8836FAA4"/>
@@ -26741,7 +27326,7 @@
       </w:rPr>
     </w:lvl>
   </w:abstractNum>
-  <w:abstractNum w:abstractNumId="12">
+  <w:abstractNum w:abstractNumId="14">
     <w:nsid w:val="26111904"/>
     <w:multiLevelType w:val="hybridMultilevel"/>
     <w:tmpl w:val="B6545408"/>
@@ -26854,7 +27439,7 @@
       </w:rPr>
     </w:lvl>
   </w:abstractNum>
-  <w:abstractNum w:abstractNumId="13">
+  <w:abstractNum w:abstractNumId="15">
     <w:nsid w:val="28033428"/>
     <w:multiLevelType w:val="hybridMultilevel"/>
     <w:tmpl w:val="583C59A2"/>
@@ -26967,7 +27552,7 @@
       </w:rPr>
     </w:lvl>
   </w:abstractNum>
-  <w:abstractNum w:abstractNumId="14">
+  <w:abstractNum w:abstractNumId="16">
     <w:nsid w:val="2814450B"/>
     <w:multiLevelType w:val="hybridMultilevel"/>
     <w:tmpl w:val="CEBEE93C"/>
@@ -27080,7 +27665,7 @@
       </w:rPr>
     </w:lvl>
   </w:abstractNum>
-  <w:abstractNum w:abstractNumId="15">
+  <w:abstractNum w:abstractNumId="17">
     <w:nsid w:val="2B255CC4"/>
     <w:multiLevelType w:val="hybridMultilevel"/>
     <w:tmpl w:val="42C266D6"/>
@@ -27193,7 +27778,7 @@
       </w:rPr>
     </w:lvl>
   </w:abstractNum>
-  <w:abstractNum w:abstractNumId="16">
+  <w:abstractNum w:abstractNumId="18">
     <w:nsid w:val="2DAC6089"/>
     <w:multiLevelType w:val="hybridMultilevel"/>
     <w:tmpl w:val="78DAA29E"/>
@@ -27306,7 +27891,7 @@
       </w:rPr>
     </w:lvl>
   </w:abstractNum>
-  <w:abstractNum w:abstractNumId="17">
+  <w:abstractNum w:abstractNumId="19">
     <w:nsid w:val="33487D0F"/>
     <w:multiLevelType w:val="hybridMultilevel"/>
     <w:tmpl w:val="096CC5F6"/>
@@ -27419,7 +28004,120 @@
       </w:rPr>
     </w:lvl>
   </w:abstractNum>
-  <w:abstractNum w:abstractNumId="18">
+  <w:abstractNum w:abstractNumId="20">
+    <w:nsid w:val="368A0918"/>
+    <w:multiLevelType w:val="hybridMultilevel"/>
+    <w:tmpl w:val="977E5DEC"/>
+    <w:lvl w:ilvl="0" w:tplc="04090001">
+      <w:start w:val="1"/>
+      <w:numFmt w:val="bullet"/>
+      <w:lvlText w:val=""/>
+      <w:lvlJc w:val="left"/>
+      <w:pPr>
+        <w:ind w:left="720" w:hanging="360"/>
+      </w:pPr>
+      <w:rPr>
+        <w:rFonts w:ascii="Symbol" w:hAnsi="Symbol" w:hint="default"/>
+      </w:rPr>
+    </w:lvl>
+    <w:lvl w:ilvl="1" w:tplc="04090003" w:tentative="1">
+      <w:start w:val="1"/>
+      <w:numFmt w:val="bullet"/>
+      <w:lvlText w:val="o"/>
+      <w:lvlJc w:val="left"/>
+      <w:pPr>
+        <w:ind w:left="1440" w:hanging="360"/>
+      </w:pPr>
+      <w:rPr>
+        <w:rFonts w:ascii="Courier New" w:hAnsi="Courier New" w:cs="Courier New" w:hint="default"/>
+      </w:rPr>
+    </w:lvl>
+    <w:lvl w:ilvl="2" w:tplc="04090005" w:tentative="1">
+      <w:start w:val="1"/>
+      <w:numFmt w:val="bullet"/>
+      <w:lvlText w:val=""/>
+      <w:lvlJc w:val="left"/>
+      <w:pPr>
+        <w:ind w:left="2160" w:hanging="360"/>
+      </w:pPr>
+      <w:rPr>
+        <w:rFonts w:ascii="Wingdings" w:hAnsi="Wingdings" w:hint="default"/>
+      </w:rPr>
+    </w:lvl>
+    <w:lvl w:ilvl="3" w:tplc="04090001" w:tentative="1">
+      <w:start w:val="1"/>
+      <w:numFmt w:val="bullet"/>
+      <w:lvlText w:val=""/>
+      <w:lvlJc w:val="left"/>
+      <w:pPr>
+        <w:ind w:left="2880" w:hanging="360"/>
+      </w:pPr>
+      <w:rPr>
+        <w:rFonts w:ascii="Symbol" w:hAnsi="Symbol" w:hint="default"/>
+      </w:rPr>
+    </w:lvl>
+    <w:lvl w:ilvl="4" w:tplc="04090003" w:tentative="1">
+      <w:start w:val="1"/>
+      <w:numFmt w:val="bullet"/>
+      <w:lvlText w:val="o"/>
+      <w:lvlJc w:val="left"/>
+      <w:pPr>
+        <w:ind w:left="3600" w:hanging="360"/>
+      </w:pPr>
+      <w:rPr>
+        <w:rFonts w:ascii="Courier New" w:hAnsi="Courier New" w:cs="Courier New" w:hint="default"/>
+      </w:rPr>
+    </w:lvl>
+    <w:lvl w:ilvl="5" w:tplc="04090005" w:tentative="1">
+      <w:start w:val="1"/>
+      <w:numFmt w:val="bullet"/>
+      <w:lvlText w:val=""/>
+      <w:lvlJc w:val="left"/>
+      <w:pPr>
+        <w:ind w:left="4320" w:hanging="360"/>
+      </w:pPr>
+      <w:rPr>
+        <w:rFonts w:ascii="Wingdings" w:hAnsi="Wingdings" w:hint="default"/>
+      </w:rPr>
+    </w:lvl>
+    <w:lvl w:ilvl="6" w:tplc="04090001" w:tentative="1">
+      <w:start w:val="1"/>
+      <w:numFmt w:val="bullet"/>
+      <w:lvlText w:val=""/>
+      <w:lvlJc w:val="left"/>
+      <w:pPr>
+        <w:ind w:left="5040" w:hanging="360"/>
+      </w:pPr>
+      <w:rPr>
+        <w:rFonts w:ascii="Symbol" w:hAnsi="Symbol" w:hint="default"/>
+      </w:rPr>
+    </w:lvl>
+    <w:lvl w:ilvl="7" w:tplc="04090003" w:tentative="1">
+      <w:start w:val="1"/>
+      <w:numFmt w:val="bullet"/>
+      <w:lvlText w:val="o"/>
+      <w:lvlJc w:val="left"/>
+      <w:pPr>
+        <w:ind w:left="5760" w:hanging="360"/>
+      </w:pPr>
+      <w:rPr>
+        <w:rFonts w:ascii="Courier New" w:hAnsi="Courier New" w:cs="Courier New" w:hint="default"/>
+      </w:rPr>
+    </w:lvl>
+    <w:lvl w:ilvl="8" w:tplc="04090005" w:tentative="1">
+      <w:start w:val="1"/>
+      <w:numFmt w:val="bullet"/>
+      <w:lvlText w:val=""/>
+      <w:lvlJc w:val="left"/>
+      <w:pPr>
+        <w:ind w:left="6480" w:hanging="360"/>
+      </w:pPr>
+      <w:rPr>
+        <w:rFonts w:ascii="Wingdings" w:hAnsi="Wingdings" w:hint="default"/>
+      </w:rPr>
+    </w:lvl>
+  </w:abstractNum>
+  <w:abstractNum w:abstractNumId="21">
     <w:nsid w:val="381F3CD2"/>
     <w:multiLevelType w:val="hybridMultilevel"/>
     <w:tmpl w:val="EE90C74E"/>
@@ -27532,7 +28230,7 @@
       </w:rPr>
     </w:lvl>
   </w:abstractNum>
-  <w:abstractNum w:abstractNumId="19">
+  <w:abstractNum w:abstractNumId="22">
     <w:nsid w:val="39E36E7C"/>
     <w:multiLevelType w:val="hybridMultilevel"/>
     <w:tmpl w:val="B4829006"/>
@@ -27645,7 +28343,7 @@
       </w:rPr>
     </w:lvl>
   </w:abstractNum>
-  <w:abstractNum w:abstractNumId="20">
+  <w:abstractNum w:abstractNumId="23">
     <w:nsid w:val="3A8D684B"/>
     <w:multiLevelType w:val="hybridMultilevel"/>
     <w:tmpl w:val="8FE6EB60"/>
@@ -27758,7 +28456,7 @@
       </w:rPr>
     </w:lvl>
   </w:abstractNum>
-  <w:abstractNum w:abstractNumId="21">
+  <w:abstractNum w:abstractNumId="24">
     <w:nsid w:val="403D3551"/>
     <w:multiLevelType w:val="hybridMultilevel"/>
     <w:tmpl w:val="3F0631F2"/>
@@ -27871,7 +28569,7 @@
       </w:rPr>
     </w:lvl>
   </w:abstractNum>
-  <w:abstractNum w:abstractNumId="22">
+  <w:abstractNum w:abstractNumId="25">
     <w:nsid w:val="494523CC"/>
     <w:multiLevelType w:val="hybridMultilevel"/>
     <w:tmpl w:val="E008494C"/>
@@ -27984,7 +28682,7 @@
       </w:rPr>
     </w:lvl>
   </w:abstractNum>
-  <w:abstractNum w:abstractNumId="23">
+  <w:abstractNum w:abstractNumId="26">
     <w:nsid w:val="4ACE79CD"/>
     <w:multiLevelType w:val="hybridMultilevel"/>
     <w:tmpl w:val="1B34F31C"/>
@@ -28097,7 +28795,7 @@
       </w:rPr>
     </w:lvl>
   </w:abstractNum>
-  <w:abstractNum w:abstractNumId="24">
+  <w:abstractNum w:abstractNumId="27">
     <w:nsid w:val="4ACF25BE"/>
     <w:multiLevelType w:val="hybridMultilevel"/>
     <w:tmpl w:val="62CCC032"/>
@@ -28210,7 +28908,7 @@
       </w:rPr>
     </w:lvl>
   </w:abstractNum>
-  <w:abstractNum w:abstractNumId="25">
+  <w:abstractNum w:abstractNumId="28">
     <w:nsid w:val="4AFE30B9"/>
     <w:multiLevelType w:val="hybridMultilevel"/>
     <w:tmpl w:val="B5B20D66"/>
@@ -28323,7 +29021,7 @@
       </w:rPr>
     </w:lvl>
   </w:abstractNum>
-  <w:abstractNum w:abstractNumId="26">
+  <w:abstractNum w:abstractNumId="29">
     <w:nsid w:val="4CB918B7"/>
     <w:multiLevelType w:val="hybridMultilevel"/>
     <w:tmpl w:val="AE8006F0"/>
@@ -28436,7 +29134,7 @@
       </w:rPr>
     </w:lvl>
   </w:abstractNum>
-  <w:abstractNum w:abstractNumId="27">
+  <w:abstractNum w:abstractNumId="30">
     <w:nsid w:val="4E8B7096"/>
     <w:multiLevelType w:val="hybridMultilevel"/>
     <w:tmpl w:val="02664F34"/>
@@ -28549,7 +29247,7 @@
       </w:rPr>
     </w:lvl>
   </w:abstractNum>
-  <w:abstractNum w:abstractNumId="28">
+  <w:abstractNum w:abstractNumId="31">
     <w:nsid w:val="53010AA9"/>
     <w:multiLevelType w:val="hybridMultilevel"/>
     <w:tmpl w:val="2AF456BC"/>
@@ -28662,7 +29360,7 @@
       </w:rPr>
     </w:lvl>
   </w:abstractNum>
-  <w:abstractNum w:abstractNumId="29">
+  <w:abstractNum w:abstractNumId="32">
     <w:nsid w:val="582F4B8A"/>
     <w:multiLevelType w:val="hybridMultilevel"/>
     <w:tmpl w:val="3F46DA80"/>
@@ -28775,7 +29473,7 @@
       </w:rPr>
     </w:lvl>
   </w:abstractNum>
-  <w:abstractNum w:abstractNumId="30">
+  <w:abstractNum w:abstractNumId="33">
     <w:nsid w:val="5A0839E9"/>
     <w:multiLevelType w:val="hybridMultilevel"/>
     <w:tmpl w:val="73785C6E"/>
@@ -28888,7 +29586,7 @@
       </w:rPr>
     </w:lvl>
   </w:abstractNum>
-  <w:abstractNum w:abstractNumId="31">
+  <w:abstractNum w:abstractNumId="34">
     <w:nsid w:val="5F5E730A"/>
     <w:multiLevelType w:val="hybridMultilevel"/>
     <w:tmpl w:val="5268F0AA"/>
@@ -29001,7 +29699,7 @@
       </w:rPr>
     </w:lvl>
   </w:abstractNum>
-  <w:abstractNum w:abstractNumId="32">
+  <w:abstractNum w:abstractNumId="35">
     <w:nsid w:val="61233A05"/>
     <w:multiLevelType w:val="hybridMultilevel"/>
     <w:tmpl w:val="41F6FFE6"/>
@@ -29114,7 +29812,7 @@
       </w:rPr>
     </w:lvl>
   </w:abstractNum>
-  <w:abstractNum w:abstractNumId="33">
+  <w:abstractNum w:abstractNumId="36">
     <w:nsid w:val="619E48E6"/>
     <w:multiLevelType w:val="hybridMultilevel"/>
     <w:tmpl w:val="D8909814"/>
@@ -29227,7 +29925,7 @@
       </w:rPr>
     </w:lvl>
   </w:abstractNum>
-  <w:abstractNum w:abstractNumId="34">
+  <w:abstractNum w:abstractNumId="37">
     <w:nsid w:val="633E167C"/>
     <w:multiLevelType w:val="hybridMultilevel"/>
     <w:tmpl w:val="C85C2472"/>
@@ -29340,7 +30038,7 @@
       </w:rPr>
     </w:lvl>
   </w:abstractNum>
-  <w:abstractNum w:abstractNumId="35">
+  <w:abstractNum w:abstractNumId="38">
     <w:nsid w:val="63EF23A6"/>
     <w:multiLevelType w:val="hybridMultilevel"/>
     <w:tmpl w:val="C332DA82"/>
@@ -29453,7 +30151,7 @@
       </w:rPr>
     </w:lvl>
   </w:abstractNum>
-  <w:abstractNum w:abstractNumId="36">
+  <w:abstractNum w:abstractNumId="39">
     <w:nsid w:val="65750C80"/>
     <w:multiLevelType w:val="hybridMultilevel"/>
     <w:tmpl w:val="2EDAA830"/>
@@ -29566,7 +30264,7 @@
       </w:rPr>
     </w:lvl>
   </w:abstractNum>
-  <w:abstractNum w:abstractNumId="37">
+  <w:abstractNum w:abstractNumId="40">
     <w:nsid w:val="66F21767"/>
     <w:multiLevelType w:val="hybridMultilevel"/>
     <w:tmpl w:val="73B8DF3A"/>
@@ -29679,7 +30377,7 @@
       </w:rPr>
     </w:lvl>
   </w:abstractNum>
-  <w:abstractNum w:abstractNumId="38">
+  <w:abstractNum w:abstractNumId="41">
     <w:nsid w:val="6CEC5967"/>
     <w:multiLevelType w:val="hybridMultilevel"/>
     <w:tmpl w:val="199A9AF2"/>
@@ -29792,7 +30490,7 @@
       </w:rPr>
     </w:lvl>
   </w:abstractNum>
-  <w:abstractNum w:abstractNumId="39">
+  <w:abstractNum w:abstractNumId="42">
     <w:nsid w:val="6CFE251E"/>
     <w:multiLevelType w:val="hybridMultilevel"/>
     <w:tmpl w:val="409ABA92"/>
@@ -29905,7 +30603,7 @@
       </w:rPr>
     </w:lvl>
   </w:abstractNum>
-  <w:abstractNum w:abstractNumId="40">
+  <w:abstractNum w:abstractNumId="43">
     <w:nsid w:val="73B2520F"/>
     <w:multiLevelType w:val="hybridMultilevel"/>
     <w:tmpl w:val="84563742"/>
@@ -30018,7 +30716,7 @@
       </w:rPr>
     </w:lvl>
   </w:abstractNum>
-  <w:abstractNum w:abstractNumId="41">
+  <w:abstractNum w:abstractNumId="44">
     <w:nsid w:val="73C34938"/>
     <w:multiLevelType w:val="hybridMultilevel"/>
     <w:tmpl w:val="6D280182"/>
@@ -30131,7 +30829,7 @@
       </w:rPr>
     </w:lvl>
   </w:abstractNum>
-  <w:abstractNum w:abstractNumId="42">
+  <w:abstractNum w:abstractNumId="45">
     <w:nsid w:val="73DD461C"/>
     <w:multiLevelType w:val="hybridMultilevel"/>
     <w:tmpl w:val="DBCA726E"/>
@@ -30147,7 +30845,7 @@
         <w:rFonts w:ascii="Symbol" w:hAnsi="Symbol" w:hint="default"/>
       </w:rPr>
     </w:lvl>
-    <w:lvl w:ilvl="1" w:tplc="04090003" w:tentative="1">
+    <w:lvl w:ilvl="1" w:tplc="04090003">
       <w:start w:val="1"/>
       <w:numFmt w:val="bullet"/>
       <w:lvlText w:val="o"/>
@@ -30244,7 +30942,7 @@
       </w:rPr>
     </w:lvl>
   </w:abstractNum>
-  <w:abstractNum w:abstractNumId="43">
+  <w:abstractNum w:abstractNumId="46">
     <w:nsid w:val="75022D4F"/>
     <w:multiLevelType w:val="hybridMultilevel"/>
     <w:tmpl w:val="E68AE968"/>
@@ -30357,7 +31055,120 @@
       </w:rPr>
     </w:lvl>
   </w:abstractNum>
-  <w:abstractNum w:abstractNumId="44">
+  <w:abstractNum w:abstractNumId="47">
+    <w:nsid w:val="76B24E09"/>
+    <w:multiLevelType w:val="hybridMultilevel"/>
+    <w:tmpl w:val="F8E049B2"/>
+    <w:lvl w:ilvl="0" w:tplc="04090001">
+      <w:start w:val="1"/>
+      <w:numFmt w:val="bullet"/>
+      <w:lvlText w:val=""/>
+      <w:lvlJc w:val="left"/>
+      <w:pPr>
+        <w:ind w:left="720" w:hanging="360"/>
+      </w:pPr>
+      <w:rPr>
+        <w:rFonts w:ascii="Symbol" w:hAnsi="Symbol" w:hint="default"/>
+      </w:rPr>
+    </w:lvl>
+    <w:lvl w:ilvl="1" w:tplc="04090003" w:tentative="1">
+      <w:start w:val="1"/>
+      <w:numFmt w:val="bullet"/>
+      <w:lvlText w:val="o"/>
+      <w:lvlJc w:val="left"/>
+      <w:pPr>
+        <w:ind w:left="1440" w:hanging="360"/>
+      </w:pPr>
+      <w:rPr>
+        <w:rFonts w:ascii="Courier New" w:hAnsi="Courier New" w:cs="Courier New" w:hint="default"/>
+      </w:rPr>
+    </w:lvl>
+    <w:lvl w:ilvl="2" w:tplc="04090005" w:tentative="1">
+      <w:start w:val="1"/>
+      <w:numFmt w:val="bullet"/>
+      <w:lvlText w:val=""/>
+      <w:lvlJc w:val="left"/>
+      <w:pPr>
+        <w:ind w:left="2160" w:hanging="360"/>
+      </w:pPr>
+      <w:rPr>
+        <w:rFonts w:ascii="Wingdings" w:hAnsi="Wingdings" w:hint="default"/>
+      </w:rPr>
+    </w:lvl>
+    <w:lvl w:ilvl="3" w:tplc="04090001" w:tentative="1">
+      <w:start w:val="1"/>
+      <w:numFmt w:val="bullet"/>
+      <w:lvlText w:val=""/>
+      <w:lvlJc w:val="left"/>
+      <w:pPr>
+        <w:ind w:left="2880" w:hanging="360"/>
+      </w:pPr>
+      <w:rPr>
+        <w:rFonts w:ascii="Symbol" w:hAnsi="Symbol" w:hint="default"/>
+      </w:rPr>
+    </w:lvl>
+    <w:lvl w:ilvl="4" w:tplc="04090003" w:tentative="1">
+      <w:start w:val="1"/>
+      <w:numFmt w:val="bullet"/>
+      <w:lvlText w:val="o"/>
+      <w:lvlJc w:val="left"/>
+      <w:pPr>
+        <w:ind w:left="3600" w:hanging="360"/>
+      </w:pPr>
+      <w:rPr>
+        <w:rFonts w:ascii="Courier New" w:hAnsi="Courier New" w:cs="Courier New" w:hint="default"/>
+      </w:rPr>
+    </w:lvl>
+    <w:lvl w:ilvl="5" w:tplc="04090005" w:tentative="1">
+      <w:start w:val="1"/>
+      <w:numFmt w:val="bullet"/>
+      <w:lvlText w:val=""/>
+      <w:lvlJc w:val="left"/>
+      <w:pPr>
+        <w:ind w:left="4320" w:hanging="360"/>
+      </w:pPr>
+      <w:rPr>
+        <w:rFonts w:ascii="Wingdings" w:hAnsi="Wingdings" w:hint="default"/>
+      </w:rPr>
+    </w:lvl>
+    <w:lvl w:ilvl="6" w:tplc="04090001" w:tentative="1">
+      <w:start w:val="1"/>
+      <w:numFmt w:val="bullet"/>
+      <w:lvlText w:val=""/>
+      <w:lvlJc w:val="left"/>
+      <w:pPr>
+        <w:ind w:left="5040" w:hanging="360"/>
+      </w:pPr>
+      <w:rPr>
+        <w:rFonts w:ascii="Symbol" w:hAnsi="Symbol" w:hint="default"/>
+      </w:rPr>
+    </w:lvl>
+    <w:lvl w:ilvl="7" w:tplc="04090003" w:tentative="1">
+      <w:start w:val="1"/>
+      <w:numFmt w:val="bullet"/>
+      <w:lvlText w:val="o"/>
+      <w:lvlJc w:val="left"/>
+      <w:pPr>
+        <w:ind w:left="5760" w:hanging="360"/>
+      </w:pPr>
+      <w:rPr>
+        <w:rFonts w:ascii="Courier New" w:hAnsi="Courier New" w:cs="Courier New" w:hint="default"/>
+      </w:rPr>
+    </w:lvl>
+    <w:lvl w:ilvl="8" w:tplc="04090005" w:tentative="1">
+      <w:start w:val="1"/>
+      <w:numFmt w:val="bullet"/>
+      <w:lvlText w:val=""/>
+      <w:lvlJc w:val="left"/>
+      <w:pPr>
+        <w:ind w:left="6480" w:hanging="360"/>
+      </w:pPr>
+      <w:rPr>
+        <w:rFonts w:ascii="Wingdings" w:hAnsi="Wingdings" w:hint="default"/>
+      </w:rPr>
+    </w:lvl>
+  </w:abstractNum>
+  <w:abstractNum w:abstractNumId="48">
     <w:nsid w:val="78692435"/>
     <w:multiLevelType w:val="hybridMultilevel"/>
     <w:tmpl w:val="68CE44A2"/>
@@ -30470,7 +31281,7 @@
       </w:rPr>
     </w:lvl>
   </w:abstractNum>
-  <w:abstractNum w:abstractNumId="45">
+  <w:abstractNum w:abstractNumId="49">
     <w:nsid w:val="787D22B3"/>
     <w:multiLevelType w:val="hybridMultilevel"/>
     <w:tmpl w:val="E9D8A1EA"/>
@@ -30583,7 +31394,7 @@
       </w:rPr>
     </w:lvl>
   </w:abstractNum>
-  <w:abstractNum w:abstractNumId="46">
+  <w:abstractNum w:abstractNumId="50">
     <w:nsid w:val="7B0425CC"/>
     <w:multiLevelType w:val="hybridMultilevel"/>
     <w:tmpl w:val="420877F8"/>
@@ -30696,7 +31507,7 @@
       </w:rPr>
     </w:lvl>
   </w:abstractNum>
-  <w:abstractNum w:abstractNumId="47">
+  <w:abstractNum w:abstractNumId="51">
     <w:nsid w:val="7B9022C8"/>
     <w:multiLevelType w:val="hybridMultilevel"/>
     <w:tmpl w:val="88102DEC"/>
@@ -30810,148 +31621,160 @@
     </w:lvl>
   </w:abstractNum>
   <w:num w:numId="1">
+    <w:abstractNumId w:val="39"/>
+  </w:num>
+  <w:num w:numId="2">
+    <w:abstractNumId w:val="31"/>
+  </w:num>
+  <w:num w:numId="3">
+    <w:abstractNumId w:val="8"/>
+  </w:num>
+  <w:num w:numId="4">
     <w:abstractNumId w:val="36"/>
   </w:num>
-  <w:num w:numId="2">
-    <w:abstractNumId w:val="28"/>
+  <w:num w:numId="5">
+    <w:abstractNumId w:val="44"/>
   </w:num>
-  <w:num w:numId="3">
-    <w:abstractNumId w:val="7"/>
+  <w:num w:numId="6">
+    <w:abstractNumId w:val="27"/>
   </w:num>
-  <w:num w:numId="4">
+  <w:num w:numId="7">
+    <w:abstractNumId w:val="29"/>
+  </w:num>
+  <w:num w:numId="8">
+    <w:abstractNumId w:val="10"/>
+  </w:num>
+  <w:num w:numId="9">
+    <w:abstractNumId w:val="16"/>
+  </w:num>
+  <w:num w:numId="10">
+    <w:abstractNumId w:val="41"/>
+  </w:num>
+  <w:num w:numId="11">
+    <w:abstractNumId w:val="35"/>
+  </w:num>
+  <w:num w:numId="12">
+    <w:abstractNumId w:val="40"/>
+  </w:num>
+  <w:num w:numId="13">
+    <w:abstractNumId w:val="13"/>
+  </w:num>
+  <w:num w:numId="14">
+    <w:abstractNumId w:val="11"/>
+  </w:num>
+  <w:num w:numId="15">
+    <w:abstractNumId w:val="32"/>
+  </w:num>
+  <w:num w:numId="16">
+    <w:abstractNumId w:val="23"/>
+  </w:num>
+  <w:num w:numId="17">
+    <w:abstractNumId w:val="19"/>
+  </w:num>
+  <w:num w:numId="18">
+    <w:abstractNumId w:val="4"/>
+  </w:num>
+  <w:num w:numId="19">
     <w:abstractNumId w:val="33"/>
   </w:num>
-  <w:num w:numId="5">
-    <w:abstractNumId w:val="41"/>
-  </w:num>
-  <w:num w:numId="6">
-    <w:abstractNumId w:val="24"/>
-  </w:num>
-  <w:num w:numId="7">
-    <w:abstractNumId w:val="26"/>
-  </w:num>
-  <w:num w:numId="8">
-    <w:abstractNumId w:val="9"/>
-  </w:num>
-  <w:num w:numId="9">
-    <w:abstractNumId w:val="14"/>
-  </w:num>
-  <w:num w:numId="10">
-    <w:abstractNumId w:val="38"/>
-  </w:num>
-  <w:num w:numId="11">
-    <w:abstractNumId w:val="32"/>
-  </w:num>
-  <w:num w:numId="12">
-    <w:abstractNumId w:val="37"/>
-  </w:num>
-  <w:num w:numId="13">
-    <w:abstractNumId w:val="11"/>
-  </w:num>
-  <w:num w:numId="14">
-    <w:abstractNumId w:val="10"/>
-  </w:num>
-  <w:num w:numId="15">
-    <w:abstractNumId w:val="29"/>
-  </w:num>
-  <w:num w:numId="16">
-    <w:abstractNumId w:val="20"/>
-  </w:num>
-  <w:num w:numId="17">
-    <w:abstractNumId w:val="17"/>
-  </w:num>
-  <w:num w:numId="18">
-    <w:abstractNumId w:val="3"/>
-  </w:num>
-  <w:num w:numId="19">
-    <w:abstractNumId w:val="30"/>
-  </w:num>
   <w:num w:numId="20">
-    <w:abstractNumId w:val="46"/>
+    <w:abstractNumId w:val="50"/>
   </w:num>
   <w:num w:numId="21">
-    <w:abstractNumId w:val="16"/>
+    <w:abstractNumId w:val="18"/>
   </w:num>
   <w:num w:numId="22">
     <w:abstractNumId w:val="1"/>
   </w:num>
   <w:num w:numId="23">
-    <w:abstractNumId w:val="8"/>
+    <w:abstractNumId w:val="9"/>
   </w:num>
   <w:num w:numId="24">
-    <w:abstractNumId w:val="22"/>
+    <w:abstractNumId w:val="25"/>
   </w:num>
   <w:num w:numId="25">
-    <w:abstractNumId w:val="18"/>
+    <w:abstractNumId w:val="21"/>
   </w:num>
   <w:num w:numId="26">
+    <w:abstractNumId w:val="7"/>
+  </w:num>
+  <w:num w:numId="27">
+    <w:abstractNumId w:val="30"/>
+  </w:num>
+  <w:num w:numId="28">
     <w:abstractNumId w:val="6"/>
   </w:num>
-  <w:num w:numId="27">
-    <w:abstractNumId w:val="27"/>
-  </w:num>
-  <w:num w:numId="28">
-    <w:abstractNumId w:val="5"/>
-  </w:num>
   <w:num w:numId="29">
-    <w:abstractNumId w:val="43"/>
+    <w:abstractNumId w:val="46"/>
   </w:num>
   <w:num w:numId="30">
-    <w:abstractNumId w:val="45"/>
+    <w:abstractNumId w:val="49"/>
   </w:num>
   <w:num w:numId="31">
-    <w:abstractNumId w:val="13"/>
+    <w:abstractNumId w:val="15"/>
   </w:num>
   <w:num w:numId="32">
     <w:abstractNumId w:val="0"/>
   </w:num>
   <w:num w:numId="33">
-    <w:abstractNumId w:val="15"/>
+    <w:abstractNumId w:val="17"/>
   </w:num>
   <w:num w:numId="34">
-    <w:abstractNumId w:val="31"/>
+    <w:abstractNumId w:val="34"/>
   </w:num>
   <w:num w:numId="35">
-    <w:abstractNumId w:val="19"/>
+    <w:abstractNumId w:val="22"/>
   </w:num>
   <w:num w:numId="36">
     <w:abstractNumId w:val="2"/>
   </w:num>
   <w:num w:numId="37">
-    <w:abstractNumId w:val="21"/>
+    <w:abstractNumId w:val="24"/>
   </w:num>
   <w:num w:numId="38">
-    <w:abstractNumId w:val="4"/>
+    <w:abstractNumId w:val="5"/>
   </w:num>
   <w:num w:numId="39">
-    <w:abstractNumId w:val="23"/>
+    <w:abstractNumId w:val="26"/>
   </w:num>
   <w:num w:numId="40">
+    <w:abstractNumId w:val="45"/>
+  </w:num>
+  <w:num w:numId="41">
+    <w:abstractNumId w:val="43"/>
+  </w:num>
+  <w:num w:numId="42">
+    <w:abstractNumId w:val="37"/>
+  </w:num>
+  <w:num w:numId="43">
+    <w:abstractNumId w:val="38"/>
+  </w:num>
+  <w:num w:numId="44">
+    <w:abstractNumId w:val="51"/>
+  </w:num>
+  <w:num w:numId="45">
     <w:abstractNumId w:val="42"/>
   </w:num>
-  <w:num w:numId="41">
-    <w:abstractNumId w:val="40"/>
+  <w:num w:numId="46">
+    <w:abstractNumId w:val="28"/>
   </w:num>
-  <w:num w:numId="42">
-    <w:abstractNumId w:val="34"/>
+  <w:num w:numId="47">
+    <w:abstractNumId w:val="48"/>
   </w:num>
-  <w:num w:numId="43">
-    <w:abstractNumId w:val="35"/>
+  <w:num w:numId="48">
+    <w:abstractNumId w:val="14"/>
   </w:num>
-  <w:num w:numId="44">
+  <w:num w:numId="49">
     <w:abstractNumId w:val="47"/>
   </w:num>
-  <w:num w:numId="45">
-    <w:abstractNumId w:val="39"/>
+  <w:num w:numId="50">
+    <w:abstractNumId w:val="12"/>
   </w:num>
-  <w:num w:numId="46">
-    <w:abstractNumId w:val="25"/>
+  <w:num w:numId="51">
+    <w:abstractNumId w:val="3"/>
   </w:num>
-  <w:num w:numId="47">
-    <w:abstractNumId w:val="44"/>
-  </w:num>
-  <w:num w:numId="48">
-    <w:abstractNumId w:val="12"/>
+  <w:num w:numId="52">
+    <w:abstractNumId w:val="20"/>
   </w:num>
   <w:numIdMacAtCleanup w:val="48"/>
 </w:numbering>
@@ -32519,7 +33342,7 @@
 </file>
 
 <file path=customXml/itemProps1.xml><?xml version="1.0" encoding="utf-8"?>
-<ds:datastoreItem xmlns:ds="http://schemas.openxmlformats.org/officeDocument/2006/customXml" ds:itemID="{13AC70E9-8EBC-4476-8124-3BBFE7BAF78A}">
+<ds:datastoreItem xmlns:ds="http://schemas.openxmlformats.org/officeDocument/2006/customXml" ds:itemID="{D159072A-1A3D-4AFF-A1F0-A0D6AC6F1679}">
   <ds:schemaRefs>
     <ds:schemaRef ds:uri="http://schemas.openxmlformats.org/officeDocument/2006/bibliography"/>
   </ds:schemaRefs>

</xml_diff>